<commit_message>
dev-1.x-feature-4361-server-edition: Update swift Integration document Added psql script
</commit_message>
<xml_diff>
--- a/blueprints/Swift Integration.docx
+++ b/blueprints/Swift Integration.docx
@@ -46,7 +46,23 @@
           <w:sz w:val="24"/>
           <w:szCs w:val="24"/>
         </w:rPr>
-        <w:t xml:space="preserve"> usecases based on t</w:t>
+        <w:t xml:space="preserve"> </w:t>
+      </w:r>
+      <w:proofErr w:type="spellStart"/>
+      <w:r>
+        <w:rPr>
+          <w:sz w:val="24"/>
+          <w:szCs w:val="24"/>
+        </w:rPr>
+        <w:t>usecases</w:t>
+      </w:r>
+      <w:proofErr w:type="spellEnd"/>
+      <w:r>
+        <w:rPr>
+          <w:sz w:val="24"/>
+          <w:szCs w:val="24"/>
+        </w:rPr>
+        <w:t xml:space="preserve"> based on t</w:t>
       </w:r>
       <w:r>
         <w:rPr>
@@ -298,7 +314,7 @@
             <v:path o:extrusionok="f" gradientshapeok="t" o:connecttype="rect"/>
             <o:lock v:ext="edit" aspectratio="t"/>
           </v:shapetype>
-          <v:shape id="_x0000_i1025" type="#_x0000_t75" style="width:468pt;height:311.75pt">
+          <v:shape id="_x0000_i1025" type="#_x0000_t75" style="width:467.3pt;height:318.55pt">
             <v:imagedata r:id="rId6" o:title="ERD"/>
           </v:shape>
         </w:pict>
@@ -336,6 +352,7 @@
           <w:szCs w:val="24"/>
         </w:rPr>
       </w:pPr>
+      <w:proofErr w:type="spellStart"/>
       <w:r>
         <w:rPr>
           <w:sz w:val="24"/>
@@ -350,6 +367,7 @@
         </w:rPr>
         <w:t>image</w:t>
       </w:r>
+      <w:proofErr w:type="spellEnd"/>
       <w:r>
         <w:rPr>
           <w:sz w:val="24"/>
@@ -370,82 +388,77 @@
           <w:szCs w:val="24"/>
         </w:rPr>
       </w:pPr>
-      <w:r>
-        <w:rPr>
-          <w:sz w:val="24"/>
-          <w:szCs w:val="24"/>
-        </w:rPr>
-        <w:t>upload_variables_</w:t>
-      </w:r>
-      <w:r>
-        <w:rPr>
-          <w:sz w:val="24"/>
-          <w:szCs w:val="24"/>
-        </w:rPr>
-        <w:t>md5</w:t>
-      </w:r>
-      <w:r>
-        <w:rPr>
-          <w:sz w:val="24"/>
-          <w:szCs w:val="24"/>
-        </w:rPr>
-        <w:t xml:space="preserve"> –</w:t>
-      </w:r>
-      <w:r>
-        <w:rPr>
-          <w:sz w:val="24"/>
-          <w:szCs w:val="24"/>
-        </w:rPr>
-        <w:t xml:space="preserve"> </w:t>
-      </w:r>
-      <w:r>
-        <w:rPr>
-          <w:sz w:val="24"/>
-          <w:szCs w:val="24"/>
-        </w:rPr>
-        <w:t>contain</w:t>
-      </w:r>
-      <w:r>
-        <w:rPr>
-          <w:sz w:val="24"/>
-          <w:szCs w:val="24"/>
-        </w:rPr>
-        <w:t>s</w:t>
-      </w:r>
-      <w:r>
-        <w:rPr>
-          <w:sz w:val="24"/>
-          <w:szCs w:val="24"/>
-        </w:rPr>
-        <w:t xml:space="preserve"> hash of all variables th</w:t>
-      </w:r>
-      <w:r>
-        <w:rPr>
-          <w:sz w:val="24"/>
-          <w:szCs w:val="24"/>
-        </w:rPr>
-        <w:t>ose</w:t>
-      </w:r>
-      <w:r>
-        <w:rPr>
-          <w:sz w:val="24"/>
-          <w:szCs w:val="24"/>
-        </w:rPr>
-        <w:t xml:space="preserve"> enforce image to update in image store </w:t>
-      </w:r>
-      <w:r>
-        <w:rPr>
-          <w:sz w:val="24"/>
-          <w:szCs w:val="24"/>
-        </w:rPr>
-        <w:t>once</w:t>
-      </w:r>
-      <w:r>
-        <w:rPr>
-          <w:sz w:val="24"/>
-          <w:szCs w:val="24"/>
-        </w:rPr>
-        <w:t xml:space="preserve"> policy is updated. At this moment dekUrl is the only variable that enforces image to update. If user changes encryption policy or changes dekUrl in policy, director needs to upload image again with new policy. Director should find dekUrl from associated trust policy and update hash of dek in this field. </w:t>
+      <w:proofErr w:type="spellStart"/>
+      <w:r>
+        <w:rPr>
+          <w:sz w:val="24"/>
+          <w:szCs w:val="24"/>
+        </w:rPr>
+        <w:t>tmp_location</w:t>
+      </w:r>
+      <w:proofErr w:type="spellEnd"/>
+      <w:r>
+        <w:rPr>
+          <w:sz w:val="24"/>
+          <w:szCs w:val="24"/>
+        </w:rPr>
+        <w:t xml:space="preserve"> – if policy i</w:t>
+      </w:r>
+      <w:r>
+        <w:rPr>
+          <w:sz w:val="24"/>
+          <w:szCs w:val="24"/>
+        </w:rPr>
+        <w:t>s encryption this field contains</w:t>
+      </w:r>
+      <w:r>
+        <w:rPr>
+          <w:sz w:val="24"/>
+          <w:szCs w:val="24"/>
+        </w:rPr>
+        <w:t xml:space="preserve"> encrypted image location. Once image is uploaded </w:t>
+      </w:r>
+      <w:r>
+        <w:rPr>
+          <w:sz w:val="24"/>
+          <w:szCs w:val="24"/>
+        </w:rPr>
+        <w:t xml:space="preserve">in image store, </w:t>
+      </w:r>
+      <w:r>
+        <w:rPr>
+          <w:sz w:val="24"/>
+          <w:szCs w:val="24"/>
+        </w:rPr>
+        <w:t xml:space="preserve">encrypted image will be deleted from </w:t>
+      </w:r>
+      <w:r>
+        <w:rPr>
+          <w:sz w:val="24"/>
+          <w:szCs w:val="24"/>
+        </w:rPr>
+        <w:t xml:space="preserve">the </w:t>
+      </w:r>
+      <w:r>
+        <w:rPr>
+          <w:sz w:val="24"/>
+          <w:szCs w:val="24"/>
+        </w:rPr>
+        <w:t>temp location</w:t>
+      </w:r>
+      <w:r>
+        <w:rPr>
+          <w:sz w:val="24"/>
+          <w:szCs w:val="24"/>
+        </w:rPr>
+        <w:t xml:space="preserve"> and this field will be cleared</w:t>
+      </w:r>
+      <w:r>
+        <w:rPr>
+          <w:sz w:val="24"/>
+          <w:szCs w:val="24"/>
+        </w:rPr>
+        <w:t xml:space="preserve">. </w:t>
       </w:r>
     </w:p>
     <w:p>
@@ -460,69 +473,46 @@
           <w:szCs w:val="24"/>
         </w:rPr>
       </w:pPr>
+      <w:proofErr w:type="spellStart"/>
+      <w:r>
+        <w:rPr>
+          <w:sz w:val="24"/>
+          <w:szCs w:val="24"/>
+        </w:rPr>
+        <w:t>trust_policy_id</w:t>
+      </w:r>
+      <w:proofErr w:type="spellEnd"/>
+      <w:r>
+        <w:rPr>
+          <w:sz w:val="24"/>
+          <w:szCs w:val="24"/>
+        </w:rPr>
+        <w:t xml:space="preserve"> – removed </w:t>
+      </w:r>
+    </w:p>
+    <w:p>
+      <w:pPr>
+        <w:rPr>
+          <w:sz w:val="24"/>
+          <w:szCs w:val="24"/>
+        </w:rPr>
+      </w:pPr>
+      <w:proofErr w:type="spellStart"/>
       <w:r>
         <w:rPr>
           <w:sz w:val="24"/>
           <w:szCs w:val="24"/>
         </w:rPr>
         <w:lastRenderedPageBreak/>
-        <w:t>tmp_location – if policy i</w:t>
-      </w:r>
-      <w:r>
-        <w:rPr>
-          <w:sz w:val="24"/>
-          <w:szCs w:val="24"/>
-        </w:rPr>
-        <w:t>s encryption this field contains</w:t>
-      </w:r>
-      <w:r>
-        <w:rPr>
-          <w:sz w:val="24"/>
-          <w:szCs w:val="24"/>
-        </w:rPr>
-        <w:t xml:space="preserve"> encrypted image location. Once image is uploaded </w:t>
-      </w:r>
-      <w:r>
-        <w:rPr>
-          <w:sz w:val="24"/>
-          <w:szCs w:val="24"/>
-        </w:rPr>
-        <w:t xml:space="preserve">in image store, </w:t>
-      </w:r>
-      <w:r>
-        <w:rPr>
-          <w:sz w:val="24"/>
-          <w:szCs w:val="24"/>
-        </w:rPr>
-        <w:t xml:space="preserve">encrypted image will be deleted from </w:t>
-      </w:r>
-      <w:r>
-        <w:rPr>
-          <w:sz w:val="24"/>
-          <w:szCs w:val="24"/>
-        </w:rPr>
-        <w:t xml:space="preserve">the </w:t>
-      </w:r>
-      <w:r>
-        <w:rPr>
-          <w:sz w:val="24"/>
-          <w:szCs w:val="24"/>
-        </w:rPr>
-        <w:t>temp location</w:t>
-      </w:r>
-      <w:r>
-        <w:rPr>
-          <w:sz w:val="24"/>
-          <w:szCs w:val="24"/>
-        </w:rPr>
-        <w:t xml:space="preserve"> and this field will be cleared</w:t>
-      </w:r>
-      <w:r>
-        <w:rPr>
-          <w:sz w:val="24"/>
-          <w:szCs w:val="24"/>
-        </w:rPr>
-        <w:t xml:space="preserve">. </w:t>
+        <w:t>mw_trust_policy</w:t>
+      </w:r>
+      <w:proofErr w:type="spellEnd"/>
+      <w:r>
+        <w:rPr>
+          <w:sz w:val="24"/>
+          <w:szCs w:val="24"/>
+        </w:rPr>
+        <w:t>:</w:t>
       </w:r>
     </w:p>
     <w:p>
@@ -537,43 +527,49 @@
           <w:szCs w:val="24"/>
         </w:rPr>
       </w:pPr>
-      <w:r>
-        <w:rPr>
-          <w:sz w:val="24"/>
-          <w:szCs w:val="24"/>
-        </w:rPr>
-        <w:t>m</w:t>
-      </w:r>
-      <w:bookmarkStart w:id="0" w:name="_GoBack"/>
-      <w:bookmarkEnd w:id="0"/>
-      <w:r>
-        <w:rPr>
-          <w:sz w:val="24"/>
-          <w:szCs w:val="24"/>
-        </w:rPr>
-        <w:t>w_image to mw_trust_policy relation should be one to many. Had some limitations in tool so could not update</w:t>
-      </w:r>
-      <w:r>
-        <w:rPr>
-          <w:sz w:val="24"/>
-          <w:szCs w:val="24"/>
-        </w:rPr>
-        <w:t xml:space="preserve"> diagram.</w:t>
-      </w:r>
-    </w:p>
-    <w:p>
-      <w:pPr>
-        <w:rPr>
-          <w:sz w:val="24"/>
-          <w:szCs w:val="24"/>
-        </w:rPr>
-      </w:pPr>
-      <w:r>
-        <w:rPr>
-          <w:sz w:val="24"/>
-          <w:szCs w:val="24"/>
-        </w:rPr>
-        <w:t xml:space="preserve">mw_image_upload: </w:t>
+      <w:proofErr w:type="gramStart"/>
+      <w:r>
+        <w:rPr>
+          <w:sz w:val="24"/>
+          <w:szCs w:val="24"/>
+        </w:rPr>
+        <w:t>archive</w:t>
+      </w:r>
+      <w:proofErr w:type="gramEnd"/>
+      <w:r>
+        <w:rPr>
+          <w:sz w:val="24"/>
+          <w:szCs w:val="24"/>
+        </w:rPr>
+        <w:t xml:space="preserve">: it’s a Boolean value to show whether trust policy is active or not. The default </w:t>
+      </w:r>
+      <w:r>
+        <w:rPr>
+          <w:sz w:val="24"/>
+          <w:szCs w:val="24"/>
+        </w:rPr>
+        <w:t xml:space="preserve">value </w:t>
+      </w:r>
+      <w:r>
+        <w:rPr>
+          <w:sz w:val="24"/>
+          <w:szCs w:val="24"/>
+        </w:rPr>
+        <w:t xml:space="preserve">should be false which means policy is the latest policy. When it is </w:t>
+      </w:r>
+      <w:r>
+        <w:rPr>
+          <w:sz w:val="24"/>
+          <w:szCs w:val="24"/>
+        </w:rPr>
+        <w:t>true</w:t>
+      </w:r>
+      <w:r>
+        <w:rPr>
+          <w:sz w:val="24"/>
+          <w:szCs w:val="24"/>
+        </w:rPr>
+        <w:t xml:space="preserve">, it means policy is some old version but kept for future reference. </w:t>
       </w:r>
     </w:p>
     <w:p>
@@ -593,77 +589,71 @@
           <w:sz w:val="24"/>
           <w:szCs w:val="24"/>
         </w:rPr>
-        <w:t xml:space="preserve">upload_variables_md5 – As mentioned above this field contains hash </w:t>
-      </w:r>
-      <w:r>
-        <w:rPr>
-          <w:sz w:val="24"/>
-          <w:szCs w:val="24"/>
-        </w:rPr>
-        <w:t xml:space="preserve">of </w:t>
-      </w:r>
-      <w:r>
-        <w:rPr>
-          <w:sz w:val="24"/>
-          <w:szCs w:val="24"/>
-        </w:rPr>
-        <w:t xml:space="preserve">dekUrl </w:t>
-      </w:r>
-      <w:r>
-        <w:rPr>
-          <w:sz w:val="24"/>
-          <w:szCs w:val="24"/>
-        </w:rPr>
-        <w:t xml:space="preserve">associated with image policy </w:t>
-      </w:r>
-      <w:r>
-        <w:rPr>
-          <w:sz w:val="24"/>
-          <w:szCs w:val="24"/>
-        </w:rPr>
-        <w:t xml:space="preserve">at the </w:t>
-      </w:r>
-      <w:r>
-        <w:rPr>
-          <w:sz w:val="24"/>
-          <w:szCs w:val="24"/>
-        </w:rPr>
-        <w:t>time of image upload. This field</w:t>
-      </w:r>
-      <w:r>
-        <w:rPr>
-          <w:sz w:val="24"/>
-          <w:szCs w:val="24"/>
-        </w:rPr>
-        <w:t xml:space="preserve"> should </w:t>
-      </w:r>
-      <w:r>
-        <w:rPr>
-          <w:sz w:val="24"/>
-          <w:szCs w:val="24"/>
-        </w:rPr>
-        <w:t>not be changed until image is</w:t>
-      </w:r>
-      <w:r>
-        <w:rPr>
-          <w:sz w:val="24"/>
-          <w:szCs w:val="24"/>
-        </w:rPr>
-        <w:t xml:space="preserve"> updat</w:t>
-      </w:r>
-      <w:r>
-        <w:rPr>
-          <w:sz w:val="24"/>
-          <w:szCs w:val="24"/>
-        </w:rPr>
-        <w:t xml:space="preserve">ed in image store(which is not possible </w:t>
-      </w:r>
-      <w:r>
-        <w:rPr>
-          <w:sz w:val="24"/>
-          <w:szCs w:val="24"/>
-        </w:rPr>
-        <w:t>in case of glance)</w:t>
+        <w:t xml:space="preserve">upload_variables_md5 – contains hash of all variables those enforce image to update in image store once policy is updated. At this moment </w:t>
+      </w:r>
+      <w:proofErr w:type="spellStart"/>
+      <w:r>
+        <w:rPr>
+          <w:sz w:val="24"/>
+          <w:szCs w:val="24"/>
+        </w:rPr>
+        <w:t>dekUrl</w:t>
+      </w:r>
+      <w:proofErr w:type="spellEnd"/>
+      <w:r>
+        <w:rPr>
+          <w:sz w:val="24"/>
+          <w:szCs w:val="24"/>
+        </w:rPr>
+        <w:t xml:space="preserve"> is the only variable that enforces image to update. If user changes encryption policy or changes </w:t>
+      </w:r>
+      <w:proofErr w:type="spellStart"/>
+      <w:r>
+        <w:rPr>
+          <w:sz w:val="24"/>
+          <w:szCs w:val="24"/>
+        </w:rPr>
+        <w:t>dekUrl</w:t>
+      </w:r>
+      <w:proofErr w:type="spellEnd"/>
+      <w:r>
+        <w:rPr>
+          <w:sz w:val="24"/>
+          <w:szCs w:val="24"/>
+        </w:rPr>
+        <w:t xml:space="preserve"> in policy, director needs to upload image again with new policy. Director should find </w:t>
+      </w:r>
+      <w:proofErr w:type="spellStart"/>
+      <w:r>
+        <w:rPr>
+          <w:sz w:val="24"/>
+          <w:szCs w:val="24"/>
+        </w:rPr>
+        <w:t>dekUrl</w:t>
+      </w:r>
+      <w:proofErr w:type="spellEnd"/>
+      <w:r>
+        <w:rPr>
+          <w:sz w:val="24"/>
+          <w:szCs w:val="24"/>
+        </w:rPr>
+        <w:t xml:space="preserve"> from associated trust policy and update hash of </w:t>
+      </w:r>
+      <w:proofErr w:type="spellStart"/>
+      <w:r>
+        <w:rPr>
+          <w:sz w:val="24"/>
+          <w:szCs w:val="24"/>
+        </w:rPr>
+        <w:t>dek</w:t>
+      </w:r>
+      <w:proofErr w:type="spellEnd"/>
+      <w:r>
+        <w:rPr>
+          <w:sz w:val="24"/>
+          <w:szCs w:val="24"/>
+        </w:rPr>
+        <w:t xml:space="preserve"> in this field. </w:t>
       </w:r>
     </w:p>
     <w:p>
@@ -678,54 +668,45 @@
           <w:szCs w:val="24"/>
         </w:rPr>
       </w:pPr>
-      <w:r>
-        <w:rPr>
-          <w:sz w:val="24"/>
-          <w:szCs w:val="24"/>
-        </w:rPr>
-        <w:t xml:space="preserve">policy_upload_id – </w:t>
-      </w:r>
-      <w:r>
-        <w:rPr>
-          <w:sz w:val="24"/>
-          <w:szCs w:val="24"/>
-        </w:rPr>
-        <w:t>maps</w:t>
-      </w:r>
-      <w:r>
-        <w:rPr>
-          <w:sz w:val="24"/>
-          <w:szCs w:val="24"/>
-        </w:rPr>
-        <w:t xml:space="preserve"> </w:t>
-      </w:r>
-      <w:r>
-        <w:rPr>
-          <w:sz w:val="24"/>
-          <w:szCs w:val="24"/>
-        </w:rPr>
-        <w:t xml:space="preserve">uploaded </w:t>
-      </w:r>
-      <w:r>
-        <w:rPr>
-          <w:sz w:val="24"/>
-          <w:szCs w:val="24"/>
-        </w:rPr>
-        <w:t xml:space="preserve">policy </w:t>
-      </w:r>
-      <w:r>
-        <w:rPr>
-          <w:sz w:val="24"/>
-          <w:szCs w:val="24"/>
-        </w:rPr>
-        <w:t xml:space="preserve">and </w:t>
-      </w:r>
-      <w:r>
-        <w:rPr>
-          <w:sz w:val="24"/>
-          <w:szCs w:val="24"/>
-        </w:rPr>
-        <w:t>image</w:t>
+      <w:proofErr w:type="spellStart"/>
+      <w:r>
+        <w:rPr>
+          <w:sz w:val="24"/>
+          <w:szCs w:val="24"/>
+        </w:rPr>
+        <w:t>image_id</w:t>
+      </w:r>
+      <w:proofErr w:type="spellEnd"/>
+      <w:r>
+        <w:rPr>
+          <w:sz w:val="24"/>
+          <w:szCs w:val="24"/>
+        </w:rPr>
+        <w:t xml:space="preserve"> – maps policy with image</w:t>
+      </w:r>
+    </w:p>
+    <w:p>
+      <w:pPr>
+        <w:rPr>
+          <w:sz w:val="24"/>
+          <w:szCs w:val="24"/>
+        </w:rPr>
+      </w:pPr>
+      <w:proofErr w:type="spellStart"/>
+      <w:r>
+        <w:rPr>
+          <w:sz w:val="24"/>
+          <w:szCs w:val="24"/>
+        </w:rPr>
+        <w:t>mw_image_upload</w:t>
+      </w:r>
+      <w:proofErr w:type="spellEnd"/>
+      <w:r>
+        <w:rPr>
+          <w:sz w:val="24"/>
+          <w:szCs w:val="24"/>
+        </w:rPr>
+        <w:t xml:space="preserve">: </w:t>
       </w:r>
     </w:p>
     <w:p>
@@ -740,26 +721,56 @@
           <w:szCs w:val="24"/>
         </w:rPr>
       </w:pPr>
-      <w:r>
-        <w:rPr>
-          <w:sz w:val="24"/>
-          <w:szCs w:val="24"/>
-        </w:rPr>
-        <w:t>tmp_location</w:t>
-      </w:r>
-      <w:r>
-        <w:rPr>
-          <w:sz w:val="24"/>
-          <w:szCs w:val="24"/>
-        </w:rPr>
-        <w:t xml:space="preserve"> – moved </w:t>
-      </w:r>
-      <w:r>
-        <w:rPr>
-          <w:sz w:val="24"/>
-          <w:szCs w:val="24"/>
-        </w:rPr>
-        <w:t>to mw_image_upload</w:t>
+      <w:proofErr w:type="spellStart"/>
+      <w:r>
+        <w:rPr>
+          <w:sz w:val="24"/>
+          <w:szCs w:val="24"/>
+        </w:rPr>
+        <w:t>policy_upload_id</w:t>
+      </w:r>
+      <w:proofErr w:type="spellEnd"/>
+      <w:r>
+        <w:rPr>
+          <w:sz w:val="24"/>
+          <w:szCs w:val="24"/>
+        </w:rPr>
+        <w:t xml:space="preserve"> – </w:t>
+      </w:r>
+      <w:r>
+        <w:rPr>
+          <w:sz w:val="24"/>
+          <w:szCs w:val="24"/>
+        </w:rPr>
+        <w:t>maps</w:t>
+      </w:r>
+      <w:r>
+        <w:rPr>
+          <w:sz w:val="24"/>
+          <w:szCs w:val="24"/>
+        </w:rPr>
+        <w:t xml:space="preserve"> </w:t>
+      </w:r>
+      <w:r>
+        <w:rPr>
+          <w:sz w:val="24"/>
+          <w:szCs w:val="24"/>
+        </w:rPr>
+        <w:t xml:space="preserve">uploaded </w:t>
+      </w:r>
+      <w:r>
+        <w:rPr>
+          <w:sz w:val="24"/>
+          <w:szCs w:val="24"/>
+        </w:rPr>
+        <w:t>image</w:t>
+      </w:r>
+      <w:r>
+        <w:rPr>
+          <w:sz w:val="24"/>
+          <w:szCs w:val="24"/>
+        </w:rPr>
+        <w:t xml:space="preserve"> with policy</w:t>
       </w:r>
     </w:p>
     <w:p>
@@ -774,20 +785,38 @@
           <w:szCs w:val="24"/>
         </w:rPr>
       </w:pPr>
-      <w:r>
-        <w:rPr>
-          <w:sz w:val="24"/>
-          <w:szCs w:val="24"/>
-        </w:rPr>
-        <w:t xml:space="preserve">content_length – </w:t>
-      </w:r>
-      <w:r>
-        <w:rPr>
-          <w:sz w:val="24"/>
-          <w:szCs w:val="24"/>
-        </w:rPr>
-        <w:t>moved to image_action</w:t>
-      </w:r>
+      <w:proofErr w:type="spellStart"/>
+      <w:r>
+        <w:rPr>
+          <w:sz w:val="24"/>
+          <w:szCs w:val="24"/>
+        </w:rPr>
+        <w:t>tmp_location</w:t>
+      </w:r>
+      <w:proofErr w:type="spellEnd"/>
+      <w:r>
+        <w:rPr>
+          <w:sz w:val="24"/>
+          <w:szCs w:val="24"/>
+        </w:rPr>
+        <w:t xml:space="preserve"> – moved </w:t>
+      </w:r>
+      <w:r>
+        <w:rPr>
+          <w:sz w:val="24"/>
+          <w:szCs w:val="24"/>
+        </w:rPr>
+        <w:t xml:space="preserve">to </w:t>
+      </w:r>
+      <w:proofErr w:type="spellStart"/>
+      <w:r>
+        <w:rPr>
+          <w:sz w:val="24"/>
+          <w:szCs w:val="24"/>
+        </w:rPr>
+        <w:t>mw_image_upload</w:t>
+      </w:r>
+      <w:proofErr w:type="spellEnd"/>
     </w:p>
     <w:p>
       <w:pPr>
@@ -801,35 +830,31 @@
           <w:szCs w:val="24"/>
         </w:rPr>
       </w:pPr>
-      <w:r>
-        <w:rPr>
-          <w:sz w:val="24"/>
-          <w:szCs w:val="24"/>
-        </w:rPr>
-        <w:t xml:space="preserve">content_sent – </w:t>
-      </w:r>
-      <w:r>
-        <w:rPr>
-          <w:sz w:val="24"/>
-          <w:szCs w:val="24"/>
-        </w:rPr>
-        <w:t>moved to image_action</w:t>
-      </w:r>
-    </w:p>
-    <w:p>
-      <w:pPr>
-        <w:rPr>
-          <w:sz w:val="24"/>
-          <w:szCs w:val="24"/>
-        </w:rPr>
-      </w:pPr>
-      <w:r>
-        <w:rPr>
-          <w:sz w:val="24"/>
-          <w:szCs w:val="24"/>
-        </w:rPr>
-        <w:t>mw_trust_policy:</w:t>
-      </w:r>
+      <w:proofErr w:type="spellStart"/>
+      <w:r>
+        <w:rPr>
+          <w:sz w:val="24"/>
+          <w:szCs w:val="24"/>
+        </w:rPr>
+        <w:t>content_length</w:t>
+      </w:r>
+      <w:proofErr w:type="spellEnd"/>
+      <w:r>
+        <w:rPr>
+          <w:sz w:val="24"/>
+          <w:szCs w:val="24"/>
+        </w:rPr>
+        <w:t xml:space="preserve"> – moved to </w:t>
+      </w:r>
+      <w:proofErr w:type="spellStart"/>
+      <w:r>
+        <w:rPr>
+          <w:sz w:val="24"/>
+          <w:szCs w:val="24"/>
+        </w:rPr>
+        <w:t>image_action</w:t>
+      </w:r>
+      <w:proofErr w:type="spellEnd"/>
     </w:p>
     <w:p>
       <w:pPr>
@@ -843,56 +868,40 @@
           <w:szCs w:val="24"/>
         </w:rPr>
       </w:pPr>
-      <w:r>
-        <w:rPr>
-          <w:sz w:val="24"/>
-          <w:szCs w:val="24"/>
-        </w:rPr>
-        <w:t xml:space="preserve">archive: it’s a Boolean value </w:t>
-      </w:r>
-      <w:r>
-        <w:rPr>
-          <w:sz w:val="24"/>
-          <w:szCs w:val="24"/>
-        </w:rPr>
-        <w:t xml:space="preserve">to show whether trust policy is active or not. The default </w:t>
-      </w:r>
-      <w:r>
-        <w:rPr>
-          <w:sz w:val="24"/>
-          <w:szCs w:val="24"/>
-        </w:rPr>
-        <w:t xml:space="preserve">value </w:t>
-      </w:r>
-      <w:r>
-        <w:rPr>
-          <w:sz w:val="24"/>
-          <w:szCs w:val="24"/>
-        </w:rPr>
-        <w:t xml:space="preserve">should be false which means policy is the latest policy. When it is </w:t>
-      </w:r>
-      <w:r>
-        <w:rPr>
-          <w:sz w:val="24"/>
-          <w:szCs w:val="24"/>
-        </w:rPr>
-        <w:t>true</w:t>
-      </w:r>
-      <w:r>
-        <w:rPr>
-          <w:sz w:val="24"/>
-          <w:szCs w:val="24"/>
-        </w:rPr>
-        <w:t xml:space="preserve">, it means policy is some old version but kept for future reference. </w:t>
-      </w:r>
-    </w:p>
-    <w:p>
-      <w:pPr>
-        <w:rPr>
-          <w:sz w:val="24"/>
-          <w:szCs w:val="24"/>
-        </w:rPr>
-      </w:pPr>
+      <w:proofErr w:type="spellStart"/>
+      <w:r>
+        <w:rPr>
+          <w:sz w:val="24"/>
+          <w:szCs w:val="24"/>
+        </w:rPr>
+        <w:t>content_sent</w:t>
+      </w:r>
+      <w:proofErr w:type="spellEnd"/>
+      <w:r>
+        <w:rPr>
+          <w:sz w:val="24"/>
+          <w:szCs w:val="24"/>
+        </w:rPr>
+        <w:t xml:space="preserve"> – moved to </w:t>
+      </w:r>
+      <w:proofErr w:type="spellStart"/>
+      <w:r>
+        <w:rPr>
+          <w:sz w:val="24"/>
+          <w:szCs w:val="24"/>
+        </w:rPr>
+        <w:t>image_action</w:t>
+      </w:r>
+      <w:proofErr w:type="spellEnd"/>
+    </w:p>
+    <w:p>
+      <w:pPr>
+        <w:rPr>
+          <w:sz w:val="24"/>
+          <w:szCs w:val="24"/>
+        </w:rPr>
+      </w:pPr>
+      <w:proofErr w:type="spellStart"/>
       <w:r>
         <w:rPr>
           <w:sz w:val="24"/>
@@ -905,7 +914,15 @@
           <w:sz w:val="24"/>
           <w:szCs w:val="24"/>
         </w:rPr>
-        <w:t xml:space="preserve">w_image_action: </w:t>
+        <w:t>w_image_action</w:t>
+      </w:r>
+      <w:proofErr w:type="spellEnd"/>
+      <w:r>
+        <w:rPr>
+          <w:sz w:val="24"/>
+          <w:szCs w:val="24"/>
+        </w:rPr>
+        <w:t xml:space="preserve">: </w:t>
       </w:r>
     </w:p>
     <w:p>
@@ -947,12 +964,21 @@
           <w:szCs w:val="24"/>
         </w:rPr>
       </w:pPr>
-      <w:r>
-        <w:rPr>
-          <w:sz w:val="24"/>
-          <w:szCs w:val="24"/>
-        </w:rPr>
-        <w:t>image_id – i</w:t>
+      <w:proofErr w:type="spellStart"/>
+      <w:r>
+        <w:rPr>
+          <w:sz w:val="24"/>
+          <w:szCs w:val="24"/>
+        </w:rPr>
+        <w:t>image_id</w:t>
+      </w:r>
+      <w:proofErr w:type="spellEnd"/>
+      <w:r>
+        <w:rPr>
+          <w:sz w:val="24"/>
+          <w:szCs w:val="24"/>
+        </w:rPr>
+        <w:t xml:space="preserve"> – i</w:t>
       </w:r>
       <w:r>
         <w:rPr>
@@ -995,6 +1021,7 @@
           <w:szCs w:val="24"/>
         </w:rPr>
       </w:pPr>
+      <w:proofErr w:type="gramStart"/>
       <w:r>
         <w:rPr>
           <w:sz w:val="24"/>
@@ -1002,12 +1029,29 @@
         </w:rPr>
         <w:t>action</w:t>
       </w:r>
-      <w:r>
-        <w:rPr>
-          <w:sz w:val="24"/>
-          <w:szCs w:val="24"/>
-        </w:rPr>
-        <w:t xml:space="preserve"> – json array of </w:t>
+      <w:proofErr w:type="gramEnd"/>
+      <w:r>
+        <w:rPr>
+          <w:sz w:val="24"/>
+          <w:szCs w:val="24"/>
+        </w:rPr>
+        <w:t xml:space="preserve"> – </w:t>
+      </w:r>
+      <w:proofErr w:type="spellStart"/>
+      <w:r>
+        <w:rPr>
+          <w:sz w:val="24"/>
+          <w:szCs w:val="24"/>
+        </w:rPr>
+        <w:t>json</w:t>
+      </w:r>
+      <w:proofErr w:type="spellEnd"/>
+      <w:r>
+        <w:rPr>
+          <w:sz w:val="24"/>
+          <w:szCs w:val="24"/>
+        </w:rPr>
+        <w:t xml:space="preserve"> array of </w:t>
       </w:r>
       <w:r>
         <w:rPr>
@@ -1063,7 +1107,23 @@
           <w:sz w:val="24"/>
           <w:szCs w:val="24"/>
         </w:rPr>
-        <w:t xml:space="preserve"> json is:</w:t>
+        <w:t xml:space="preserve"> </w:t>
+      </w:r>
+      <w:proofErr w:type="spellStart"/>
+      <w:r>
+        <w:rPr>
+          <w:sz w:val="24"/>
+          <w:szCs w:val="24"/>
+        </w:rPr>
+        <w:t>json</w:t>
+      </w:r>
+      <w:proofErr w:type="spellEnd"/>
+      <w:r>
+        <w:rPr>
+          <w:sz w:val="24"/>
+          <w:szCs w:val="24"/>
+        </w:rPr>
+        <w:t xml:space="preserve"> is:</w:t>
       </w:r>
     </w:p>
     <w:p>
@@ -1113,6 +1173,7 @@
         </w:rPr>
         <w:t>{“</w:t>
       </w:r>
+      <w:proofErr w:type="gramStart"/>
       <w:r>
         <w:rPr>
           <w:rFonts w:ascii="Consolas" w:eastAsia="Times New Roman" w:hAnsi="Consolas" w:cs="Consolas"/>
@@ -1123,6 +1184,7 @@
         </w:rPr>
         <w:t>actions</w:t>
       </w:r>
+      <w:proofErr w:type="gramEnd"/>
       <w:r>
         <w:rPr>
           <w:rFonts w:ascii="Consolas" w:eastAsia="Times New Roman" w:hAnsi="Consolas" w:cs="Consolas"/>
@@ -1240,8 +1302,9 @@
           <w:szCs w:val="18"/>
           <w:bdr w:val="none" w:sz="0" w:space="0" w:color="auto" w:frame="1"/>
         </w:rPr>
-        <w:t>encrypt”:{</w:t>
-      </w:r>
+        <w:t>encrypt</w:t>
+      </w:r>
+      <w:proofErr w:type="gramStart"/>
       <w:r>
         <w:rPr>
           <w:rFonts w:ascii="Consolas" w:eastAsia="Times New Roman" w:hAnsi="Consolas" w:cs="Consolas"/>
@@ -1250,7 +1313,40 @@
           <w:szCs w:val="18"/>
           <w:bdr w:val="none" w:sz="0" w:space="0" w:color="auto" w:frame="1"/>
         </w:rPr>
-        <w:t>status:”completed”</w:t>
+        <w:t>”:</w:t>
+      </w:r>
+      <w:proofErr w:type="gramEnd"/>
+      <w:r>
+        <w:rPr>
+          <w:rFonts w:ascii="Consolas" w:eastAsia="Times New Roman" w:hAnsi="Consolas" w:cs="Consolas"/>
+          <w:color w:val="393939"/>
+          <w:sz w:val="18"/>
+          <w:szCs w:val="18"/>
+          <w:bdr w:val="none" w:sz="0" w:space="0" w:color="auto" w:frame="1"/>
+        </w:rPr>
+        <w:t>{</w:t>
+      </w:r>
+      <w:proofErr w:type="spellStart"/>
+      <w:r>
+        <w:rPr>
+          <w:rFonts w:ascii="Consolas" w:eastAsia="Times New Roman" w:hAnsi="Consolas" w:cs="Consolas"/>
+          <w:color w:val="393939"/>
+          <w:sz w:val="18"/>
+          <w:szCs w:val="18"/>
+          <w:bdr w:val="none" w:sz="0" w:space="0" w:color="auto" w:frame="1"/>
+        </w:rPr>
+        <w:t>status:”completed</w:t>
+      </w:r>
+      <w:proofErr w:type="spellEnd"/>
+      <w:r>
+        <w:rPr>
+          <w:rFonts w:ascii="Consolas" w:eastAsia="Times New Roman" w:hAnsi="Consolas" w:cs="Consolas"/>
+          <w:color w:val="393939"/>
+          <w:sz w:val="18"/>
+          <w:szCs w:val="18"/>
+          <w:bdr w:val="none" w:sz="0" w:space="0" w:color="auto" w:frame="1"/>
+        </w:rPr>
+        <w:t>”</w:t>
       </w:r>
       <w:r>
         <w:rPr>
@@ -1391,6 +1487,7 @@
         </w:rPr>
         <w:t>tar</w:t>
       </w:r>
+      <w:proofErr w:type="gramStart"/>
       <w:r>
         <w:rPr>
           <w:rFonts w:ascii="Consolas" w:eastAsia="Times New Roman" w:hAnsi="Consolas" w:cs="Consolas"/>
@@ -1399,8 +1496,9 @@
           <w:szCs w:val="18"/>
           <w:bdr w:val="none" w:sz="0" w:space="0" w:color="auto" w:frame="1"/>
         </w:rPr>
-        <w:t>”:{</w:t>
-      </w:r>
+        <w:t>”:</w:t>
+      </w:r>
+      <w:proofErr w:type="gramEnd"/>
       <w:r>
         <w:rPr>
           <w:rFonts w:ascii="Consolas" w:eastAsia="Times New Roman" w:hAnsi="Consolas" w:cs="Consolas"/>
@@ -1409,7 +1507,29 @@
           <w:szCs w:val="18"/>
           <w:bdr w:val="none" w:sz="0" w:space="0" w:color="auto" w:frame="1"/>
         </w:rPr>
-        <w:t>status:”completed”</w:t>
+        <w:t>{</w:t>
+      </w:r>
+      <w:proofErr w:type="spellStart"/>
+      <w:r>
+        <w:rPr>
+          <w:rFonts w:ascii="Consolas" w:eastAsia="Times New Roman" w:hAnsi="Consolas" w:cs="Consolas"/>
+          <w:color w:val="393939"/>
+          <w:sz w:val="18"/>
+          <w:szCs w:val="18"/>
+          <w:bdr w:val="none" w:sz="0" w:space="0" w:color="auto" w:frame="1"/>
+        </w:rPr>
+        <w:t>status:”completed</w:t>
+      </w:r>
+      <w:proofErr w:type="spellEnd"/>
+      <w:r>
+        <w:rPr>
+          <w:rFonts w:ascii="Consolas" w:eastAsia="Times New Roman" w:hAnsi="Consolas" w:cs="Consolas"/>
+          <w:color w:val="393939"/>
+          <w:sz w:val="18"/>
+          <w:szCs w:val="18"/>
+          <w:bdr w:val="none" w:sz="0" w:space="0" w:color="auto" w:frame="1"/>
+        </w:rPr>
+        <w:t>”</w:t>
       </w:r>
       <w:r>
         <w:rPr>
@@ -1519,6 +1639,7 @@
         </w:rPr>
         <w:t>load</w:t>
       </w:r>
+      <w:proofErr w:type="gramStart"/>
       <w:r>
         <w:rPr>
           <w:rFonts w:ascii="Consolas" w:eastAsia="Times New Roman" w:hAnsi="Consolas" w:cs="Consolas"/>
@@ -1527,8 +1648,9 @@
           <w:szCs w:val="18"/>
           <w:bdr w:val="none" w:sz="0" w:space="0" w:color="auto" w:frame="1"/>
         </w:rPr>
-        <w:t>”:{</w:t>
-      </w:r>
+        <w:t>”:</w:t>
+      </w:r>
+      <w:proofErr w:type="gramEnd"/>
       <w:r>
         <w:rPr>
           <w:rFonts w:ascii="Consolas" w:eastAsia="Times New Roman" w:hAnsi="Consolas" w:cs="Consolas"/>
@@ -1537,7 +1659,7 @@
           <w:szCs w:val="18"/>
           <w:bdr w:val="none" w:sz="0" w:space="0" w:color="auto" w:frame="1"/>
         </w:rPr>
-        <w:t>“content_length”:1323332333, “content_sent”</w:t>
+        <w:t>{“content_length”:1323332333, “content_sent”</w:t>
       </w:r>
       <w:r>
         <w:rPr>
@@ -1705,6 +1827,7 @@
           <w:szCs w:val="24"/>
         </w:rPr>
       </w:pPr>
+      <w:proofErr w:type="spellStart"/>
       <w:r>
         <w:rPr>
           <w:sz w:val="24"/>
@@ -1712,6 +1835,7 @@
         </w:rPr>
         <w:t>action_completed</w:t>
       </w:r>
+      <w:proofErr w:type="spellEnd"/>
       <w:r>
         <w:rPr>
           <w:sz w:val="24"/>
@@ -1785,7 +1909,23 @@
           <w:sz w:val="24"/>
           <w:szCs w:val="24"/>
         </w:rPr>
-        <w:t xml:space="preserve"> creating policy, policy will be moved to mw_trust_policy table</w:t>
+        <w:t xml:space="preserve"> creating policy, policy will be moved to </w:t>
+      </w:r>
+      <w:proofErr w:type="spellStart"/>
+      <w:r>
+        <w:rPr>
+          <w:sz w:val="24"/>
+          <w:szCs w:val="24"/>
+        </w:rPr>
+        <w:t>mw_trust_policy</w:t>
+      </w:r>
+      <w:proofErr w:type="spellEnd"/>
+      <w:r>
+        <w:rPr>
+          <w:sz w:val="24"/>
+          <w:szCs w:val="24"/>
+        </w:rPr>
+        <w:t xml:space="preserve"> table</w:t>
       </w:r>
       <w:r>
         <w:rPr>
@@ -1814,79 +1954,282 @@
           <w:sz w:val="24"/>
           <w:szCs w:val="24"/>
         </w:rPr>
-        <w:t>f policy already exist we would move that policy to archive that means we would set archive to true and create new entry in mw_trust_policy table.</w:t>
-      </w:r>
-    </w:p>
-    <w:p>
-      <w:pPr>
-        <w:rPr>
-          <w:sz w:val="24"/>
-          <w:szCs w:val="24"/>
-        </w:rPr>
-      </w:pPr>
+        <w:t>f policy already exist</w:t>
+      </w:r>
+      <w:r>
+        <w:rPr>
+          <w:sz w:val="24"/>
+          <w:szCs w:val="24"/>
+        </w:rPr>
+        <w:t xml:space="preserve"> </w:t>
+      </w:r>
+      <w:r>
+        <w:rPr>
+          <w:sz w:val="24"/>
+          <w:szCs w:val="24"/>
+        </w:rPr>
+        <w:t xml:space="preserve">in </w:t>
+      </w:r>
+      <w:proofErr w:type="spellStart"/>
+      <w:r>
+        <w:rPr>
+          <w:sz w:val="24"/>
+          <w:szCs w:val="24"/>
+        </w:rPr>
+        <w:t>mw_trust_policy</w:t>
+      </w:r>
+      <w:proofErr w:type="spellEnd"/>
+      <w:r>
+        <w:rPr>
+          <w:sz w:val="24"/>
+          <w:szCs w:val="24"/>
+        </w:rPr>
+        <w:t xml:space="preserve"> tabl</w:t>
+      </w:r>
+      <w:r>
+        <w:rPr>
+          <w:sz w:val="24"/>
+          <w:szCs w:val="24"/>
+        </w:rPr>
+        <w:t>e</w:t>
+      </w:r>
+      <w:r>
+        <w:rPr>
+          <w:sz w:val="24"/>
+          <w:szCs w:val="24"/>
+        </w:rPr>
+        <w:t xml:space="preserve"> </w:t>
+      </w:r>
+      <w:r>
+        <w:rPr>
+          <w:sz w:val="24"/>
+          <w:szCs w:val="24"/>
+        </w:rPr>
+        <w:t>director</w:t>
+      </w:r>
+      <w:r>
+        <w:rPr>
+          <w:sz w:val="24"/>
+          <w:szCs w:val="24"/>
+        </w:rPr>
+        <w:t xml:space="preserve"> would move that policy to </w:t>
+      </w:r>
+      <w:proofErr w:type="gramStart"/>
+      <w:r>
+        <w:rPr>
+          <w:sz w:val="24"/>
+          <w:szCs w:val="24"/>
+        </w:rPr>
+        <w:t>archive</w:t>
+      </w:r>
+      <w:r>
+        <w:rPr>
+          <w:sz w:val="24"/>
+          <w:szCs w:val="24"/>
+        </w:rPr>
+        <w:t>,</w:t>
+      </w:r>
+      <w:r>
+        <w:rPr>
+          <w:sz w:val="24"/>
+          <w:szCs w:val="24"/>
+        </w:rPr>
+        <w:t xml:space="preserve"> that</w:t>
+      </w:r>
+      <w:proofErr w:type="gramEnd"/>
+      <w:r>
+        <w:rPr>
+          <w:sz w:val="24"/>
+          <w:szCs w:val="24"/>
+        </w:rPr>
+        <w:t xml:space="preserve"> means </w:t>
+      </w:r>
+      <w:r>
+        <w:rPr>
+          <w:sz w:val="24"/>
+          <w:szCs w:val="24"/>
+        </w:rPr>
+        <w:t>director</w:t>
+      </w:r>
+      <w:r>
+        <w:rPr>
+          <w:sz w:val="24"/>
+          <w:szCs w:val="24"/>
+        </w:rPr>
+        <w:t xml:space="preserve"> </w:t>
+      </w:r>
+      <w:r>
+        <w:rPr>
+          <w:sz w:val="24"/>
+          <w:szCs w:val="24"/>
+        </w:rPr>
+        <w:t xml:space="preserve">would set archive to true and create new entry in </w:t>
+      </w:r>
+      <w:proofErr w:type="spellStart"/>
+      <w:r>
+        <w:rPr>
+          <w:sz w:val="24"/>
+          <w:szCs w:val="24"/>
+        </w:rPr>
+        <w:t>mw_trust_policy</w:t>
+      </w:r>
+      <w:proofErr w:type="spellEnd"/>
+      <w:r>
+        <w:rPr>
+          <w:sz w:val="24"/>
+          <w:szCs w:val="24"/>
+        </w:rPr>
+        <w:t xml:space="preserve"> table.</w:t>
+      </w:r>
+    </w:p>
+    <w:p>
+      <w:pPr>
+        <w:rPr>
+          <w:sz w:val="24"/>
+          <w:szCs w:val="24"/>
+        </w:rPr>
+      </w:pPr>
+      <w:r>
+        <w:rPr>
+          <w:sz w:val="24"/>
+          <w:szCs w:val="24"/>
+        </w:rPr>
+        <w:t xml:space="preserve">Before replacing policy, director must make sure that there is no pending action in the </w:t>
+      </w:r>
+      <w:proofErr w:type="spellStart"/>
+      <w:r>
+        <w:rPr>
+          <w:sz w:val="24"/>
+          <w:szCs w:val="24"/>
+        </w:rPr>
+        <w:t>image_action</w:t>
+      </w:r>
+      <w:proofErr w:type="spellEnd"/>
+      <w:r>
+        <w:rPr>
+          <w:sz w:val="24"/>
+          <w:szCs w:val="24"/>
+        </w:rPr>
+        <w:t xml:space="preserve"> table </w:t>
+      </w:r>
+      <w:r>
+        <w:rPr>
+          <w:sz w:val="24"/>
+          <w:szCs w:val="24"/>
+        </w:rPr>
+        <w:t xml:space="preserve">associated with </w:t>
+      </w:r>
+      <w:r>
+        <w:rPr>
+          <w:sz w:val="24"/>
+          <w:szCs w:val="24"/>
+        </w:rPr>
+        <w:t>an image</w:t>
+      </w:r>
+      <w:r>
+        <w:rPr>
+          <w:sz w:val="24"/>
+          <w:szCs w:val="24"/>
+        </w:rPr>
+        <w:t xml:space="preserve"> </w:t>
+      </w:r>
+      <w:r>
+        <w:rPr>
+          <w:sz w:val="24"/>
+          <w:szCs w:val="24"/>
+        </w:rPr>
+        <w:t xml:space="preserve">id </w:t>
+      </w:r>
+      <w:r>
+        <w:rPr>
+          <w:sz w:val="24"/>
+          <w:szCs w:val="24"/>
+        </w:rPr>
+        <w:t>(</w:t>
+      </w:r>
+      <w:proofErr w:type="spellStart"/>
+      <w:r>
+        <w:rPr>
+          <w:sz w:val="24"/>
+          <w:szCs w:val="24"/>
+        </w:rPr>
+        <w:t>action_count</w:t>
+      </w:r>
+      <w:proofErr w:type="spellEnd"/>
+      <w:r>
+        <w:rPr>
+          <w:sz w:val="24"/>
+          <w:szCs w:val="24"/>
+        </w:rPr>
+        <w:t xml:space="preserve"> =</w:t>
+      </w:r>
+      <w:r>
+        <w:rPr>
+          <w:sz w:val="24"/>
+          <w:szCs w:val="24"/>
+        </w:rPr>
+        <w:t xml:space="preserve">= </w:t>
+      </w:r>
+      <w:proofErr w:type="spellStart"/>
+      <w:r>
+        <w:rPr>
+          <w:sz w:val="24"/>
+          <w:szCs w:val="24"/>
+        </w:rPr>
+        <w:t>action_completed</w:t>
+      </w:r>
+      <w:proofErr w:type="spellEnd"/>
+      <w:r>
+        <w:rPr>
+          <w:sz w:val="24"/>
+          <w:szCs w:val="24"/>
+        </w:rPr>
+        <w:t>)</w:t>
+      </w:r>
+      <w:r>
+        <w:rPr>
+          <w:sz w:val="24"/>
+          <w:szCs w:val="24"/>
+        </w:rPr>
+        <w:t xml:space="preserve">. If </w:t>
+      </w:r>
+      <w:r>
+        <w:rPr>
+          <w:sz w:val="24"/>
+          <w:szCs w:val="24"/>
+        </w:rPr>
+        <w:t>there is any pending action</w:t>
+      </w:r>
+      <w:r>
+        <w:rPr>
+          <w:sz w:val="24"/>
+          <w:szCs w:val="24"/>
+        </w:rPr>
+        <w:t xml:space="preserve">, director should show warning to the user that old policy is in use so </w:t>
+      </w:r>
+      <w:proofErr w:type="spellStart"/>
+      <w:r>
+        <w:rPr>
+          <w:sz w:val="24"/>
+          <w:szCs w:val="24"/>
+        </w:rPr>
+        <w:t>can not</w:t>
+      </w:r>
+      <w:proofErr w:type="spellEnd"/>
+      <w:r>
+        <w:rPr>
+          <w:sz w:val="24"/>
+          <w:szCs w:val="24"/>
+        </w:rPr>
+        <w:t xml:space="preserve"> </w:t>
+      </w:r>
       <w:r>
         <w:rPr>
           <w:sz w:val="24"/>
           <w:szCs w:val="24"/>
         </w:rPr>
         <w:lastRenderedPageBreak/>
-        <w:t xml:space="preserve">Before replacing policy, director must make sure that there is no pending action in the image_action table </w:t>
-      </w:r>
-      <w:r>
-        <w:rPr>
-          <w:sz w:val="24"/>
-          <w:szCs w:val="24"/>
-        </w:rPr>
-        <w:t xml:space="preserve">associated with </w:t>
-      </w:r>
-      <w:r>
-        <w:rPr>
-          <w:sz w:val="24"/>
-          <w:szCs w:val="24"/>
-        </w:rPr>
-        <w:t xml:space="preserve"> an image</w:t>
-      </w:r>
-      <w:r>
-        <w:rPr>
-          <w:sz w:val="24"/>
-          <w:szCs w:val="24"/>
-        </w:rPr>
-        <w:t xml:space="preserve"> (</w:t>
-      </w:r>
-      <w:r>
-        <w:rPr>
-          <w:sz w:val="24"/>
-          <w:szCs w:val="24"/>
-        </w:rPr>
-        <w:t>action_count =</w:t>
-      </w:r>
-      <w:r>
-        <w:rPr>
-          <w:sz w:val="24"/>
-          <w:szCs w:val="24"/>
-        </w:rPr>
-        <w:t>= action_completed)</w:t>
-      </w:r>
-      <w:r>
-        <w:rPr>
-          <w:sz w:val="24"/>
-          <w:szCs w:val="24"/>
-        </w:rPr>
-        <w:t xml:space="preserve">. If </w:t>
-      </w:r>
-      <w:r>
-        <w:rPr>
-          <w:sz w:val="24"/>
-          <w:szCs w:val="24"/>
-        </w:rPr>
-        <w:t>there is any pending action</w:t>
-      </w:r>
-      <w:r>
-        <w:rPr>
-          <w:sz w:val="24"/>
-          <w:szCs w:val="24"/>
-        </w:rPr>
-        <w:t xml:space="preserve">, director should show warning to the user that old policy is in use so can not replace new policy at this time. User may try after some time or we can </w:t>
+        <w:t xml:space="preserve">replace new policy at this time. User may try after some time or we can </w:t>
       </w:r>
       <w:r>
         <w:rPr>
@@ -1915,42 +2258,403 @@
           <w:sz w:val="24"/>
           <w:szCs w:val="24"/>
         </w:rPr>
-        <w:t>I</w:t>
-      </w:r>
-      <w:r>
-        <w:rPr>
-          <w:sz w:val="24"/>
-          <w:szCs w:val="24"/>
-        </w:rPr>
-        <w:t xml:space="preserve">f we create new entry in </w:t>
-      </w:r>
-      <w:r>
-        <w:rPr>
-          <w:sz w:val="24"/>
-          <w:szCs w:val="24"/>
-        </w:rPr>
-        <w:t xml:space="preserve">mw_trust_policy table then we have to update trust_policy_id </w:t>
-      </w:r>
-      <w:r>
-        <w:rPr>
-          <w:sz w:val="24"/>
-          <w:szCs w:val="24"/>
-        </w:rPr>
-        <w:t xml:space="preserve">in </w:t>
-      </w:r>
-      <w:r>
-        <w:rPr>
-          <w:sz w:val="24"/>
-          <w:szCs w:val="24"/>
-        </w:rPr>
-        <w:t xml:space="preserve">mw_image table to </w:t>
-      </w:r>
-      <w:r>
-        <w:rPr>
-          <w:sz w:val="24"/>
-          <w:szCs w:val="24"/>
-        </w:rPr>
-        <w:t xml:space="preserve">point </w:t>
+        <w:t>When</w:t>
+      </w:r>
+      <w:r>
+        <w:rPr>
+          <w:sz w:val="24"/>
+          <w:szCs w:val="24"/>
+        </w:rPr>
+        <w:t xml:space="preserve"> </w:t>
+      </w:r>
+      <w:r>
+        <w:rPr>
+          <w:sz w:val="24"/>
+          <w:szCs w:val="24"/>
+        </w:rPr>
+        <w:t>director</w:t>
+      </w:r>
+      <w:r>
+        <w:rPr>
+          <w:sz w:val="24"/>
+          <w:szCs w:val="24"/>
+        </w:rPr>
+        <w:t xml:space="preserve"> </w:t>
+      </w:r>
+      <w:r>
+        <w:rPr>
+          <w:sz w:val="24"/>
+          <w:szCs w:val="24"/>
+        </w:rPr>
+        <w:t>create</w:t>
+      </w:r>
+      <w:r>
+        <w:rPr>
+          <w:sz w:val="24"/>
+          <w:szCs w:val="24"/>
+        </w:rPr>
+        <w:t>s</w:t>
+      </w:r>
+      <w:r>
+        <w:rPr>
+          <w:sz w:val="24"/>
+          <w:szCs w:val="24"/>
+        </w:rPr>
+        <w:t xml:space="preserve"> new entry in </w:t>
+      </w:r>
+      <w:proofErr w:type="spellStart"/>
+      <w:r>
+        <w:rPr>
+          <w:sz w:val="24"/>
+          <w:szCs w:val="24"/>
+        </w:rPr>
+        <w:t>mw_trust_policy</w:t>
+      </w:r>
+      <w:proofErr w:type="spellEnd"/>
+      <w:r>
+        <w:rPr>
+          <w:sz w:val="24"/>
+          <w:szCs w:val="24"/>
+        </w:rPr>
+        <w:t xml:space="preserve"> table</w:t>
+      </w:r>
+      <w:r>
+        <w:rPr>
+          <w:sz w:val="24"/>
+          <w:szCs w:val="24"/>
+        </w:rPr>
+        <w:t>,</w:t>
+      </w:r>
+      <w:r>
+        <w:rPr>
+          <w:sz w:val="24"/>
+          <w:szCs w:val="24"/>
+        </w:rPr>
+        <w:t xml:space="preserve"> </w:t>
+      </w:r>
+      <w:r>
+        <w:rPr>
+          <w:sz w:val="24"/>
+          <w:szCs w:val="24"/>
+        </w:rPr>
+        <w:t>director</w:t>
+      </w:r>
+      <w:r>
+        <w:rPr>
+          <w:sz w:val="24"/>
+          <w:szCs w:val="24"/>
+        </w:rPr>
+        <w:t xml:space="preserve"> </w:t>
+      </w:r>
+      <w:r>
+        <w:rPr>
+          <w:sz w:val="24"/>
+          <w:szCs w:val="24"/>
+        </w:rPr>
+        <w:t xml:space="preserve">should generate upload_variables_md5 and verify against </w:t>
+      </w:r>
+      <w:r>
+        <w:rPr>
+          <w:sz w:val="24"/>
+          <w:szCs w:val="24"/>
+        </w:rPr>
+        <w:t xml:space="preserve">its </w:t>
+      </w:r>
+      <w:r>
+        <w:rPr>
+          <w:sz w:val="24"/>
+          <w:szCs w:val="24"/>
+        </w:rPr>
+        <w:t xml:space="preserve">previous value. If new value is different then we should </w:t>
+      </w:r>
+      <w:r>
+        <w:rPr>
+          <w:sz w:val="24"/>
+          <w:szCs w:val="24"/>
+        </w:rPr>
+        <w:t xml:space="preserve">update </w:t>
+      </w:r>
+      <w:proofErr w:type="spellStart"/>
+      <w:r>
+        <w:rPr>
+          <w:sz w:val="24"/>
+          <w:szCs w:val="24"/>
+        </w:rPr>
+        <w:t>image_action</w:t>
+      </w:r>
+      <w:proofErr w:type="spellEnd"/>
+      <w:r>
+        <w:rPr>
+          <w:sz w:val="24"/>
+          <w:szCs w:val="24"/>
+        </w:rPr>
+        <w:t xml:space="preserve"> table and define action, </w:t>
+      </w:r>
+      <w:proofErr w:type="spellStart"/>
+      <w:r>
+        <w:rPr>
+          <w:sz w:val="24"/>
+          <w:szCs w:val="24"/>
+        </w:rPr>
+        <w:t>action_total_count</w:t>
+      </w:r>
+      <w:proofErr w:type="spellEnd"/>
+      <w:r>
+        <w:rPr>
+          <w:sz w:val="24"/>
+          <w:szCs w:val="24"/>
+        </w:rPr>
+        <w:t xml:space="preserve"> and </w:t>
+      </w:r>
+      <w:proofErr w:type="spellStart"/>
+      <w:r>
+        <w:rPr>
+          <w:sz w:val="24"/>
+          <w:szCs w:val="24"/>
+        </w:rPr>
+        <w:t>action_completed</w:t>
+      </w:r>
+      <w:proofErr w:type="spellEnd"/>
+      <w:r>
+        <w:rPr>
+          <w:sz w:val="24"/>
+          <w:szCs w:val="24"/>
+        </w:rPr>
+        <w:t xml:space="preserve">. At this point there would be just one action at max which can be ‘encrypt’. </w:t>
+      </w:r>
+      <w:r>
+        <w:rPr>
+          <w:sz w:val="24"/>
+          <w:szCs w:val="24"/>
+        </w:rPr>
+        <w:t xml:space="preserve">If encryption policy is not set </w:t>
+      </w:r>
+      <w:proofErr w:type="spellStart"/>
+      <w:r>
+        <w:rPr>
+          <w:sz w:val="24"/>
+          <w:szCs w:val="24"/>
+        </w:rPr>
+        <w:t>action_total_count</w:t>
+      </w:r>
+      <w:proofErr w:type="spellEnd"/>
+      <w:r>
+        <w:rPr>
+          <w:sz w:val="24"/>
+          <w:szCs w:val="24"/>
+        </w:rPr>
+        <w:t xml:space="preserve"> </w:t>
+      </w:r>
+      <w:r>
+        <w:rPr>
+          <w:sz w:val="24"/>
+          <w:szCs w:val="24"/>
+        </w:rPr>
+        <w:t xml:space="preserve">would be zero but it is important to create entry in the </w:t>
+      </w:r>
+      <w:proofErr w:type="spellStart"/>
+      <w:r>
+        <w:rPr>
+          <w:sz w:val="24"/>
+          <w:szCs w:val="24"/>
+        </w:rPr>
+        <w:t>image_act</w:t>
+      </w:r>
+      <w:r>
+        <w:rPr>
+          <w:sz w:val="24"/>
+          <w:szCs w:val="24"/>
+        </w:rPr>
+        <w:t>ion</w:t>
+      </w:r>
+      <w:proofErr w:type="spellEnd"/>
+      <w:r>
+        <w:rPr>
+          <w:sz w:val="24"/>
+          <w:szCs w:val="24"/>
+        </w:rPr>
+        <w:t xml:space="preserve"> table to assure that pre</w:t>
+      </w:r>
+      <w:r>
+        <w:rPr>
+          <w:sz w:val="24"/>
+          <w:szCs w:val="24"/>
+        </w:rPr>
+        <w:t xml:space="preserve">process </w:t>
+      </w:r>
+      <w:r>
+        <w:rPr>
+          <w:sz w:val="24"/>
+          <w:szCs w:val="24"/>
+        </w:rPr>
+        <w:t>actions are taken into account</w:t>
+      </w:r>
+      <w:r>
+        <w:rPr>
+          <w:sz w:val="24"/>
+          <w:szCs w:val="24"/>
+        </w:rPr>
+        <w:t>.</w:t>
+      </w:r>
+      <w:r>
+        <w:rPr>
+          <w:sz w:val="24"/>
+          <w:szCs w:val="24"/>
+        </w:rPr>
+        <w:t xml:space="preserve"> Director should start </w:t>
+      </w:r>
+      <w:r>
+        <w:rPr>
+          <w:sz w:val="24"/>
+          <w:szCs w:val="24"/>
+        </w:rPr>
+        <w:t>pre</w:t>
+      </w:r>
+      <w:r>
+        <w:rPr>
+          <w:sz w:val="24"/>
+          <w:szCs w:val="24"/>
+        </w:rPr>
+        <w:t xml:space="preserve">processing actions in background and update </w:t>
+      </w:r>
+      <w:proofErr w:type="spellStart"/>
+      <w:r>
+        <w:rPr>
+          <w:sz w:val="24"/>
+          <w:szCs w:val="24"/>
+        </w:rPr>
+        <w:t>total_count</w:t>
+      </w:r>
+      <w:proofErr w:type="spellEnd"/>
+      <w:r>
+        <w:rPr>
+          <w:sz w:val="24"/>
+          <w:szCs w:val="24"/>
+        </w:rPr>
+        <w:t xml:space="preserve"> </w:t>
+      </w:r>
+      <w:r>
+        <w:rPr>
+          <w:sz w:val="24"/>
+          <w:szCs w:val="24"/>
+        </w:rPr>
+        <w:t>as</w:t>
+      </w:r>
+      <w:r>
+        <w:rPr>
+          <w:sz w:val="24"/>
+          <w:szCs w:val="24"/>
+        </w:rPr>
+        <w:t xml:space="preserve"> </w:t>
+      </w:r>
+      <w:r>
+        <w:rPr>
+          <w:sz w:val="24"/>
+          <w:szCs w:val="24"/>
+        </w:rPr>
+        <w:t xml:space="preserve">each </w:t>
+      </w:r>
+      <w:r>
+        <w:rPr>
+          <w:sz w:val="24"/>
+          <w:szCs w:val="24"/>
+        </w:rPr>
+        <w:t xml:space="preserve">action is completed. </w:t>
+      </w:r>
+    </w:p>
+    <w:p>
+      <w:pPr>
+        <w:rPr>
+          <w:b/>
+          <w:sz w:val="24"/>
+          <w:szCs w:val="24"/>
+        </w:rPr>
+      </w:pPr>
+      <w:r>
+        <w:rPr>
+          <w:b/>
+          <w:sz w:val="24"/>
+          <w:szCs w:val="24"/>
+        </w:rPr>
+        <w:t>Policy Upload work flow:</w:t>
+      </w:r>
+    </w:p>
+    <w:p>
+      <w:pPr>
+        <w:rPr>
+          <w:sz w:val="24"/>
+          <w:szCs w:val="24"/>
+        </w:rPr>
+      </w:pPr>
+      <w:r>
+        <w:rPr>
+          <w:sz w:val="24"/>
+          <w:szCs w:val="24"/>
+        </w:rPr>
+        <w:t>When use</w:t>
+      </w:r>
+      <w:r>
+        <w:rPr>
+          <w:sz w:val="24"/>
+          <w:szCs w:val="24"/>
+        </w:rPr>
+        <w:t>r</w:t>
+      </w:r>
+      <w:r>
+        <w:rPr>
+          <w:sz w:val="24"/>
+          <w:szCs w:val="24"/>
+        </w:rPr>
+        <w:t xml:space="preserve"> uploads just image without policy</w:t>
+      </w:r>
+      <w:r>
+        <w:rPr>
+          <w:sz w:val="24"/>
+          <w:szCs w:val="24"/>
+        </w:rPr>
+        <w:t>,</w:t>
+      </w:r>
+      <w:r>
+        <w:rPr>
+          <w:sz w:val="24"/>
+          <w:szCs w:val="24"/>
+        </w:rPr>
+        <w:t xml:space="preserve"> no </w:t>
+      </w:r>
+      <w:r>
+        <w:rPr>
+          <w:sz w:val="24"/>
+          <w:szCs w:val="24"/>
+        </w:rPr>
+        <w:t xml:space="preserve">extra image </w:t>
+      </w:r>
+      <w:r>
+        <w:rPr>
+          <w:sz w:val="24"/>
+          <w:szCs w:val="24"/>
+        </w:rPr>
+        <w:t xml:space="preserve">processing is required from director end. </w:t>
+      </w:r>
+      <w:r>
+        <w:rPr>
+          <w:sz w:val="24"/>
+          <w:szCs w:val="24"/>
+        </w:rPr>
+        <w:t>When user uploads image and policy both</w:t>
+      </w:r>
+      <w:r>
+        <w:rPr>
+          <w:sz w:val="24"/>
+          <w:szCs w:val="24"/>
+        </w:rPr>
+        <w:t>,</w:t>
+      </w:r>
+      <w:r>
+        <w:rPr>
+          <w:sz w:val="24"/>
+          <w:szCs w:val="24"/>
+        </w:rPr>
+        <w:t xml:space="preserve"> director should add </w:t>
       </w:r>
       <w:r>
         <w:rPr>
@@ -1964,63 +2668,86 @@
           <w:sz w:val="24"/>
           <w:szCs w:val="24"/>
         </w:rPr>
-        <w:t xml:space="preserve">to </w:t>
-      </w:r>
-      <w:r>
-        <w:rPr>
-          <w:sz w:val="24"/>
-          <w:szCs w:val="24"/>
-        </w:rPr>
-        <w:t>new policy. At</w:t>
-      </w:r>
-      <w:r>
-        <w:rPr>
-          <w:sz w:val="24"/>
-          <w:szCs w:val="24"/>
-        </w:rPr>
-        <w:t xml:space="preserve"> the same time</w:t>
-      </w:r>
-      <w:r>
-        <w:rPr>
-          <w:sz w:val="24"/>
-          <w:szCs w:val="24"/>
-        </w:rPr>
-        <w:t>,</w:t>
-      </w:r>
-      <w:r>
-        <w:rPr>
-          <w:sz w:val="24"/>
-          <w:szCs w:val="24"/>
-        </w:rPr>
-        <w:t xml:space="preserve"> we should generate upload_variables_md5 and verify against </w:t>
-      </w:r>
-      <w:r>
-        <w:rPr>
-          <w:sz w:val="24"/>
-          <w:szCs w:val="24"/>
-        </w:rPr>
-        <w:t xml:space="preserve">its </w:t>
-      </w:r>
-      <w:r>
-        <w:rPr>
-          <w:sz w:val="24"/>
-          <w:szCs w:val="24"/>
-        </w:rPr>
-        <w:t xml:space="preserve">previous value. If new value is different then we should </w:t>
-      </w:r>
-      <w:r>
-        <w:rPr>
-          <w:sz w:val="24"/>
-          <w:szCs w:val="24"/>
-        </w:rPr>
-        <w:t xml:space="preserve">update image_action table and define action, </w:t>
-      </w:r>
-      <w:r>
-        <w:rPr>
-          <w:sz w:val="24"/>
-          <w:szCs w:val="24"/>
-        </w:rPr>
-        <w:t>action_total_count</w:t>
+        <w:t>u</w:t>
+      </w:r>
+      <w:r>
+        <w:rPr>
+          <w:sz w:val="24"/>
+          <w:szCs w:val="24"/>
+        </w:rPr>
+        <w:t>p</w:t>
+      </w:r>
+      <w:r>
+        <w:rPr>
+          <w:sz w:val="24"/>
+          <w:szCs w:val="24"/>
+        </w:rPr>
+        <w:t>load related task</w:t>
+      </w:r>
+      <w:r>
+        <w:rPr>
+          <w:sz w:val="24"/>
+          <w:szCs w:val="24"/>
+        </w:rPr>
+        <w:t>s</w:t>
+      </w:r>
+      <w:r>
+        <w:rPr>
+          <w:sz w:val="24"/>
+          <w:szCs w:val="24"/>
+        </w:rPr>
+        <w:t xml:space="preserve"> in the </w:t>
+      </w:r>
+      <w:proofErr w:type="spellStart"/>
+      <w:r>
+        <w:rPr>
+          <w:sz w:val="24"/>
+          <w:szCs w:val="24"/>
+        </w:rPr>
+        <w:t>image_action</w:t>
+      </w:r>
+      <w:proofErr w:type="spellEnd"/>
+      <w:r>
+        <w:rPr>
+          <w:sz w:val="24"/>
+          <w:szCs w:val="24"/>
+        </w:rPr>
+        <w:t xml:space="preserve"> table ex</w:t>
+      </w:r>
+      <w:r>
+        <w:rPr>
+          <w:sz w:val="24"/>
+          <w:szCs w:val="24"/>
+        </w:rPr>
+        <w:t>.</w:t>
+      </w:r>
+      <w:r>
+        <w:rPr>
+          <w:sz w:val="24"/>
+          <w:szCs w:val="24"/>
+        </w:rPr>
+        <w:t xml:space="preserve"> </w:t>
+      </w:r>
+      <w:r>
+        <w:rPr>
+          <w:sz w:val="24"/>
+          <w:szCs w:val="24"/>
+        </w:rPr>
+        <w:t>‘</w:t>
+      </w:r>
+      <w:r>
+        <w:rPr>
+          <w:sz w:val="24"/>
+          <w:szCs w:val="24"/>
+        </w:rPr>
+        <w:t>tar</w:t>
+      </w:r>
+      <w:r>
+        <w:rPr>
+          <w:sz w:val="24"/>
+          <w:szCs w:val="24"/>
+        </w:rPr>
+        <w:t>’</w:t>
       </w:r>
       <w:r>
         <w:rPr>
@@ -2034,241 +2761,6 @@
           <w:sz w:val="24"/>
           <w:szCs w:val="24"/>
         </w:rPr>
-        <w:t>action_completed</w:t>
-      </w:r>
-      <w:r>
-        <w:rPr>
-          <w:sz w:val="24"/>
-          <w:szCs w:val="24"/>
-        </w:rPr>
-        <w:t xml:space="preserve">. At this point there would be just one action at max which can be ‘encrypt’. </w:t>
-      </w:r>
-      <w:r>
-        <w:rPr>
-          <w:sz w:val="24"/>
-          <w:szCs w:val="24"/>
-        </w:rPr>
-        <w:t xml:space="preserve">If encryption policy is not set </w:t>
-      </w:r>
-      <w:r>
-        <w:rPr>
-          <w:sz w:val="24"/>
-          <w:szCs w:val="24"/>
-        </w:rPr>
-        <w:t xml:space="preserve">action_total_count </w:t>
-      </w:r>
-      <w:r>
-        <w:rPr>
-          <w:sz w:val="24"/>
-          <w:szCs w:val="24"/>
-        </w:rPr>
-        <w:t>would be zero but it is important to create entry in the image_act</w:t>
-      </w:r>
-      <w:r>
-        <w:rPr>
-          <w:sz w:val="24"/>
-          <w:szCs w:val="24"/>
-        </w:rPr>
-        <w:t>ion table to assure that pre</w:t>
-      </w:r>
-      <w:r>
-        <w:rPr>
-          <w:sz w:val="24"/>
-          <w:szCs w:val="24"/>
-        </w:rPr>
-        <w:t xml:space="preserve">process </w:t>
-      </w:r>
-      <w:r>
-        <w:rPr>
-          <w:sz w:val="24"/>
-          <w:szCs w:val="24"/>
-        </w:rPr>
-        <w:t>actions are taken into account</w:t>
-      </w:r>
-      <w:r>
-        <w:rPr>
-          <w:sz w:val="24"/>
-          <w:szCs w:val="24"/>
-        </w:rPr>
-        <w:t>.</w:t>
-      </w:r>
-      <w:r>
-        <w:rPr>
-          <w:sz w:val="24"/>
-          <w:szCs w:val="24"/>
-        </w:rPr>
-        <w:t xml:space="preserve"> Director should start </w:t>
-      </w:r>
-      <w:r>
-        <w:rPr>
-          <w:sz w:val="24"/>
-          <w:szCs w:val="24"/>
-        </w:rPr>
-        <w:t>pre</w:t>
-      </w:r>
-      <w:r>
-        <w:rPr>
-          <w:sz w:val="24"/>
-          <w:szCs w:val="24"/>
-        </w:rPr>
-        <w:t xml:space="preserve">processing actions in background and update total_count </w:t>
-      </w:r>
-      <w:r>
-        <w:rPr>
-          <w:sz w:val="24"/>
-          <w:szCs w:val="24"/>
-        </w:rPr>
-        <w:t>as</w:t>
-      </w:r>
-      <w:r>
-        <w:rPr>
-          <w:sz w:val="24"/>
-          <w:szCs w:val="24"/>
-        </w:rPr>
-        <w:t xml:space="preserve"> </w:t>
-      </w:r>
-      <w:r>
-        <w:rPr>
-          <w:sz w:val="24"/>
-          <w:szCs w:val="24"/>
-        </w:rPr>
-        <w:t xml:space="preserve">each </w:t>
-      </w:r>
-      <w:r>
-        <w:rPr>
-          <w:sz w:val="24"/>
-          <w:szCs w:val="24"/>
-        </w:rPr>
-        <w:t xml:space="preserve">action is completed. </w:t>
-      </w:r>
-    </w:p>
-    <w:p>
-      <w:pPr>
-        <w:rPr>
-          <w:b/>
-          <w:sz w:val="24"/>
-          <w:szCs w:val="24"/>
-        </w:rPr>
-      </w:pPr>
-      <w:r>
-        <w:rPr>
-          <w:b/>
-          <w:sz w:val="24"/>
-          <w:szCs w:val="24"/>
-        </w:rPr>
-        <w:t>Policy Upload work flow:</w:t>
-      </w:r>
-    </w:p>
-    <w:p>
-      <w:pPr>
-        <w:rPr>
-          <w:sz w:val="24"/>
-          <w:szCs w:val="24"/>
-        </w:rPr>
-      </w:pPr>
-      <w:r>
-        <w:rPr>
-          <w:sz w:val="24"/>
-          <w:szCs w:val="24"/>
-        </w:rPr>
-        <w:t>When use uploads just image without policy</w:t>
-      </w:r>
-      <w:r>
-        <w:rPr>
-          <w:sz w:val="24"/>
-          <w:szCs w:val="24"/>
-        </w:rPr>
-        <w:t>,</w:t>
-      </w:r>
-      <w:r>
-        <w:rPr>
-          <w:sz w:val="24"/>
-          <w:szCs w:val="24"/>
-        </w:rPr>
-        <w:t xml:space="preserve"> no </w:t>
-      </w:r>
-      <w:r>
-        <w:rPr>
-          <w:sz w:val="24"/>
-          <w:szCs w:val="24"/>
-        </w:rPr>
-        <w:t xml:space="preserve">extra image </w:t>
-      </w:r>
-      <w:r>
-        <w:rPr>
-          <w:sz w:val="24"/>
-          <w:szCs w:val="24"/>
-        </w:rPr>
-        <w:t xml:space="preserve">processing is required from director end. </w:t>
-      </w:r>
-      <w:r>
-        <w:rPr>
-          <w:sz w:val="24"/>
-          <w:szCs w:val="24"/>
-        </w:rPr>
-        <w:t>When user uploads image and policy both</w:t>
-      </w:r>
-      <w:r>
-        <w:rPr>
-          <w:sz w:val="24"/>
-          <w:szCs w:val="24"/>
-        </w:rPr>
-        <w:t>,</w:t>
-      </w:r>
-      <w:r>
-        <w:rPr>
-          <w:sz w:val="24"/>
-          <w:szCs w:val="24"/>
-        </w:rPr>
-        <w:t xml:space="preserve"> director should add u</w:t>
-      </w:r>
-      <w:r>
-        <w:rPr>
-          <w:sz w:val="24"/>
-          <w:szCs w:val="24"/>
-        </w:rPr>
-        <w:t>p</w:t>
-      </w:r>
-      <w:r>
-        <w:rPr>
-          <w:sz w:val="24"/>
-          <w:szCs w:val="24"/>
-        </w:rPr>
-        <w:t>load related task</w:t>
-      </w:r>
-      <w:r>
-        <w:rPr>
-          <w:sz w:val="24"/>
-          <w:szCs w:val="24"/>
-        </w:rPr>
-        <w:t>s</w:t>
-      </w:r>
-      <w:r>
-        <w:rPr>
-          <w:sz w:val="24"/>
-          <w:szCs w:val="24"/>
-        </w:rPr>
-        <w:t xml:space="preserve"> in the image_action table ex</w:t>
-      </w:r>
-      <w:r>
-        <w:rPr>
-          <w:sz w:val="24"/>
-          <w:szCs w:val="24"/>
-        </w:rPr>
-        <w:t>.</w:t>
-      </w:r>
-      <w:r>
-        <w:rPr>
-          <w:sz w:val="24"/>
-          <w:szCs w:val="24"/>
-        </w:rPr>
-        <w:t xml:space="preserve"> </w:t>
-      </w:r>
-      <w:r>
-        <w:rPr>
-          <w:sz w:val="24"/>
-          <w:szCs w:val="24"/>
-        </w:rPr>
         <w:t>‘</w:t>
       </w:r>
       <w:r>
@@ -2276,7 +2768,7 @@
           <w:sz w:val="24"/>
           <w:szCs w:val="24"/>
         </w:rPr>
-        <w:t>tar</w:t>
+        <w:t>upload</w:t>
       </w:r>
       <w:r>
         <w:rPr>
@@ -2290,78 +2782,7 @@
           <w:sz w:val="24"/>
           <w:szCs w:val="24"/>
         </w:rPr>
-        <w:t xml:space="preserve"> and </w:t>
-      </w:r>
-      <w:r>
-        <w:rPr>
-          <w:sz w:val="24"/>
-          <w:szCs w:val="24"/>
-        </w:rPr>
-        <w:t>‘</w:t>
-      </w:r>
-      <w:r>
-        <w:rPr>
-          <w:sz w:val="24"/>
-          <w:szCs w:val="24"/>
-        </w:rPr>
-        <w:t>upload</w:t>
-      </w:r>
-      <w:r>
-        <w:rPr>
-          <w:sz w:val="24"/>
-          <w:szCs w:val="24"/>
-        </w:rPr>
-        <w:t>’</w:t>
-      </w:r>
-      <w:r>
-        <w:rPr>
-          <w:sz w:val="24"/>
-          <w:szCs w:val="24"/>
-        </w:rPr>
         <w:t xml:space="preserve">. </w:t>
-      </w:r>
-    </w:p>
-    <w:p>
-      <w:pPr>
-        <w:rPr>
-          <w:sz w:val="24"/>
-          <w:szCs w:val="24"/>
-        </w:rPr>
-      </w:pPr>
-      <w:r>
-        <w:rPr>
-          <w:sz w:val="24"/>
-          <w:szCs w:val="24"/>
-        </w:rPr>
-        <w:t xml:space="preserve">When user uploads new policy, </w:t>
-      </w:r>
-      <w:r>
-        <w:rPr>
-          <w:sz w:val="24"/>
-          <w:szCs w:val="24"/>
-        </w:rPr>
-        <w:t>director</w:t>
-      </w:r>
-      <w:r>
-        <w:rPr>
-          <w:sz w:val="24"/>
-          <w:szCs w:val="24"/>
-        </w:rPr>
-        <w:t xml:space="preserve"> would provide </w:t>
-      </w:r>
-      <w:r>
-        <w:rPr>
-          <w:sz w:val="24"/>
-          <w:szCs w:val="24"/>
-        </w:rPr>
-        <w:t>user</w:t>
-      </w:r>
-      <w:r>
-        <w:rPr>
-          <w:sz w:val="24"/>
-          <w:szCs w:val="24"/>
-        </w:rPr>
-        <w:t xml:space="preserve"> 2 options:</w:t>
       </w:r>
     </w:p>
     <w:p>
@@ -2405,7 +2826,42 @@
           <w:sz w:val="24"/>
           <w:szCs w:val="24"/>
         </w:rPr>
-        <w:t xml:space="preserve">When we create policy, if </w:t>
+        <w:t xml:space="preserve">When </w:t>
+      </w:r>
+      <w:r>
+        <w:rPr>
+          <w:sz w:val="24"/>
+          <w:szCs w:val="24"/>
+        </w:rPr>
+        <w:t>director</w:t>
+      </w:r>
+      <w:r>
+        <w:rPr>
+          <w:sz w:val="24"/>
+          <w:szCs w:val="24"/>
+        </w:rPr>
+        <w:t xml:space="preserve"> </w:t>
+      </w:r>
+      <w:r>
+        <w:rPr>
+          <w:sz w:val="24"/>
+          <w:szCs w:val="24"/>
+        </w:rPr>
+        <w:t>create</w:t>
+      </w:r>
+      <w:r>
+        <w:rPr>
+          <w:sz w:val="24"/>
+          <w:szCs w:val="24"/>
+        </w:rPr>
+        <w:t>s/edits</w:t>
+      </w:r>
+      <w:r>
+        <w:rPr>
+          <w:sz w:val="24"/>
+          <w:szCs w:val="24"/>
+        </w:rPr>
+        <w:t xml:space="preserve"> policy, if </w:t>
       </w:r>
       <w:r>
         <w:rPr>
@@ -2419,7 +2875,100 @@
           <w:sz w:val="24"/>
           <w:szCs w:val="24"/>
         </w:rPr>
-        <w:t xml:space="preserve"> is different in image table</w:t>
+        <w:t xml:space="preserve"> is different from previous value,</w:t>
+      </w:r>
+      <w:r>
+        <w:rPr>
+          <w:sz w:val="24"/>
+          <w:szCs w:val="24"/>
+        </w:rPr>
+        <w:t xml:space="preserve"> </w:t>
+      </w:r>
+      <w:r>
+        <w:rPr>
+          <w:sz w:val="24"/>
+          <w:szCs w:val="24"/>
+        </w:rPr>
+        <w:t>director</w:t>
+      </w:r>
+      <w:r>
+        <w:rPr>
+          <w:sz w:val="24"/>
+          <w:szCs w:val="24"/>
+        </w:rPr>
+        <w:t xml:space="preserve"> create</w:t>
+      </w:r>
+      <w:r>
+        <w:rPr>
+          <w:sz w:val="24"/>
+          <w:szCs w:val="24"/>
+        </w:rPr>
+        <w:t>s</w:t>
+      </w:r>
+      <w:r>
+        <w:rPr>
+          <w:sz w:val="24"/>
+          <w:szCs w:val="24"/>
+        </w:rPr>
+        <w:t xml:space="preserve"> new entry in </w:t>
+      </w:r>
+      <w:proofErr w:type="spellStart"/>
+      <w:r>
+        <w:rPr>
+          <w:sz w:val="24"/>
+          <w:szCs w:val="24"/>
+        </w:rPr>
+        <w:t>image_action</w:t>
+      </w:r>
+      <w:proofErr w:type="spellEnd"/>
+      <w:r>
+        <w:rPr>
+          <w:sz w:val="24"/>
+          <w:szCs w:val="24"/>
+        </w:rPr>
+        <w:t xml:space="preserve"> table</w:t>
+      </w:r>
+      <w:r>
+        <w:rPr>
+          <w:sz w:val="24"/>
+          <w:szCs w:val="24"/>
+        </w:rPr>
+        <w:t xml:space="preserve"> and star</w:t>
+      </w:r>
+      <w:r>
+        <w:rPr>
+          <w:sz w:val="24"/>
+          <w:szCs w:val="24"/>
+        </w:rPr>
+        <w:t>t</w:t>
+      </w:r>
+      <w:r>
+        <w:rPr>
+          <w:sz w:val="24"/>
+          <w:szCs w:val="24"/>
+        </w:rPr>
+        <w:t>s pre</w:t>
+      </w:r>
+      <w:r>
+        <w:rPr>
+          <w:sz w:val="24"/>
+          <w:szCs w:val="24"/>
+        </w:rPr>
+        <w:t>process</w:t>
+      </w:r>
+      <w:r>
+        <w:rPr>
+          <w:sz w:val="24"/>
+          <w:szCs w:val="24"/>
+        </w:rPr>
+        <w:t>ing</w:t>
+      </w:r>
+      <w:r>
+        <w:rPr>
+          <w:sz w:val="24"/>
+          <w:szCs w:val="24"/>
+        </w:rPr>
+        <w:t xml:space="preserve"> action in background</w:t>
       </w:r>
       <w:r>
         <w:rPr>
@@ -2433,6 +2982,106 @@
           <w:sz w:val="24"/>
           <w:szCs w:val="24"/>
         </w:rPr>
+        <w:t xml:space="preserve"> if any</w:t>
+      </w:r>
+      <w:r>
+        <w:rPr>
+          <w:sz w:val="24"/>
+          <w:szCs w:val="24"/>
+        </w:rPr>
+        <w:t xml:space="preserve">. </w:t>
+      </w:r>
+      <w:r>
+        <w:rPr>
+          <w:sz w:val="24"/>
+          <w:szCs w:val="24"/>
+        </w:rPr>
+        <w:t>Now upload action does not require to de</w:t>
+      </w:r>
+      <w:r>
+        <w:rPr>
+          <w:sz w:val="24"/>
+          <w:szCs w:val="24"/>
+        </w:rPr>
+        <w:t>te</w:t>
+      </w:r>
+      <w:r>
+        <w:rPr>
+          <w:sz w:val="24"/>
+          <w:szCs w:val="24"/>
+        </w:rPr>
+        <w:t xml:space="preserve">rmine preprocess actions it </w:t>
+      </w:r>
+      <w:r>
+        <w:rPr>
+          <w:sz w:val="24"/>
+          <w:szCs w:val="24"/>
+        </w:rPr>
+        <w:t>only</w:t>
+      </w:r>
+      <w:r>
+        <w:rPr>
+          <w:sz w:val="24"/>
+          <w:szCs w:val="24"/>
+        </w:rPr>
+        <w:t xml:space="preserve"> requires to add upload </w:t>
+      </w:r>
+      <w:proofErr w:type="gramStart"/>
+      <w:r>
+        <w:rPr>
+          <w:sz w:val="24"/>
+          <w:szCs w:val="24"/>
+        </w:rPr>
+        <w:t>actions</w:t>
+      </w:r>
+      <w:r>
+        <w:rPr>
+          <w:sz w:val="24"/>
+          <w:szCs w:val="24"/>
+        </w:rPr>
+        <w:t>(</w:t>
+      </w:r>
+      <w:proofErr w:type="gramEnd"/>
+      <w:r>
+        <w:rPr>
+          <w:sz w:val="24"/>
+          <w:szCs w:val="24"/>
+        </w:rPr>
+        <w:t>‘</w:t>
+      </w:r>
+      <w:r>
+        <w:rPr>
+          <w:sz w:val="24"/>
+          <w:szCs w:val="24"/>
+        </w:rPr>
+        <w:t>tar</w:t>
+      </w:r>
+      <w:r>
+        <w:rPr>
+          <w:sz w:val="24"/>
+          <w:szCs w:val="24"/>
+        </w:rPr>
+        <w:t>’</w:t>
+      </w:r>
+      <w:r>
+        <w:rPr>
+          <w:sz w:val="24"/>
+          <w:szCs w:val="24"/>
+        </w:rPr>
+        <w:t xml:space="preserve"> and</w:t>
+      </w:r>
+      <w:r>
+        <w:rPr>
+          <w:sz w:val="24"/>
+          <w:szCs w:val="24"/>
+        </w:rPr>
+        <w:t>/or</w:t>
+      </w:r>
+      <w:r>
+        <w:rPr>
+          <w:sz w:val="24"/>
+          <w:szCs w:val="24"/>
+        </w:rPr>
         <w:t xml:space="preserve"> </w:t>
       </w:r>
       <w:r>
@@ -2440,111 +3089,6 @@
           <w:sz w:val="24"/>
           <w:szCs w:val="24"/>
         </w:rPr>
-        <w:t>director</w:t>
-      </w:r>
-      <w:r>
-        <w:rPr>
-          <w:sz w:val="24"/>
-          <w:szCs w:val="24"/>
-        </w:rPr>
-        <w:t xml:space="preserve"> create</w:t>
-      </w:r>
-      <w:r>
-        <w:rPr>
-          <w:sz w:val="24"/>
-          <w:szCs w:val="24"/>
-        </w:rPr>
-        <w:t>s</w:t>
-      </w:r>
-      <w:r>
-        <w:rPr>
-          <w:sz w:val="24"/>
-          <w:szCs w:val="24"/>
-        </w:rPr>
-        <w:t xml:space="preserve"> new entry in image_action table</w:t>
-      </w:r>
-      <w:r>
-        <w:rPr>
-          <w:sz w:val="24"/>
-          <w:szCs w:val="24"/>
-        </w:rPr>
-        <w:t xml:space="preserve"> and stars pre</w:t>
-      </w:r>
-      <w:r>
-        <w:rPr>
-          <w:sz w:val="24"/>
-          <w:szCs w:val="24"/>
-        </w:rPr>
-        <w:t>process action in background</w:t>
-      </w:r>
-      <w:r>
-        <w:rPr>
-          <w:sz w:val="24"/>
-          <w:szCs w:val="24"/>
-        </w:rPr>
-        <w:t>,</w:t>
-      </w:r>
-      <w:r>
-        <w:rPr>
-          <w:sz w:val="24"/>
-          <w:szCs w:val="24"/>
-        </w:rPr>
-        <w:t xml:space="preserve"> if any</w:t>
-      </w:r>
-      <w:r>
-        <w:rPr>
-          <w:sz w:val="24"/>
-          <w:szCs w:val="24"/>
-        </w:rPr>
-        <w:t xml:space="preserve">. </w:t>
-      </w:r>
-      <w:r>
-        <w:rPr>
-          <w:sz w:val="24"/>
-          <w:szCs w:val="24"/>
-        </w:rPr>
-        <w:t>Now upload action does not require to de</w:t>
-      </w:r>
-      <w:r>
-        <w:rPr>
-          <w:sz w:val="24"/>
-          <w:szCs w:val="24"/>
-        </w:rPr>
-        <w:t>te</w:t>
-      </w:r>
-      <w:r>
-        <w:rPr>
-          <w:sz w:val="24"/>
-          <w:szCs w:val="24"/>
-        </w:rPr>
-        <w:t xml:space="preserve">rmine preprocess actions it </w:t>
-      </w:r>
-      <w:r>
-        <w:rPr>
-          <w:sz w:val="24"/>
-          <w:szCs w:val="24"/>
-        </w:rPr>
-        <w:t>only</w:t>
-      </w:r>
-      <w:r>
-        <w:rPr>
-          <w:sz w:val="24"/>
-          <w:szCs w:val="24"/>
-        </w:rPr>
-        <w:t xml:space="preserve"> requires to add upload actions</w:t>
-      </w:r>
-      <w:r>
-        <w:rPr>
-          <w:sz w:val="24"/>
-          <w:szCs w:val="24"/>
-        </w:rPr>
-        <w:t>(</w:t>
-      </w:r>
-      <w:r>
-        <w:rPr>
-          <w:sz w:val="24"/>
-          <w:szCs w:val="24"/>
-        </w:rPr>
         <w:t>‘</w:t>
       </w:r>
       <w:r>
@@ -2552,48 +3096,6 @@
           <w:sz w:val="24"/>
           <w:szCs w:val="24"/>
         </w:rPr>
-        <w:t>tar</w:t>
-      </w:r>
-      <w:r>
-        <w:rPr>
-          <w:sz w:val="24"/>
-          <w:szCs w:val="24"/>
-        </w:rPr>
-        <w:t>’</w:t>
-      </w:r>
-      <w:r>
-        <w:rPr>
-          <w:sz w:val="24"/>
-          <w:szCs w:val="24"/>
-        </w:rPr>
-        <w:t xml:space="preserve"> and</w:t>
-      </w:r>
-      <w:r>
-        <w:rPr>
-          <w:sz w:val="24"/>
-          <w:szCs w:val="24"/>
-        </w:rPr>
-        <w:t>/or</w:t>
-      </w:r>
-      <w:r>
-        <w:rPr>
-          <w:sz w:val="24"/>
-          <w:szCs w:val="24"/>
-        </w:rPr>
-        <w:t xml:space="preserve"> </w:t>
-      </w:r>
-      <w:r>
-        <w:rPr>
-          <w:sz w:val="24"/>
-          <w:szCs w:val="24"/>
-        </w:rPr>
-        <w:t>‘</w:t>
-      </w:r>
-      <w:r>
-        <w:rPr>
-          <w:sz w:val="24"/>
-          <w:szCs w:val="24"/>
-        </w:rPr>
         <w:t>upload</w:t>
       </w:r>
       <w:r>
@@ -2601,14 +3103,7 @@
           <w:sz w:val="24"/>
           <w:szCs w:val="24"/>
         </w:rPr>
-        <w:t>’</w:t>
-      </w:r>
-      <w:r>
-        <w:rPr>
-          <w:sz w:val="24"/>
-          <w:szCs w:val="24"/>
-        </w:rPr>
-        <w:t>)</w:t>
+        <w:t>’)</w:t>
       </w:r>
       <w:r>
         <w:rPr>
@@ -2616,93 +3111,6 @@
           <w:szCs w:val="24"/>
         </w:rPr>
         <w:t xml:space="preserve"> in action table. </w:t>
-      </w:r>
-    </w:p>
-    <w:p>
-      <w:pPr>
-        <w:pStyle w:val="ListParagraph"/>
-        <w:ind w:left="885"/>
-        <w:rPr>
-          <w:sz w:val="24"/>
-          <w:szCs w:val="24"/>
-        </w:rPr>
-      </w:pPr>
-      <w:r>
-        <w:rPr>
-          <w:sz w:val="24"/>
-          <w:szCs w:val="24"/>
-        </w:rPr>
-        <w:tab/>
-      </w:r>
-      <w:r>
-        <w:rPr>
-          <w:sz w:val="24"/>
-          <w:szCs w:val="24"/>
-        </w:rPr>
-        <w:t xml:space="preserve">When we create policy, if </w:t>
-      </w:r>
-      <w:r>
-        <w:rPr>
-          <w:sz w:val="24"/>
-          <w:szCs w:val="24"/>
-        </w:rPr>
-        <w:t>upload_variables_md5</w:t>
-      </w:r>
-      <w:r>
-        <w:rPr>
-          <w:sz w:val="24"/>
-          <w:szCs w:val="24"/>
-        </w:rPr>
-        <w:t xml:space="preserve"> is</w:t>
-      </w:r>
-      <w:r>
-        <w:rPr>
-          <w:sz w:val="24"/>
-          <w:szCs w:val="24"/>
-        </w:rPr>
-        <w:t xml:space="preserve"> same as previous one</w:t>
-      </w:r>
-      <w:r>
-        <w:rPr>
-          <w:sz w:val="24"/>
-          <w:szCs w:val="24"/>
-        </w:rPr>
-        <w:t>,</w:t>
-      </w:r>
-      <w:r>
-        <w:rPr>
-          <w:sz w:val="24"/>
-          <w:szCs w:val="24"/>
-        </w:rPr>
-        <w:t xml:space="preserve"> there wouldn’t be any entry in image_action table</w:t>
-      </w:r>
-      <w:r>
-        <w:rPr>
-          <w:sz w:val="24"/>
-          <w:szCs w:val="24"/>
-        </w:rPr>
-        <w:t xml:space="preserve"> </w:t>
-      </w:r>
-      <w:r>
-        <w:rPr>
-          <w:sz w:val="24"/>
-          <w:szCs w:val="24"/>
-        </w:rPr>
-        <w:t>associated with</w:t>
-      </w:r>
-      <w:r>
-        <w:rPr>
-          <w:sz w:val="24"/>
-          <w:szCs w:val="24"/>
-        </w:rPr>
-        <w:t xml:space="preserve"> an image</w:t>
-      </w:r>
-      <w:r>
-        <w:rPr>
-          <w:sz w:val="24"/>
-          <w:szCs w:val="24"/>
-        </w:rPr>
-        <w:t>. At this point, upload actions needs to determine preprocess actions and update action table and start all processes.</w:t>
       </w:r>
     </w:p>
     <w:p>
@@ -2722,7 +3130,21 @@
           <w:sz w:val="24"/>
           <w:szCs w:val="24"/>
         </w:rPr>
-        <w:t>Replace existing policy from the given list</w:t>
+        <w:t xml:space="preserve">Upload same </w:t>
+      </w:r>
+      <w:r>
+        <w:rPr>
+          <w:sz w:val="24"/>
+          <w:szCs w:val="24"/>
+        </w:rPr>
+        <w:t>policy and image</w:t>
+      </w:r>
+      <w:r>
+        <w:rPr>
+          <w:sz w:val="24"/>
+          <w:szCs w:val="24"/>
+        </w:rPr>
+        <w:t xml:space="preserve"> again</w:t>
       </w:r>
       <w:r>
         <w:rPr>
@@ -2746,6 +3168,129 @@
           <w:sz w:val="24"/>
           <w:szCs w:val="24"/>
         </w:rPr>
+        <w:t xml:space="preserve">When </w:t>
+      </w:r>
+      <w:r>
+        <w:rPr>
+          <w:sz w:val="24"/>
+          <w:szCs w:val="24"/>
+        </w:rPr>
+        <w:t>director uploads policy and image again</w:t>
+      </w:r>
+      <w:r>
+        <w:rPr>
+          <w:sz w:val="24"/>
+          <w:szCs w:val="24"/>
+        </w:rPr>
+        <w:t>,</w:t>
+      </w:r>
+      <w:r>
+        <w:rPr>
+          <w:sz w:val="24"/>
+          <w:szCs w:val="24"/>
+        </w:rPr>
+        <w:t xml:space="preserve"> there wouldn’t be any entry in </w:t>
+      </w:r>
+      <w:proofErr w:type="spellStart"/>
+      <w:r>
+        <w:rPr>
+          <w:sz w:val="24"/>
+          <w:szCs w:val="24"/>
+        </w:rPr>
+        <w:t>image_action</w:t>
+      </w:r>
+      <w:proofErr w:type="spellEnd"/>
+      <w:r>
+        <w:rPr>
+          <w:sz w:val="24"/>
+          <w:szCs w:val="24"/>
+        </w:rPr>
+        <w:t xml:space="preserve"> table</w:t>
+      </w:r>
+      <w:r>
+        <w:rPr>
+          <w:sz w:val="24"/>
+          <w:szCs w:val="24"/>
+        </w:rPr>
+        <w:t xml:space="preserve"> </w:t>
+      </w:r>
+      <w:r>
+        <w:rPr>
+          <w:sz w:val="24"/>
+          <w:szCs w:val="24"/>
+        </w:rPr>
+        <w:t>associated with</w:t>
+      </w:r>
+      <w:r>
+        <w:rPr>
+          <w:sz w:val="24"/>
+          <w:szCs w:val="24"/>
+        </w:rPr>
+        <w:t xml:space="preserve"> an image</w:t>
+      </w:r>
+      <w:r>
+        <w:rPr>
+          <w:sz w:val="24"/>
+          <w:szCs w:val="24"/>
+        </w:rPr>
+        <w:t xml:space="preserve">. At this point, upload </w:t>
+      </w:r>
+      <w:r>
+        <w:rPr>
+          <w:sz w:val="24"/>
+          <w:szCs w:val="24"/>
+        </w:rPr>
+        <w:t>task</w:t>
+      </w:r>
+      <w:r>
+        <w:rPr>
+          <w:sz w:val="24"/>
+          <w:szCs w:val="24"/>
+        </w:rPr>
+        <w:t xml:space="preserve"> needs to determine preprocess actions and update action table and start all processes.</w:t>
+      </w:r>
+    </w:p>
+    <w:p>
+      <w:pPr>
+        <w:pStyle w:val="ListParagraph"/>
+        <w:numPr>
+          <w:ilvl w:val="0"/>
+          <w:numId w:val="4"/>
+        </w:numPr>
+        <w:rPr>
+          <w:sz w:val="24"/>
+          <w:szCs w:val="24"/>
+        </w:rPr>
+      </w:pPr>
+      <w:r>
+        <w:rPr>
+          <w:sz w:val="24"/>
+          <w:szCs w:val="24"/>
+        </w:rPr>
+        <w:t>Replace existing policy from the given list</w:t>
+      </w:r>
+      <w:r>
+        <w:rPr>
+          <w:sz w:val="24"/>
+          <w:szCs w:val="24"/>
+        </w:rPr>
+        <w:t>:</w:t>
+      </w:r>
+    </w:p>
+    <w:p>
+      <w:pPr>
+        <w:pStyle w:val="ListParagraph"/>
+        <w:ind w:left="885"/>
+        <w:rPr>
+          <w:sz w:val="24"/>
+          <w:szCs w:val="24"/>
+        </w:rPr>
+      </w:pPr>
+      <w:r>
+        <w:rPr>
+          <w:sz w:val="24"/>
+          <w:szCs w:val="24"/>
+        </w:rPr>
         <w:t xml:space="preserve">User should only be able to replace policy if </w:t>
       </w:r>
       <w:r>
@@ -2809,21 +3354,76 @@
           <w:sz w:val="24"/>
           <w:szCs w:val="24"/>
         </w:rPr>
-        <w:t>. Let’s say a policy is uploaded 5 times in the image store so we would have 5 entries in the image_upload table. Now for each 5 entries we shou</w:t>
-      </w:r>
-      <w:r>
-        <w:rPr>
-          <w:sz w:val="24"/>
-          <w:szCs w:val="24"/>
-        </w:rPr>
-        <w:t xml:space="preserve">ld find respective image_upload </w:t>
-      </w:r>
-      <w:r>
-        <w:rPr>
-          <w:sz w:val="24"/>
-          <w:szCs w:val="24"/>
-        </w:rPr>
-        <w:t xml:space="preserve">id and </w:t>
+        <w:t xml:space="preserve">. Let’s say a policy is uploaded 5 times in the image store so we would have 5 entries in the </w:t>
+      </w:r>
+      <w:proofErr w:type="spellStart"/>
+      <w:r>
+        <w:rPr>
+          <w:sz w:val="24"/>
+          <w:szCs w:val="24"/>
+        </w:rPr>
+        <w:t>image_upload</w:t>
+      </w:r>
+      <w:proofErr w:type="spellEnd"/>
+      <w:r>
+        <w:rPr>
+          <w:sz w:val="24"/>
+          <w:szCs w:val="24"/>
+        </w:rPr>
+        <w:t xml:space="preserve"> table. Now for each 5 entries we shou</w:t>
+      </w:r>
+      <w:r>
+        <w:rPr>
+          <w:sz w:val="24"/>
+          <w:szCs w:val="24"/>
+        </w:rPr>
+        <w:t>ld find respective upload_variables_md5</w:t>
+      </w:r>
+      <w:r>
+        <w:rPr>
+          <w:sz w:val="24"/>
+          <w:szCs w:val="24"/>
+        </w:rPr>
+        <w:t xml:space="preserve"> from </w:t>
+      </w:r>
+      <w:proofErr w:type="spellStart"/>
+      <w:r>
+        <w:rPr>
+          <w:sz w:val="24"/>
+          <w:szCs w:val="24"/>
+        </w:rPr>
+        <w:t>trust_policy</w:t>
+      </w:r>
+      <w:bookmarkStart w:id="0" w:name="_GoBack"/>
+      <w:bookmarkEnd w:id="0"/>
+      <w:proofErr w:type="spellEnd"/>
+      <w:r>
+        <w:rPr>
+          <w:sz w:val="24"/>
+          <w:szCs w:val="24"/>
+        </w:rPr>
+        <w:t xml:space="preserve"> table. We should n</w:t>
+      </w:r>
+      <w:r>
+        <w:rPr>
+          <w:sz w:val="24"/>
+          <w:szCs w:val="24"/>
+        </w:rPr>
+        <w:t>o</w:t>
+      </w:r>
+      <w:r>
+        <w:rPr>
+          <w:sz w:val="24"/>
+          <w:szCs w:val="24"/>
+        </w:rPr>
+        <w:t xml:space="preserve">w compare </w:t>
+      </w:r>
+      <w:r>
+        <w:rPr>
+          <w:sz w:val="24"/>
+          <w:szCs w:val="24"/>
+        </w:rPr>
+        <w:t xml:space="preserve">old and new </w:t>
       </w:r>
       <w:r>
         <w:rPr>
@@ -2837,28 +3437,22 @@
           <w:sz w:val="24"/>
           <w:szCs w:val="24"/>
         </w:rPr>
-        <w:t xml:space="preserve"> from image_upload table. We should n</w:t>
-      </w:r>
-      <w:r>
-        <w:rPr>
-          <w:sz w:val="24"/>
-          <w:szCs w:val="24"/>
-        </w:rPr>
-        <w:t>o</w:t>
-      </w:r>
-      <w:r>
-        <w:rPr>
-          <w:sz w:val="24"/>
-          <w:szCs w:val="24"/>
-        </w:rPr>
-        <w:t xml:space="preserve">w compare </w:t>
-      </w:r>
-      <w:r>
-        <w:rPr>
-          <w:sz w:val="24"/>
-          <w:szCs w:val="24"/>
-        </w:rPr>
-        <w:t>upload_variables_md5</w:t>
+        <w:t xml:space="preserve">, if both values match then we would allow user to update respective policy. Let’s say among five, three policies are qualified with above mentioned criteria then user would get list of just 3 policies as an update option. </w:t>
+      </w:r>
+    </w:p>
+    <w:p>
+      <w:pPr>
+        <w:rPr>
+          <w:sz w:val="24"/>
+          <w:szCs w:val="24"/>
+        </w:rPr>
+      </w:pPr>
+      <w:r>
+        <w:rPr>
+          <w:sz w:val="24"/>
+          <w:szCs w:val="24"/>
+        </w:rPr>
+        <w:t>Once upload is completed director should delete</w:t>
       </w:r>
       <w:r>
         <w:rPr>
@@ -2872,14 +3466,174 @@
           <w:sz w:val="24"/>
           <w:szCs w:val="24"/>
         </w:rPr>
-        <w:t>between</w:t>
-      </w:r>
-      <w:r>
-        <w:rPr>
-          <w:sz w:val="24"/>
-          <w:szCs w:val="24"/>
-        </w:rPr>
-        <w:t xml:space="preserve"> image table and image_upload table, if both values match then we would allow user to update respective policy. Let’s say among five, three policies are qualified with above mentioned criteria then user would get list of just 3 policies as an update option. </w:t>
+        <w:t xml:space="preserve">encrypted image and </w:t>
+      </w:r>
+      <w:proofErr w:type="spellStart"/>
+      <w:r>
+        <w:rPr>
+          <w:sz w:val="24"/>
+          <w:szCs w:val="24"/>
+        </w:rPr>
+        <w:t>temp_</w:t>
+      </w:r>
+      <w:proofErr w:type="gramStart"/>
+      <w:r>
+        <w:rPr>
+          <w:sz w:val="24"/>
+          <w:szCs w:val="24"/>
+        </w:rPr>
+        <w:t>location</w:t>
+      </w:r>
+      <w:proofErr w:type="spellEnd"/>
+      <w:r>
+        <w:rPr>
+          <w:sz w:val="24"/>
+          <w:szCs w:val="24"/>
+        </w:rPr>
+        <w:t xml:space="preserve">  from</w:t>
+      </w:r>
+      <w:proofErr w:type="gramEnd"/>
+      <w:r>
+        <w:rPr>
+          <w:sz w:val="24"/>
+          <w:szCs w:val="24"/>
+        </w:rPr>
+        <w:t xml:space="preserve"> image table. Also </w:t>
+      </w:r>
+      <w:proofErr w:type="gramStart"/>
+      <w:r>
+        <w:rPr>
+          <w:sz w:val="24"/>
+          <w:szCs w:val="24"/>
+        </w:rPr>
+        <w:t>action(</w:t>
+      </w:r>
+      <w:proofErr w:type="gramEnd"/>
+      <w:r>
+        <w:rPr>
+          <w:sz w:val="24"/>
+          <w:szCs w:val="24"/>
+        </w:rPr>
+        <w:t xml:space="preserve">entire row) </w:t>
+      </w:r>
+      <w:r>
+        <w:rPr>
+          <w:sz w:val="24"/>
+          <w:szCs w:val="24"/>
+        </w:rPr>
+        <w:t xml:space="preserve">associated with </w:t>
+      </w:r>
+      <w:r>
+        <w:rPr>
+          <w:sz w:val="24"/>
+          <w:szCs w:val="24"/>
+        </w:rPr>
+        <w:t xml:space="preserve"> image is deleted from </w:t>
+      </w:r>
+      <w:proofErr w:type="spellStart"/>
+      <w:r>
+        <w:rPr>
+          <w:sz w:val="24"/>
+          <w:szCs w:val="24"/>
+        </w:rPr>
+        <w:t>action_table</w:t>
+      </w:r>
+      <w:proofErr w:type="spellEnd"/>
+      <w:r>
+        <w:rPr>
+          <w:sz w:val="24"/>
+          <w:szCs w:val="24"/>
+        </w:rPr>
+        <w:t>.</w:t>
+      </w:r>
+    </w:p>
+    <w:p>
+      <w:pPr>
+        <w:rPr>
+          <w:sz w:val="24"/>
+          <w:szCs w:val="24"/>
+        </w:rPr>
+      </w:pPr>
+      <w:r>
+        <w:rPr>
+          <w:sz w:val="24"/>
+          <w:szCs w:val="24"/>
+        </w:rPr>
+        <w:t xml:space="preserve">Once user selects upload new row is created in </w:t>
+      </w:r>
+      <w:proofErr w:type="spellStart"/>
+      <w:r>
+        <w:rPr>
+          <w:sz w:val="24"/>
+          <w:szCs w:val="24"/>
+        </w:rPr>
+        <w:t>mw_image_upload</w:t>
+      </w:r>
+      <w:proofErr w:type="spellEnd"/>
+      <w:r>
+        <w:rPr>
+          <w:sz w:val="24"/>
+          <w:szCs w:val="24"/>
+        </w:rPr>
+        <w:t xml:space="preserve"> and </w:t>
+      </w:r>
+      <w:proofErr w:type="spellStart"/>
+      <w:r>
+        <w:rPr>
+          <w:sz w:val="24"/>
+          <w:szCs w:val="24"/>
+        </w:rPr>
+        <w:t>mw_policy_upload</w:t>
+      </w:r>
+      <w:proofErr w:type="spellEnd"/>
+      <w:r>
+        <w:rPr>
+          <w:sz w:val="24"/>
+          <w:szCs w:val="24"/>
+        </w:rPr>
+        <w:t xml:space="preserve"> tables.</w:t>
+      </w:r>
+      <w:r>
+        <w:rPr>
+          <w:sz w:val="24"/>
+          <w:szCs w:val="24"/>
+        </w:rPr>
+        <w:t xml:space="preserve"> </w:t>
+      </w:r>
+    </w:p>
+    <w:p>
+      <w:pPr>
+        <w:rPr>
+          <w:b/>
+          <w:sz w:val="24"/>
+          <w:szCs w:val="24"/>
+        </w:rPr>
+      </w:pPr>
+      <w:r>
+        <w:rPr>
+          <w:b/>
+          <w:sz w:val="24"/>
+          <w:szCs w:val="24"/>
+        </w:rPr>
+        <w:t xml:space="preserve">More Details on </w:t>
+      </w:r>
+      <w:proofErr w:type="spellStart"/>
+      <w:r>
+        <w:rPr>
+          <w:b/>
+          <w:sz w:val="24"/>
+          <w:szCs w:val="24"/>
+        </w:rPr>
+        <w:t>mw_image_action</w:t>
+      </w:r>
+      <w:proofErr w:type="spellEnd"/>
+      <w:r>
+        <w:rPr>
+          <w:b/>
+          <w:sz w:val="24"/>
+          <w:szCs w:val="24"/>
+        </w:rPr>
+        <w:t xml:space="preserve"> table:</w:t>
       </w:r>
     </w:p>
     <w:p>
@@ -2895,7 +3649,21 @@
           <w:szCs w:val="24"/>
         </w:rPr>
         <w:lastRenderedPageBreak/>
-        <w:t>Once upload is completed director should delete</w:t>
+        <w:t>When user creates policy, action</w:t>
+      </w:r>
+      <w:r>
+        <w:rPr>
+          <w:sz w:val="24"/>
+          <w:szCs w:val="24"/>
+        </w:rPr>
+        <w:t xml:space="preserve"> _count</w:t>
+      </w:r>
+      <w:r>
+        <w:rPr>
+          <w:sz w:val="24"/>
+          <w:szCs w:val="24"/>
+        </w:rPr>
+        <w:t xml:space="preserve"> would be at max one. When user replaces policy we check action</w:t>
       </w:r>
       <w:r>
         <w:rPr>
@@ -2909,7 +3677,203 @@
           <w:sz w:val="24"/>
           <w:szCs w:val="24"/>
         </w:rPr>
-        <w:t>encrypted i</w:t>
+        <w:t>_count is same as</w:t>
+      </w:r>
+      <w:r>
+        <w:rPr>
+          <w:sz w:val="24"/>
+          <w:szCs w:val="24"/>
+        </w:rPr>
+        <w:t xml:space="preserve"> </w:t>
+      </w:r>
+      <w:r>
+        <w:rPr>
+          <w:sz w:val="24"/>
+          <w:szCs w:val="24"/>
+        </w:rPr>
+        <w:t>action</w:t>
+      </w:r>
+      <w:r>
+        <w:rPr>
+          <w:sz w:val="24"/>
+          <w:szCs w:val="24"/>
+        </w:rPr>
+        <w:t xml:space="preserve"> </w:t>
+      </w:r>
+      <w:r>
+        <w:rPr>
+          <w:sz w:val="24"/>
+          <w:szCs w:val="24"/>
+        </w:rPr>
+        <w:t>_completed. Here we do not need to enforce user to upload image before replacing policy so checking action</w:t>
+      </w:r>
+      <w:r>
+        <w:rPr>
+          <w:sz w:val="24"/>
+          <w:szCs w:val="24"/>
+        </w:rPr>
+        <w:t xml:space="preserve"> </w:t>
+      </w:r>
+      <w:r>
+        <w:rPr>
+          <w:sz w:val="24"/>
+          <w:szCs w:val="24"/>
+        </w:rPr>
+        <w:t>_count is same as</w:t>
+      </w:r>
+      <w:r>
+        <w:rPr>
+          <w:sz w:val="24"/>
+          <w:szCs w:val="24"/>
+        </w:rPr>
+        <w:t xml:space="preserve"> </w:t>
+      </w:r>
+      <w:r>
+        <w:rPr>
+          <w:sz w:val="24"/>
+          <w:szCs w:val="24"/>
+        </w:rPr>
+        <w:t>action</w:t>
+      </w:r>
+      <w:r>
+        <w:rPr>
+          <w:sz w:val="24"/>
+          <w:szCs w:val="24"/>
+        </w:rPr>
+        <w:t xml:space="preserve"> </w:t>
+      </w:r>
+      <w:r>
+        <w:rPr>
+          <w:sz w:val="24"/>
+          <w:szCs w:val="24"/>
+        </w:rPr>
+        <w:t xml:space="preserve">_completed is sufficient. When user uploads image </w:t>
+      </w:r>
+      <w:proofErr w:type="spellStart"/>
+      <w:r>
+        <w:rPr>
+          <w:sz w:val="24"/>
+          <w:szCs w:val="24"/>
+        </w:rPr>
+        <w:t>action_count</w:t>
+      </w:r>
+      <w:proofErr w:type="spellEnd"/>
+      <w:r>
+        <w:rPr>
+          <w:sz w:val="24"/>
+          <w:szCs w:val="24"/>
+        </w:rPr>
+        <w:t xml:space="preserve"> would increment. If user wants to replace policy while imag</w:t>
+      </w:r>
+      <w:r>
+        <w:rPr>
+          <w:sz w:val="24"/>
+          <w:szCs w:val="24"/>
+        </w:rPr>
+        <w:t>e and policy are being uploaded,</w:t>
+      </w:r>
+      <w:r>
+        <w:rPr>
+          <w:sz w:val="24"/>
+          <w:szCs w:val="24"/>
+        </w:rPr>
+        <w:t xml:space="preserve"> action</w:t>
+      </w:r>
+      <w:r>
+        <w:rPr>
+          <w:sz w:val="24"/>
+          <w:szCs w:val="24"/>
+        </w:rPr>
+        <w:t xml:space="preserve"> </w:t>
+      </w:r>
+      <w:r>
+        <w:rPr>
+          <w:sz w:val="24"/>
+          <w:szCs w:val="24"/>
+        </w:rPr>
+        <w:t>_count would not be same as</w:t>
+      </w:r>
+      <w:r>
+        <w:rPr>
+          <w:sz w:val="24"/>
+          <w:szCs w:val="24"/>
+        </w:rPr>
+        <w:t xml:space="preserve"> </w:t>
+      </w:r>
+      <w:r>
+        <w:rPr>
+          <w:sz w:val="24"/>
+          <w:szCs w:val="24"/>
+        </w:rPr>
+        <w:t>action</w:t>
+      </w:r>
+      <w:r>
+        <w:rPr>
+          <w:sz w:val="24"/>
+          <w:szCs w:val="24"/>
+        </w:rPr>
+        <w:t xml:space="preserve"> </w:t>
+      </w:r>
+      <w:r>
+        <w:rPr>
+          <w:sz w:val="24"/>
+          <w:szCs w:val="24"/>
+        </w:rPr>
+        <w:t xml:space="preserve">_completed and director would not allow to replace policy. </w:t>
+      </w:r>
+    </w:p>
+    <w:p>
+      <w:pPr>
+        <w:rPr>
+          <w:b/>
+          <w:sz w:val="24"/>
+          <w:szCs w:val="24"/>
+        </w:rPr>
+      </w:pPr>
+      <w:r>
+        <w:rPr>
+          <w:b/>
+          <w:sz w:val="24"/>
+          <w:szCs w:val="24"/>
+        </w:rPr>
+        <w:t>Pending image Uploads:</w:t>
+      </w:r>
+    </w:p>
+    <w:p>
+      <w:pPr>
+        <w:rPr>
+          <w:sz w:val="24"/>
+          <w:szCs w:val="24"/>
+        </w:rPr>
+      </w:pPr>
+      <w:r>
+        <w:rPr>
+          <w:sz w:val="24"/>
+          <w:szCs w:val="24"/>
+        </w:rPr>
+        <w:t>On director main page one of the widget is to show list of pending images to be uploaded.</w:t>
+      </w:r>
+    </w:p>
+    <w:p>
+      <w:pPr>
+        <w:rPr>
+          <w:sz w:val="24"/>
+          <w:szCs w:val="24"/>
+        </w:rPr>
+      </w:pPr>
+      <w:r>
+        <w:rPr>
+          <w:sz w:val="24"/>
+          <w:szCs w:val="24"/>
+        </w:rPr>
+        <w:t>Pending image upload means images which are never uploaded to the image</w:t>
+      </w:r>
+      <w:r>
+        <w:rPr>
+          <w:sz w:val="24"/>
+          <w:szCs w:val="24"/>
+        </w:rPr>
+        <w:t xml:space="preserve"> store. For each i</w:t>
       </w:r>
       <w:r>
         <w:rPr>
@@ -2930,50 +3894,37 @@
           <w:sz w:val="24"/>
           <w:szCs w:val="24"/>
         </w:rPr>
-        <w:t>ge</w:t>
-      </w:r>
-      <w:r>
-        <w:rPr>
-          <w:sz w:val="24"/>
-          <w:szCs w:val="24"/>
-        </w:rPr>
-        <w:t xml:space="preserve"> and temp_location  from image table. Also action(entire row) </w:t>
-      </w:r>
-      <w:r>
-        <w:rPr>
-          <w:sz w:val="24"/>
-          <w:szCs w:val="24"/>
-        </w:rPr>
-        <w:t xml:space="preserve">associated with </w:t>
-      </w:r>
-      <w:r>
-        <w:rPr>
-          <w:sz w:val="24"/>
-          <w:szCs w:val="24"/>
-        </w:rPr>
-        <w:t xml:space="preserve"> image is deleted from action_table.</w:t>
-      </w:r>
-    </w:p>
-    <w:p>
-      <w:pPr>
-        <w:rPr>
-          <w:sz w:val="24"/>
-          <w:szCs w:val="24"/>
-        </w:rPr>
-      </w:pPr>
-      <w:r>
-        <w:rPr>
-          <w:sz w:val="24"/>
-          <w:szCs w:val="24"/>
-        </w:rPr>
-        <w:t>Once user selects upload new row is created in mw_image_upload and mw_policy_upload tables.</w:t>
-      </w:r>
-      <w:r>
-        <w:rPr>
-          <w:sz w:val="24"/>
-          <w:szCs w:val="24"/>
-        </w:rPr>
-        <w:t xml:space="preserve"> </w:t>
+        <w:t xml:space="preserve">ge director can check image ID in the </w:t>
+      </w:r>
+      <w:proofErr w:type="spellStart"/>
+      <w:r>
+        <w:rPr>
+          <w:sz w:val="24"/>
+          <w:szCs w:val="24"/>
+        </w:rPr>
+        <w:t>mw_image_upload</w:t>
+      </w:r>
+      <w:proofErr w:type="spellEnd"/>
+      <w:r>
+        <w:rPr>
+          <w:sz w:val="24"/>
+          <w:szCs w:val="24"/>
+        </w:rPr>
+        <w:t xml:space="preserve"> table, if that does not exist then </w:t>
+      </w:r>
+      <w:r>
+        <w:rPr>
+          <w:sz w:val="24"/>
+          <w:szCs w:val="24"/>
+        </w:rPr>
+        <w:t>the</w:t>
+      </w:r>
+      <w:r>
+        <w:rPr>
+          <w:sz w:val="24"/>
+          <w:szCs w:val="24"/>
+        </w:rPr>
+        <w:t xml:space="preserve"> image should be added as pending image upload.</w:t>
       </w:r>
     </w:p>
     <w:p>
@@ -2990,370 +3941,7 @@
           <w:sz w:val="24"/>
           <w:szCs w:val="24"/>
         </w:rPr>
-        <w:t xml:space="preserve">More Details on </w:t>
-      </w:r>
-      <w:r>
-        <w:rPr>
-          <w:b/>
-          <w:sz w:val="24"/>
-          <w:szCs w:val="24"/>
-        </w:rPr>
-        <w:t>mw_image_action</w:t>
-      </w:r>
-      <w:r>
-        <w:rPr>
-          <w:b/>
-          <w:sz w:val="24"/>
-          <w:szCs w:val="24"/>
-        </w:rPr>
-        <w:t xml:space="preserve"> table:</w:t>
-      </w:r>
-    </w:p>
-    <w:p>
-      <w:pPr>
-        <w:rPr>
-          <w:sz w:val="24"/>
-          <w:szCs w:val="24"/>
-        </w:rPr>
-      </w:pPr>
-      <w:r>
-        <w:rPr>
-          <w:sz w:val="24"/>
-          <w:szCs w:val="24"/>
-        </w:rPr>
-        <w:t xml:space="preserve">When user creates policy, </w:t>
-      </w:r>
-      <w:r>
-        <w:rPr>
-          <w:sz w:val="24"/>
-          <w:szCs w:val="24"/>
-        </w:rPr>
-        <w:t>action</w:t>
-      </w:r>
-      <w:r>
-        <w:rPr>
-          <w:sz w:val="24"/>
-          <w:szCs w:val="24"/>
-        </w:rPr>
-        <w:t xml:space="preserve"> _count</w:t>
-      </w:r>
-      <w:r>
-        <w:rPr>
-          <w:sz w:val="24"/>
-          <w:szCs w:val="24"/>
-        </w:rPr>
-        <w:t xml:space="preserve"> would be at max one. When user replaces policy we check </w:t>
-      </w:r>
-      <w:r>
-        <w:rPr>
-          <w:sz w:val="24"/>
-          <w:szCs w:val="24"/>
-        </w:rPr>
-        <w:t>action</w:t>
-      </w:r>
-      <w:r>
-        <w:rPr>
-          <w:sz w:val="24"/>
-          <w:szCs w:val="24"/>
-        </w:rPr>
-        <w:t xml:space="preserve"> </w:t>
-      </w:r>
-      <w:r>
-        <w:rPr>
-          <w:sz w:val="24"/>
-          <w:szCs w:val="24"/>
-        </w:rPr>
-        <w:t>_count is same as</w:t>
-      </w:r>
-      <w:r>
-        <w:rPr>
-          <w:sz w:val="24"/>
-          <w:szCs w:val="24"/>
-        </w:rPr>
-        <w:t xml:space="preserve"> </w:t>
-      </w:r>
-      <w:r>
-        <w:rPr>
-          <w:sz w:val="24"/>
-          <w:szCs w:val="24"/>
-        </w:rPr>
-        <w:t>action</w:t>
-      </w:r>
-      <w:r>
-        <w:rPr>
-          <w:sz w:val="24"/>
-          <w:szCs w:val="24"/>
-        </w:rPr>
-        <w:t xml:space="preserve"> </w:t>
-      </w:r>
-      <w:r>
-        <w:rPr>
-          <w:sz w:val="24"/>
-          <w:szCs w:val="24"/>
-        </w:rPr>
-        <w:t xml:space="preserve">_completed. Here we do not need to enforce user to upload image before replacing policy so </w:t>
-      </w:r>
-      <w:r>
-        <w:rPr>
-          <w:sz w:val="24"/>
-          <w:szCs w:val="24"/>
-        </w:rPr>
-        <w:t>check</w:t>
-      </w:r>
-      <w:r>
-        <w:rPr>
-          <w:sz w:val="24"/>
-          <w:szCs w:val="24"/>
-        </w:rPr>
-        <w:t>ing</w:t>
-      </w:r>
-      <w:r>
-        <w:rPr>
-          <w:sz w:val="24"/>
-          <w:szCs w:val="24"/>
-        </w:rPr>
-        <w:t xml:space="preserve"> action</w:t>
-      </w:r>
-      <w:r>
-        <w:rPr>
-          <w:sz w:val="24"/>
-          <w:szCs w:val="24"/>
-        </w:rPr>
-        <w:t xml:space="preserve"> </w:t>
-      </w:r>
-      <w:r>
-        <w:rPr>
-          <w:sz w:val="24"/>
-          <w:szCs w:val="24"/>
-        </w:rPr>
-        <w:t>_count is same as</w:t>
-      </w:r>
-      <w:r>
-        <w:rPr>
-          <w:sz w:val="24"/>
-          <w:szCs w:val="24"/>
-        </w:rPr>
-        <w:t xml:space="preserve"> </w:t>
-      </w:r>
-      <w:r>
-        <w:rPr>
-          <w:sz w:val="24"/>
-          <w:szCs w:val="24"/>
-        </w:rPr>
-        <w:t>action</w:t>
-      </w:r>
-      <w:r>
-        <w:rPr>
-          <w:sz w:val="24"/>
-          <w:szCs w:val="24"/>
-        </w:rPr>
-        <w:t xml:space="preserve"> </w:t>
-      </w:r>
-      <w:r>
-        <w:rPr>
-          <w:sz w:val="24"/>
-          <w:szCs w:val="24"/>
-        </w:rPr>
-        <w:t>_completed</w:t>
-      </w:r>
-      <w:r>
-        <w:rPr>
-          <w:sz w:val="24"/>
-          <w:szCs w:val="24"/>
-        </w:rPr>
-        <w:t xml:space="preserve"> is sufficient. When user uploads image action_count would increment. If user wants to replace policy while imag</w:t>
-      </w:r>
-      <w:r>
-        <w:rPr>
-          <w:sz w:val="24"/>
-          <w:szCs w:val="24"/>
-        </w:rPr>
-        <w:t>e and policy are being uploaded,</w:t>
-      </w:r>
-      <w:r>
-        <w:rPr>
-          <w:sz w:val="24"/>
-          <w:szCs w:val="24"/>
-        </w:rPr>
-        <w:t xml:space="preserve"> action</w:t>
-      </w:r>
-      <w:r>
-        <w:rPr>
-          <w:sz w:val="24"/>
-          <w:szCs w:val="24"/>
-        </w:rPr>
-        <w:t xml:space="preserve"> </w:t>
-      </w:r>
-      <w:r>
-        <w:rPr>
-          <w:sz w:val="24"/>
-          <w:szCs w:val="24"/>
-        </w:rPr>
-        <w:t xml:space="preserve">_count would not be same </w:t>
-      </w:r>
-      <w:r>
-        <w:rPr>
-          <w:sz w:val="24"/>
-          <w:szCs w:val="24"/>
-        </w:rPr>
-        <w:t>as</w:t>
-      </w:r>
-      <w:r>
-        <w:rPr>
-          <w:sz w:val="24"/>
-          <w:szCs w:val="24"/>
-        </w:rPr>
-        <w:t xml:space="preserve"> </w:t>
-      </w:r>
-      <w:r>
-        <w:rPr>
-          <w:sz w:val="24"/>
-          <w:szCs w:val="24"/>
-        </w:rPr>
-        <w:t>action</w:t>
-      </w:r>
-      <w:r>
-        <w:rPr>
-          <w:sz w:val="24"/>
-          <w:szCs w:val="24"/>
-        </w:rPr>
-        <w:t xml:space="preserve"> </w:t>
-      </w:r>
-      <w:r>
-        <w:rPr>
-          <w:sz w:val="24"/>
-          <w:szCs w:val="24"/>
-        </w:rPr>
-        <w:t>_completed</w:t>
-      </w:r>
-      <w:r>
-        <w:rPr>
-          <w:sz w:val="24"/>
-          <w:szCs w:val="24"/>
-        </w:rPr>
-        <w:t xml:space="preserve"> and director would not allow to replace policy. </w:t>
-      </w:r>
-    </w:p>
-    <w:p>
-      <w:pPr>
-        <w:rPr>
-          <w:b/>
-          <w:sz w:val="24"/>
-          <w:szCs w:val="24"/>
-        </w:rPr>
-      </w:pPr>
-      <w:r>
-        <w:rPr>
-          <w:b/>
-          <w:sz w:val="24"/>
-          <w:szCs w:val="24"/>
-        </w:rPr>
-        <w:t>Pending image Uploads:</w:t>
-      </w:r>
-    </w:p>
-    <w:p>
-      <w:pPr>
-        <w:rPr>
-          <w:sz w:val="24"/>
-          <w:szCs w:val="24"/>
-        </w:rPr>
-      </w:pPr>
-      <w:r>
-        <w:rPr>
-          <w:sz w:val="24"/>
-          <w:szCs w:val="24"/>
-        </w:rPr>
-        <w:t>On director main page one of the widget is to show list of pending images to be uploaded.</w:t>
-      </w:r>
-    </w:p>
-    <w:p>
-      <w:pPr>
-        <w:rPr>
-          <w:sz w:val="24"/>
-          <w:szCs w:val="24"/>
-        </w:rPr>
-      </w:pPr>
-      <w:r>
-        <w:rPr>
-          <w:sz w:val="24"/>
-          <w:szCs w:val="24"/>
-        </w:rPr>
-        <w:t>Pending image upload means images which are never uploaded to the image</w:t>
-      </w:r>
-      <w:r>
-        <w:rPr>
-          <w:sz w:val="24"/>
-          <w:szCs w:val="24"/>
-        </w:rPr>
-        <w:t xml:space="preserve"> store. For each i</w:t>
-      </w:r>
-      <w:r>
-        <w:rPr>
-          <w:sz w:val="24"/>
-          <w:szCs w:val="24"/>
-        </w:rPr>
-        <w:t>m</w:t>
-      </w:r>
-      <w:r>
-        <w:rPr>
-          <w:sz w:val="24"/>
-          <w:szCs w:val="24"/>
-        </w:rPr>
-        <w:t>a</w:t>
-      </w:r>
-      <w:r>
-        <w:rPr>
-          <w:sz w:val="24"/>
-          <w:szCs w:val="24"/>
-        </w:rPr>
-        <w:t xml:space="preserve">ge director can check image ID in the mw_image_upload table, if that does not exist then </w:t>
-      </w:r>
-      <w:r>
-        <w:rPr>
-          <w:sz w:val="24"/>
-          <w:szCs w:val="24"/>
-        </w:rPr>
-        <w:t>the</w:t>
-      </w:r>
-      <w:r>
-        <w:rPr>
-          <w:sz w:val="24"/>
-          <w:szCs w:val="24"/>
-        </w:rPr>
-        <w:t xml:space="preserve"> image should be added as pending image upload.</w:t>
-      </w:r>
-    </w:p>
-    <w:p>
-      <w:pPr>
-        <w:rPr>
-          <w:b/>
-          <w:sz w:val="24"/>
-          <w:szCs w:val="24"/>
-        </w:rPr>
-      </w:pPr>
-      <w:r>
-        <w:rPr>
-          <w:b/>
-          <w:sz w:val="24"/>
-          <w:szCs w:val="24"/>
-        </w:rPr>
-        <w:t xml:space="preserve">Pending </w:t>
-      </w:r>
-      <w:r>
-        <w:rPr>
-          <w:b/>
-          <w:sz w:val="24"/>
-          <w:szCs w:val="24"/>
-        </w:rPr>
-        <w:t>policy</w:t>
-      </w:r>
-      <w:r>
-        <w:rPr>
-          <w:b/>
-          <w:sz w:val="24"/>
-          <w:szCs w:val="24"/>
-        </w:rPr>
-        <w:t xml:space="preserve"> Uploads:</w:t>
+        <w:t>Pending policy Uploads:</w:t>
       </w:r>
     </w:p>
     <w:p>
@@ -3382,57 +3970,22 @@
           <w:sz w:val="24"/>
           <w:szCs w:val="24"/>
         </w:rPr>
-        <w:t xml:space="preserve"> one of the widget is to show list of pending </w:t>
-      </w:r>
-      <w:r>
-        <w:rPr>
-          <w:sz w:val="24"/>
-          <w:szCs w:val="24"/>
-        </w:rPr>
-        <w:t>policies</w:t>
-      </w:r>
-      <w:r>
-        <w:rPr>
-          <w:sz w:val="24"/>
-          <w:szCs w:val="24"/>
-        </w:rPr>
-        <w:t xml:space="preserve"> to be uploaded.</w:t>
-      </w:r>
-    </w:p>
-    <w:p>
-      <w:pPr>
-        <w:rPr>
-          <w:sz w:val="24"/>
-          <w:szCs w:val="24"/>
-        </w:rPr>
-      </w:pPr>
-      <w:r>
-        <w:rPr>
-          <w:sz w:val="24"/>
-          <w:szCs w:val="24"/>
-        </w:rPr>
-        <w:t xml:space="preserve">Pending </w:t>
-      </w:r>
-      <w:r>
-        <w:rPr>
-          <w:sz w:val="24"/>
-          <w:szCs w:val="24"/>
-        </w:rPr>
-        <w:t>policy</w:t>
-      </w:r>
-      <w:r>
-        <w:rPr>
-          <w:sz w:val="24"/>
-          <w:szCs w:val="24"/>
-        </w:rPr>
-        <w:t xml:space="preserve"> upload means </w:t>
-      </w:r>
-      <w:r>
-        <w:rPr>
-          <w:sz w:val="24"/>
-          <w:szCs w:val="24"/>
-        </w:rPr>
-        <w:t>policy is never uploaded or not uploaded after it i</w:t>
+        <w:t xml:space="preserve"> one of the widget is to show list of pending policies to be uploaded.</w:t>
+      </w:r>
+    </w:p>
+    <w:p>
+      <w:pPr>
+        <w:rPr>
+          <w:sz w:val="24"/>
+          <w:szCs w:val="24"/>
+        </w:rPr>
+      </w:pPr>
+      <w:r>
+        <w:rPr>
+          <w:sz w:val="24"/>
+          <w:szCs w:val="24"/>
+        </w:rPr>
+        <w:t>Pending policy upload means policy is never uploaded or not uploaded after it i</w:t>
       </w:r>
       <w:r>
         <w:rPr>
@@ -3446,21 +3999,7 @@
           <w:sz w:val="24"/>
           <w:szCs w:val="24"/>
         </w:rPr>
-        <w:t xml:space="preserve"> edited last time. </w:t>
-      </w:r>
-      <w:r>
-        <w:rPr>
-          <w:sz w:val="24"/>
-          <w:szCs w:val="24"/>
-        </w:rPr>
-        <w:t xml:space="preserve">For each </w:t>
-      </w:r>
-      <w:r>
-        <w:rPr>
-          <w:sz w:val="24"/>
-          <w:szCs w:val="24"/>
-        </w:rPr>
-        <w:t>policy</w:t>
+        <w:t xml:space="preserve"> edited last time. For each policy</w:t>
       </w:r>
       <w:r>
         <w:rPr>
@@ -3488,7 +4027,23 @@
           <w:sz w:val="24"/>
           <w:szCs w:val="24"/>
         </w:rPr>
-        <w:t xml:space="preserve"> director can check policy ID in the mw_policy_upload table, if that does not exist then that </w:t>
+        <w:t xml:space="preserve"> director can check policy ID in the </w:t>
+      </w:r>
+      <w:proofErr w:type="spellStart"/>
+      <w:r>
+        <w:rPr>
+          <w:sz w:val="24"/>
+          <w:szCs w:val="24"/>
+        </w:rPr>
+        <w:t>mw_policy_upload</w:t>
+      </w:r>
+      <w:proofErr w:type="spellEnd"/>
+      <w:r>
+        <w:rPr>
+          <w:sz w:val="24"/>
+          <w:szCs w:val="24"/>
+        </w:rPr>
+        <w:t xml:space="preserve"> table, if that does not exist then that </w:t>
       </w:r>
       <w:r>
         <w:rPr>
@@ -4709,7 +5264,7 @@
 </file>
 
 <file path=customXml/itemProps1.xml><?xml version="1.0" encoding="utf-8"?>
-<ds:datastoreItem xmlns:ds="http://schemas.openxmlformats.org/officeDocument/2006/customXml" ds:itemID="{91822EA8-5E91-4227-9B50-CD7CB67444B3}">
+<ds:datastoreItem xmlns:ds="http://schemas.openxmlformats.org/officeDocument/2006/customXml" ds:itemID="{1C9492F7-B8BE-48D8-BCF4-BD53FC7FD09C}">
   <ds:schemaRefs>
     <ds:schemaRef ds:uri="http://schemas.openxmlformats.org/officeDocument/2006/bibliography"/>
   </ds:schemaRefs>

</xml_diff>

<commit_message>
dev-1.x-feature-4361-server-edition: Updated Swift docs
</commit_message>
<xml_diff>
--- a/blueprints/Swift Integration.docx
+++ b/blueprints/Swift Integration.docx
@@ -289,6 +289,8 @@
           <w:szCs w:val="24"/>
         </w:rPr>
       </w:pPr>
+      <w:bookmarkStart w:id="0" w:name="_GoBack"/>
+      <w:bookmarkEnd w:id="0"/>
       <w:r>
         <w:rPr>
           <w:sz w:val="24"/>
@@ -314,7 +316,7 @@
             <v:path o:extrusionok="f" gradientshapeok="t" o:connecttype="rect"/>
             <o:lock v:ext="edit" aspectratio="t"/>
           </v:shapetype>
-          <v:shape id="_x0000_i1025" type="#_x0000_t75" style="width:467.3pt;height:318.55pt">
+          <v:shape id="_x0000_i1025" type="#_x0000_t75" style="width:467.3pt;height:311.75pt">
             <v:imagedata r:id="rId6" o:title="ERD"/>
           </v:shape>
         </w:pict>
@@ -463,6 +465,30 @@
     </w:p>
     <w:p>
       <w:pPr>
+        <w:rPr>
+          <w:sz w:val="24"/>
+          <w:szCs w:val="24"/>
+        </w:rPr>
+      </w:pPr>
+      <w:proofErr w:type="spellStart"/>
+      <w:r>
+        <w:rPr>
+          <w:sz w:val="24"/>
+          <w:szCs w:val="24"/>
+        </w:rPr>
+        <w:t>mw_trust_policy</w:t>
+      </w:r>
+      <w:proofErr w:type="spellEnd"/>
+      <w:r>
+        <w:rPr>
+          <w:sz w:val="24"/>
+          <w:szCs w:val="24"/>
+        </w:rPr>
+        <w:t>:</w:t>
+      </w:r>
+    </w:p>
+    <w:p>
+      <w:pPr>
         <w:pStyle w:val="ListParagraph"/>
         <w:numPr>
           <w:ilvl w:val="0"/>
@@ -479,40 +505,51 @@
           <w:sz w:val="24"/>
           <w:szCs w:val="24"/>
         </w:rPr>
-        <w:t>trust_policy_id</w:t>
-      </w:r>
-      <w:proofErr w:type="spellEnd"/>
-      <w:r>
-        <w:rPr>
-          <w:sz w:val="24"/>
-          <w:szCs w:val="24"/>
-        </w:rPr>
-        <w:t xml:space="preserve"> – removed </w:t>
-      </w:r>
-    </w:p>
-    <w:p>
-      <w:pPr>
-        <w:rPr>
-          <w:sz w:val="24"/>
-          <w:szCs w:val="24"/>
-        </w:rPr>
-      </w:pPr>
-      <w:proofErr w:type="spellStart"/>
-      <w:r>
-        <w:rPr>
-          <w:sz w:val="24"/>
-          <w:szCs w:val="24"/>
-        </w:rPr>
         <w:lastRenderedPageBreak/>
-        <w:t>mw_trust_policy</w:t>
-      </w:r>
-      <w:proofErr w:type="spellEnd"/>
-      <w:r>
-        <w:rPr>
-          <w:sz w:val="24"/>
-          <w:szCs w:val="24"/>
-        </w:rPr>
-        <w:t>:</w:t>
+        <w:t>is_</w:t>
+      </w:r>
+      <w:r>
+        <w:rPr>
+          <w:sz w:val="24"/>
+          <w:szCs w:val="24"/>
+        </w:rPr>
+        <w:t>archive</w:t>
+      </w:r>
+      <w:proofErr w:type="spellEnd"/>
+      <w:r>
+        <w:rPr>
+          <w:sz w:val="24"/>
+          <w:szCs w:val="24"/>
+        </w:rPr>
+        <w:t xml:space="preserve">: it’s a Boolean value to show whether trust policy is active or not. The default </w:t>
+      </w:r>
+      <w:r>
+        <w:rPr>
+          <w:sz w:val="24"/>
+          <w:szCs w:val="24"/>
+        </w:rPr>
+        <w:t xml:space="preserve">value </w:t>
+      </w:r>
+      <w:r>
+        <w:rPr>
+          <w:sz w:val="24"/>
+          <w:szCs w:val="24"/>
+        </w:rPr>
+        <w:t xml:space="preserve">should be false which means policy is the latest policy. When it is </w:t>
+      </w:r>
+      <w:r>
+        <w:rPr>
+          <w:sz w:val="24"/>
+          <w:szCs w:val="24"/>
+        </w:rPr>
+        <w:t>true</w:t>
+      </w:r>
+      <w:r>
+        <w:rPr>
+          <w:sz w:val="24"/>
+          <w:szCs w:val="24"/>
+        </w:rPr>
+        <w:t xml:space="preserve">, it means policy is some old version but kept for future reference. </w:t>
       </w:r>
     </w:p>
     <w:p>
@@ -527,49 +564,107 @@
           <w:szCs w:val="24"/>
         </w:rPr>
       </w:pPr>
-      <w:proofErr w:type="gramStart"/>
-      <w:r>
-        <w:rPr>
-          <w:sz w:val="24"/>
-          <w:szCs w:val="24"/>
-        </w:rPr>
-        <w:t>archive</w:t>
-      </w:r>
-      <w:proofErr w:type="gramEnd"/>
-      <w:r>
-        <w:rPr>
-          <w:sz w:val="24"/>
-          <w:szCs w:val="24"/>
-        </w:rPr>
-        <w:t xml:space="preserve">: it’s a Boolean value to show whether trust policy is active or not. The default </w:t>
-      </w:r>
-      <w:r>
-        <w:rPr>
-          <w:sz w:val="24"/>
-          <w:szCs w:val="24"/>
-        </w:rPr>
-        <w:t xml:space="preserve">value </w:t>
-      </w:r>
-      <w:r>
-        <w:rPr>
-          <w:sz w:val="24"/>
-          <w:szCs w:val="24"/>
-        </w:rPr>
-        <w:t xml:space="preserve">should be false which means policy is the latest policy. When it is </w:t>
-      </w:r>
-      <w:r>
-        <w:rPr>
-          <w:sz w:val="24"/>
-          <w:szCs w:val="24"/>
-        </w:rPr>
-        <w:t>true</w:t>
-      </w:r>
-      <w:r>
-        <w:rPr>
-          <w:sz w:val="24"/>
-          <w:szCs w:val="24"/>
-        </w:rPr>
-        <w:t xml:space="preserve">, it means policy is some old version but kept for future reference. </w:t>
+      <w:r>
+        <w:rPr>
+          <w:sz w:val="24"/>
+          <w:szCs w:val="24"/>
+        </w:rPr>
+        <w:t>image_update_md5</w:t>
+      </w:r>
+      <w:r>
+        <w:rPr>
+          <w:sz w:val="24"/>
+          <w:szCs w:val="24"/>
+        </w:rPr>
+        <w:t xml:space="preserve"> – contains hash of all variables those enforce image to update in image store once policy is updated. At this moment </w:t>
+      </w:r>
+      <w:proofErr w:type="spellStart"/>
+      <w:r>
+        <w:rPr>
+          <w:sz w:val="24"/>
+          <w:szCs w:val="24"/>
+        </w:rPr>
+        <w:t>dekUrl</w:t>
+      </w:r>
+      <w:proofErr w:type="spellEnd"/>
+      <w:r>
+        <w:rPr>
+          <w:sz w:val="24"/>
+          <w:szCs w:val="24"/>
+        </w:rPr>
+        <w:t xml:space="preserve"> is the only variable that enforces image to update. If user changes encryption policy or changes </w:t>
+      </w:r>
+      <w:proofErr w:type="spellStart"/>
+      <w:r>
+        <w:rPr>
+          <w:sz w:val="24"/>
+          <w:szCs w:val="24"/>
+        </w:rPr>
+        <w:t>dekUrl</w:t>
+      </w:r>
+      <w:proofErr w:type="spellEnd"/>
+      <w:r>
+        <w:rPr>
+          <w:sz w:val="24"/>
+          <w:szCs w:val="24"/>
+        </w:rPr>
+        <w:t xml:space="preserve"> in policy, director needs to upload image again with new policy. Director should find </w:t>
+      </w:r>
+      <w:proofErr w:type="spellStart"/>
+      <w:r>
+        <w:rPr>
+          <w:sz w:val="24"/>
+          <w:szCs w:val="24"/>
+        </w:rPr>
+        <w:t>dekUrl</w:t>
+      </w:r>
+      <w:proofErr w:type="spellEnd"/>
+      <w:r>
+        <w:rPr>
+          <w:sz w:val="24"/>
+          <w:szCs w:val="24"/>
+        </w:rPr>
+        <w:t xml:space="preserve"> from associated trust policy and update hash of </w:t>
+      </w:r>
+      <w:proofErr w:type="spellStart"/>
+      <w:r>
+        <w:rPr>
+          <w:sz w:val="24"/>
+          <w:szCs w:val="24"/>
+        </w:rPr>
+        <w:t>dek</w:t>
+      </w:r>
+      <w:proofErr w:type="spellEnd"/>
+      <w:r>
+        <w:rPr>
+          <w:sz w:val="24"/>
+          <w:szCs w:val="24"/>
+        </w:rPr>
+        <w:t xml:space="preserve"> in this field. </w:t>
+      </w:r>
+    </w:p>
+    <w:p>
+      <w:pPr>
+        <w:rPr>
+          <w:sz w:val="24"/>
+          <w:szCs w:val="24"/>
+        </w:rPr>
+      </w:pPr>
+      <w:proofErr w:type="spellStart"/>
+      <w:r>
+        <w:rPr>
+          <w:sz w:val="24"/>
+          <w:szCs w:val="24"/>
+        </w:rPr>
+        <w:t>mw_image_upload</w:t>
+      </w:r>
+      <w:proofErr w:type="spellEnd"/>
+      <w:r>
+        <w:rPr>
+          <w:sz w:val="24"/>
+          <w:szCs w:val="24"/>
+        </w:rPr>
+        <w:t xml:space="preserve">: </w:t>
       </w:r>
     </w:p>
     <w:p>
@@ -584,76 +679,56 @@
           <w:szCs w:val="24"/>
         </w:rPr>
       </w:pPr>
-      <w:r>
-        <w:rPr>
-          <w:sz w:val="24"/>
-          <w:szCs w:val="24"/>
-        </w:rPr>
-        <w:t xml:space="preserve">upload_variables_md5 – contains hash of all variables those enforce image to update in image store once policy is updated. At this moment </w:t>
-      </w:r>
-      <w:proofErr w:type="spellStart"/>
-      <w:r>
-        <w:rPr>
-          <w:sz w:val="24"/>
-          <w:szCs w:val="24"/>
-        </w:rPr>
-        <w:t>dekUrl</w:t>
-      </w:r>
-      <w:proofErr w:type="spellEnd"/>
-      <w:r>
-        <w:rPr>
-          <w:sz w:val="24"/>
-          <w:szCs w:val="24"/>
-        </w:rPr>
-        <w:t xml:space="preserve"> is the only variable that enforces image to update. If user changes encryption policy or changes </w:t>
-      </w:r>
-      <w:proofErr w:type="spellStart"/>
-      <w:r>
-        <w:rPr>
-          <w:sz w:val="24"/>
-          <w:szCs w:val="24"/>
-        </w:rPr>
-        <w:t>dekUrl</w:t>
-      </w:r>
-      <w:proofErr w:type="spellEnd"/>
-      <w:r>
-        <w:rPr>
-          <w:sz w:val="24"/>
-          <w:szCs w:val="24"/>
-        </w:rPr>
-        <w:t xml:space="preserve"> in policy, director needs to upload image again with new policy. Director should find </w:t>
-      </w:r>
-      <w:proofErr w:type="spellStart"/>
-      <w:r>
-        <w:rPr>
-          <w:sz w:val="24"/>
-          <w:szCs w:val="24"/>
-        </w:rPr>
-        <w:t>dekUrl</w:t>
-      </w:r>
-      <w:proofErr w:type="spellEnd"/>
-      <w:r>
-        <w:rPr>
-          <w:sz w:val="24"/>
-          <w:szCs w:val="24"/>
-        </w:rPr>
-        <w:t xml:space="preserve"> from associated trust policy and update hash of </w:t>
-      </w:r>
-      <w:proofErr w:type="spellStart"/>
-      <w:r>
-        <w:rPr>
-          <w:sz w:val="24"/>
-          <w:szCs w:val="24"/>
-        </w:rPr>
-        <w:t>dek</w:t>
-      </w:r>
-      <w:proofErr w:type="spellEnd"/>
-      <w:r>
-        <w:rPr>
-          <w:sz w:val="24"/>
-          <w:szCs w:val="24"/>
-        </w:rPr>
-        <w:t xml:space="preserve"> in this field. </w:t>
+      <w:proofErr w:type="spellStart"/>
+      <w:r>
+        <w:rPr>
+          <w:sz w:val="24"/>
+          <w:szCs w:val="24"/>
+        </w:rPr>
+        <w:t>policy_upload_id</w:t>
+      </w:r>
+      <w:proofErr w:type="spellEnd"/>
+      <w:r>
+        <w:rPr>
+          <w:sz w:val="24"/>
+          <w:szCs w:val="24"/>
+        </w:rPr>
+        <w:t xml:space="preserve"> – </w:t>
+      </w:r>
+      <w:r>
+        <w:rPr>
+          <w:sz w:val="24"/>
+          <w:szCs w:val="24"/>
+        </w:rPr>
+        <w:t>maps</w:t>
+      </w:r>
+      <w:r>
+        <w:rPr>
+          <w:sz w:val="24"/>
+          <w:szCs w:val="24"/>
+        </w:rPr>
+        <w:t xml:space="preserve"> </w:t>
+      </w:r>
+      <w:r>
+        <w:rPr>
+          <w:sz w:val="24"/>
+          <w:szCs w:val="24"/>
+        </w:rPr>
+        <w:t xml:space="preserve">uploaded </w:t>
+      </w:r>
+      <w:r>
+        <w:rPr>
+          <w:sz w:val="24"/>
+          <w:szCs w:val="24"/>
+        </w:rPr>
+        <w:t>image</w:t>
+      </w:r>
+      <w:r>
+        <w:rPr>
+          <w:sz w:val="24"/>
+          <w:szCs w:val="24"/>
+        </w:rPr>
+        <w:t xml:space="preserve"> with policy</w:t>
       </w:r>
     </w:p>
     <w:p>
@@ -674,24 +749,23 @@
           <w:sz w:val="24"/>
           <w:szCs w:val="24"/>
         </w:rPr>
-        <w:t>image_id</w:t>
-      </w:r>
-      <w:proofErr w:type="spellEnd"/>
-      <w:r>
-        <w:rPr>
-          <w:sz w:val="24"/>
-          <w:szCs w:val="24"/>
-        </w:rPr>
-        <w:t xml:space="preserve"> – maps policy with image</w:t>
-      </w:r>
-    </w:p>
-    <w:p>
-      <w:pPr>
-        <w:rPr>
-          <w:sz w:val="24"/>
-          <w:szCs w:val="24"/>
-        </w:rPr>
-      </w:pPr>
+        <w:t>tmp_location</w:t>
+      </w:r>
+      <w:proofErr w:type="spellEnd"/>
+      <w:r>
+        <w:rPr>
+          <w:sz w:val="24"/>
+          <w:szCs w:val="24"/>
+        </w:rPr>
+        <w:t xml:space="preserve"> – moved </w:t>
+      </w:r>
+      <w:r>
+        <w:rPr>
+          <w:sz w:val="24"/>
+          <w:szCs w:val="24"/>
+        </w:rPr>
+        <w:t xml:space="preserve">to </w:t>
+      </w:r>
       <w:proofErr w:type="spellStart"/>
       <w:r>
         <w:rPr>
@@ -701,13 +775,6 @@
         <w:t>mw_image_upload</w:t>
       </w:r>
       <w:proofErr w:type="spellEnd"/>
-      <w:r>
-        <w:rPr>
-          <w:sz w:val="24"/>
-          <w:szCs w:val="24"/>
-        </w:rPr>
-        <w:t xml:space="preserve">: </w:t>
-      </w:r>
     </w:p>
     <w:p>
       <w:pPr>
@@ -727,51 +794,25 @@
           <w:sz w:val="24"/>
           <w:szCs w:val="24"/>
         </w:rPr>
-        <w:t>policy_upload_id</w:t>
-      </w:r>
-      <w:proofErr w:type="spellEnd"/>
-      <w:r>
-        <w:rPr>
-          <w:sz w:val="24"/>
-          <w:szCs w:val="24"/>
-        </w:rPr>
-        <w:t xml:space="preserve"> – </w:t>
-      </w:r>
-      <w:r>
-        <w:rPr>
-          <w:sz w:val="24"/>
-          <w:szCs w:val="24"/>
-        </w:rPr>
-        <w:t>maps</w:t>
-      </w:r>
-      <w:r>
-        <w:rPr>
-          <w:sz w:val="24"/>
-          <w:szCs w:val="24"/>
-        </w:rPr>
-        <w:t xml:space="preserve"> </w:t>
-      </w:r>
-      <w:r>
-        <w:rPr>
-          <w:sz w:val="24"/>
-          <w:szCs w:val="24"/>
-        </w:rPr>
-        <w:t xml:space="preserve">uploaded </w:t>
-      </w:r>
-      <w:r>
-        <w:rPr>
-          <w:sz w:val="24"/>
-          <w:szCs w:val="24"/>
-        </w:rPr>
-        <w:t>image</w:t>
-      </w:r>
-      <w:r>
-        <w:rPr>
-          <w:sz w:val="24"/>
-          <w:szCs w:val="24"/>
-        </w:rPr>
-        <w:t xml:space="preserve"> with policy</w:t>
-      </w:r>
+        <w:t>content_length</w:t>
+      </w:r>
+      <w:proofErr w:type="spellEnd"/>
+      <w:r>
+        <w:rPr>
+          <w:sz w:val="24"/>
+          <w:szCs w:val="24"/>
+        </w:rPr>
+        <w:t xml:space="preserve"> – moved to </w:t>
+      </w:r>
+      <w:proofErr w:type="spellStart"/>
+      <w:r>
+        <w:rPr>
+          <w:sz w:val="24"/>
+          <w:szCs w:val="24"/>
+        </w:rPr>
+        <w:t>image_action</w:t>
+      </w:r>
+      <w:proofErr w:type="spellEnd"/>
     </w:p>
     <w:p>
       <w:pPr>
@@ -791,32 +832,56 @@
           <w:sz w:val="24"/>
           <w:szCs w:val="24"/>
         </w:rPr>
-        <w:t>tmp_location</w:t>
-      </w:r>
-      <w:proofErr w:type="spellEnd"/>
-      <w:r>
-        <w:rPr>
-          <w:sz w:val="24"/>
-          <w:szCs w:val="24"/>
-        </w:rPr>
-        <w:t xml:space="preserve"> – moved </w:t>
-      </w:r>
-      <w:r>
-        <w:rPr>
-          <w:sz w:val="24"/>
-          <w:szCs w:val="24"/>
-        </w:rPr>
-        <w:t xml:space="preserve">to </w:t>
-      </w:r>
-      <w:proofErr w:type="spellStart"/>
-      <w:r>
-        <w:rPr>
-          <w:sz w:val="24"/>
-          <w:szCs w:val="24"/>
-        </w:rPr>
-        <w:t>mw_image_upload</w:t>
-      </w:r>
-      <w:proofErr w:type="spellEnd"/>
+        <w:t>content_sent</w:t>
+      </w:r>
+      <w:proofErr w:type="spellEnd"/>
+      <w:r>
+        <w:rPr>
+          <w:sz w:val="24"/>
+          <w:szCs w:val="24"/>
+        </w:rPr>
+        <w:t xml:space="preserve"> – moved to </w:t>
+      </w:r>
+      <w:proofErr w:type="spellStart"/>
+      <w:r>
+        <w:rPr>
+          <w:sz w:val="24"/>
+          <w:szCs w:val="24"/>
+        </w:rPr>
+        <w:t>image_action</w:t>
+      </w:r>
+      <w:proofErr w:type="spellEnd"/>
+    </w:p>
+    <w:p>
+      <w:pPr>
+        <w:rPr>
+          <w:sz w:val="24"/>
+          <w:szCs w:val="24"/>
+        </w:rPr>
+      </w:pPr>
+      <w:proofErr w:type="spellStart"/>
+      <w:r>
+        <w:rPr>
+          <w:sz w:val="24"/>
+          <w:szCs w:val="24"/>
+        </w:rPr>
+        <w:t>m</w:t>
+      </w:r>
+      <w:r>
+        <w:rPr>
+          <w:sz w:val="24"/>
+          <w:szCs w:val="24"/>
+        </w:rPr>
+        <w:t>w_image_action</w:t>
+      </w:r>
+      <w:proofErr w:type="spellEnd"/>
+      <w:r>
+        <w:rPr>
+          <w:sz w:val="24"/>
+          <w:szCs w:val="24"/>
+        </w:rPr>
+        <w:t xml:space="preserve">: </w:t>
+      </w:r>
     </w:p>
     <w:p>
       <w:pPr>
@@ -830,31 +895,20 @@
           <w:szCs w:val="24"/>
         </w:rPr>
       </w:pPr>
-      <w:proofErr w:type="spellStart"/>
-      <w:r>
-        <w:rPr>
-          <w:sz w:val="24"/>
-          <w:szCs w:val="24"/>
-        </w:rPr>
-        <w:t>content_length</w:t>
-      </w:r>
-      <w:proofErr w:type="spellEnd"/>
-      <w:r>
-        <w:rPr>
-          <w:sz w:val="24"/>
-          <w:szCs w:val="24"/>
-        </w:rPr>
-        <w:t xml:space="preserve"> – moved to </w:t>
-      </w:r>
-      <w:proofErr w:type="spellStart"/>
-      <w:r>
-        <w:rPr>
-          <w:sz w:val="24"/>
-          <w:szCs w:val="24"/>
-        </w:rPr>
-        <w:t>image_action</w:t>
-      </w:r>
-      <w:proofErr w:type="spellEnd"/>
+      <w:r>
+        <w:rPr>
+          <w:sz w:val="24"/>
+          <w:szCs w:val="24"/>
+        </w:rPr>
+        <w:t xml:space="preserve">id – </w:t>
+      </w:r>
+      <w:r>
+        <w:rPr>
+          <w:sz w:val="24"/>
+          <w:szCs w:val="24"/>
+        </w:rPr>
+        <w:t>unique UUID</w:t>
+      </w:r>
     </w:p>
     <w:p>
       <w:pPr>
@@ -874,34 +928,16 @@
           <w:sz w:val="24"/>
           <w:szCs w:val="24"/>
         </w:rPr>
-        <w:t>content_sent</w:t>
-      </w:r>
-      <w:proofErr w:type="spellEnd"/>
-      <w:r>
-        <w:rPr>
-          <w:sz w:val="24"/>
-          <w:szCs w:val="24"/>
-        </w:rPr>
-        <w:t xml:space="preserve"> – moved to </w:t>
-      </w:r>
-      <w:proofErr w:type="spellStart"/>
-      <w:r>
-        <w:rPr>
-          <w:sz w:val="24"/>
-          <w:szCs w:val="24"/>
-        </w:rPr>
-        <w:t>image_action</w:t>
-      </w:r>
-      <w:proofErr w:type="spellEnd"/>
-    </w:p>
-    <w:p>
-      <w:pPr>
-        <w:rPr>
-          <w:sz w:val="24"/>
-          <w:szCs w:val="24"/>
-        </w:rPr>
-      </w:pPr>
-      <w:proofErr w:type="spellStart"/>
+        <w:t>image_id</w:t>
+      </w:r>
+      <w:proofErr w:type="spellEnd"/>
+      <w:r>
+        <w:rPr>
+          <w:sz w:val="24"/>
+          <w:szCs w:val="24"/>
+        </w:rPr>
+        <w:t xml:space="preserve"> – i</w:t>
+      </w:r>
       <w:r>
         <w:rPr>
           <w:sz w:val="24"/>
@@ -914,15 +950,21 @@
           <w:sz w:val="24"/>
           <w:szCs w:val="24"/>
         </w:rPr>
-        <w:t>w_image_action</w:t>
-      </w:r>
-      <w:proofErr w:type="spellEnd"/>
-      <w:r>
-        <w:rPr>
-          <w:sz w:val="24"/>
-          <w:szCs w:val="24"/>
-        </w:rPr>
-        <w:t xml:space="preserve">: </w:t>
+        <w:t>a</w:t>
+      </w:r>
+      <w:r>
+        <w:rPr>
+          <w:sz w:val="24"/>
+          <w:szCs w:val="24"/>
+        </w:rPr>
+        <w:t xml:space="preserve">ge id </w:t>
+      </w:r>
+      <w:r>
+        <w:rPr>
+          <w:sz w:val="24"/>
+          <w:szCs w:val="24"/>
+        </w:rPr>
+        <w:t>associated with actions</w:t>
       </w:r>
     </w:p>
     <w:p>
@@ -937,19 +979,21 @@
           <w:szCs w:val="24"/>
         </w:rPr>
       </w:pPr>
-      <w:r>
-        <w:rPr>
-          <w:sz w:val="24"/>
-          <w:szCs w:val="24"/>
-        </w:rPr>
-        <w:t xml:space="preserve">id – </w:t>
-      </w:r>
-      <w:r>
-        <w:rPr>
-          <w:sz w:val="24"/>
-          <w:szCs w:val="24"/>
-        </w:rPr>
-        <w:t>unique UUID</w:t>
+      <w:proofErr w:type="spellStart"/>
+      <w:r>
+        <w:rPr>
+          <w:sz w:val="24"/>
+          <w:szCs w:val="24"/>
+        </w:rPr>
+        <w:t>policy_id</w:t>
+      </w:r>
+      <w:proofErr w:type="spellEnd"/>
+      <w:r>
+        <w:rPr>
+          <w:sz w:val="24"/>
+          <w:szCs w:val="24"/>
+        </w:rPr>
+        <w:t xml:space="preserve"> – policy id for which image actions are created</w:t>
       </w:r>
     </w:p>
     <w:p>
@@ -964,70 +1008,13 @@
           <w:szCs w:val="24"/>
         </w:rPr>
       </w:pPr>
-      <w:proofErr w:type="spellStart"/>
-      <w:r>
-        <w:rPr>
-          <w:sz w:val="24"/>
-          <w:szCs w:val="24"/>
-        </w:rPr>
-        <w:t>image_id</w:t>
-      </w:r>
-      <w:proofErr w:type="spellEnd"/>
-      <w:r>
-        <w:rPr>
-          <w:sz w:val="24"/>
-          <w:szCs w:val="24"/>
-        </w:rPr>
-        <w:t xml:space="preserve"> – i</w:t>
-      </w:r>
-      <w:r>
-        <w:rPr>
-          <w:sz w:val="24"/>
-          <w:szCs w:val="24"/>
-        </w:rPr>
-        <w:t>m</w:t>
-      </w:r>
-      <w:r>
-        <w:rPr>
-          <w:sz w:val="24"/>
-          <w:szCs w:val="24"/>
-        </w:rPr>
-        <w:t>a</w:t>
-      </w:r>
-      <w:r>
-        <w:rPr>
-          <w:sz w:val="24"/>
-          <w:szCs w:val="24"/>
-        </w:rPr>
-        <w:t xml:space="preserve">ge id </w:t>
-      </w:r>
-      <w:r>
-        <w:rPr>
-          <w:sz w:val="24"/>
-          <w:szCs w:val="24"/>
-        </w:rPr>
-        <w:t>associated with actions</w:t>
-      </w:r>
-    </w:p>
-    <w:p>
-      <w:pPr>
-        <w:pStyle w:val="ListParagraph"/>
-        <w:numPr>
-          <w:ilvl w:val="0"/>
-          <w:numId w:val="2"/>
-        </w:numPr>
-        <w:rPr>
-          <w:sz w:val="24"/>
-          <w:szCs w:val="24"/>
-        </w:rPr>
-      </w:pPr>
       <w:proofErr w:type="gramStart"/>
       <w:r>
         <w:rPr>
           <w:sz w:val="24"/>
           <w:szCs w:val="24"/>
         </w:rPr>
-        <w:t>action</w:t>
+        <w:t>content</w:t>
       </w:r>
       <w:proofErr w:type="gramEnd"/>
       <w:r>
@@ -1163,6 +1150,7 @@
           <w:bdr w:val="none" w:sz="0" w:space="0" w:color="auto" w:frame="1"/>
         </w:rPr>
       </w:pPr>
+      <w:proofErr w:type="gramStart"/>
       <w:r>
         <w:rPr>
           <w:rFonts w:ascii="Consolas" w:eastAsia="Times New Roman" w:hAnsi="Consolas" w:cs="Consolas"/>
@@ -1171,9 +1159,9 @@
           <w:szCs w:val="18"/>
           <w:bdr w:val="none" w:sz="0" w:space="0" w:color="auto" w:frame="1"/>
         </w:rPr>
-        <w:t>{“</w:t>
-      </w:r>
-      <w:proofErr w:type="gramStart"/>
+        <w:t>{ actions</w:t>
+      </w:r>
+      <w:proofErr w:type="gramEnd"/>
       <w:r>
         <w:rPr>
           <w:rFonts w:ascii="Consolas" w:eastAsia="Times New Roman" w:hAnsi="Consolas" w:cs="Consolas"/>
@@ -1182,49 +1170,7 @@
           <w:szCs w:val="18"/>
           <w:bdr w:val="none" w:sz="0" w:space="0" w:color="auto" w:frame="1"/>
         </w:rPr>
-        <w:t>actions</w:t>
-      </w:r>
-      <w:proofErr w:type="gramEnd"/>
-      <w:r>
-        <w:rPr>
-          <w:rFonts w:ascii="Consolas" w:eastAsia="Times New Roman" w:hAnsi="Consolas" w:cs="Consolas"/>
-          <w:color w:val="393939"/>
-          <w:sz w:val="18"/>
-          <w:szCs w:val="18"/>
-          <w:bdr w:val="none" w:sz="0" w:space="0" w:color="auto" w:frame="1"/>
-        </w:rPr>
-        <w:t>”</w:t>
-      </w:r>
-      <w:r>
-        <w:rPr>
-          <w:rFonts w:ascii="Consolas" w:eastAsia="Times New Roman" w:hAnsi="Consolas" w:cs="Consolas"/>
-          <w:color w:val="393939"/>
-          <w:sz w:val="18"/>
-          <w:szCs w:val="18"/>
-          <w:bdr w:val="none" w:sz="0" w:space="0" w:color="auto" w:frame="1"/>
-        </w:rPr>
-        <w:t>:{</w:t>
-      </w:r>
-      <w:r>
-        <w:rPr>
-          <w:rFonts w:ascii="Consolas" w:eastAsia="Times New Roman" w:hAnsi="Consolas" w:cs="Consolas"/>
-          <w:color w:val="393939"/>
-          <w:sz w:val="18"/>
-          <w:szCs w:val="18"/>
-          <w:bdr w:val="none" w:sz="0" w:space="0" w:color="auto" w:frame="1"/>
-        </w:rPr>
-        <w:br/>
-        <w:t xml:space="preserve">    </w:t>
-      </w:r>
-      <w:r>
-        <w:rPr>
-          <w:rFonts w:ascii="Consolas" w:eastAsia="Times New Roman" w:hAnsi="Consolas" w:cs="Consolas"/>
-          <w:color w:val="393939"/>
-          <w:sz w:val="18"/>
-          <w:szCs w:val="18"/>
-          <w:bdr w:val="none" w:sz="0" w:space="0" w:color="auto" w:frame="1"/>
-        </w:rPr>
-        <w:t>“preprocess”:{</w:t>
+        <w:t>: [</w:t>
       </w:r>
     </w:p>
     <w:p>
@@ -1274,6 +1220,7 @@
         </w:rPr>
         <w:tab/>
       </w:r>
+      <w:proofErr w:type="gramStart"/>
       <w:r>
         <w:rPr>
           <w:rFonts w:ascii="Consolas" w:eastAsia="Times New Roman" w:hAnsi="Consolas" w:cs="Consolas"/>
@@ -1282,8 +1229,9 @@
           <w:szCs w:val="18"/>
           <w:bdr w:val="none" w:sz="0" w:space="0" w:color="auto" w:frame="1"/>
         </w:rPr>
-        <w:tab/>
-      </w:r>
+        <w:t xml:space="preserve">{ </w:t>
+      </w:r>
+      <w:proofErr w:type="spellStart"/>
       <w:r>
         <w:rPr>
           <w:rFonts w:ascii="Consolas" w:eastAsia="Times New Roman" w:hAnsi="Consolas" w:cs="Consolas"/>
@@ -1292,8 +1240,9 @@
           <w:szCs w:val="18"/>
           <w:bdr w:val="none" w:sz="0" w:space="0" w:color="auto" w:frame="1"/>
         </w:rPr>
-        <w:t>{“</w:t>
-      </w:r>
+        <w:t>task</w:t>
+      </w:r>
+      <w:proofErr w:type="gramEnd"/>
       <w:r>
         <w:rPr>
           <w:rFonts w:ascii="Consolas" w:eastAsia="Times New Roman" w:hAnsi="Consolas" w:cs="Consolas"/>
@@ -1302,9 +1251,9 @@
           <w:szCs w:val="18"/>
           <w:bdr w:val="none" w:sz="0" w:space="0" w:color="auto" w:frame="1"/>
         </w:rPr>
-        <w:t>encrypt</w:t>
-      </w:r>
-      <w:proofErr w:type="gramStart"/>
+        <w:t>_name</w:t>
+      </w:r>
+      <w:proofErr w:type="spellEnd"/>
       <w:r>
         <w:rPr>
           <w:rFonts w:ascii="Consolas" w:eastAsia="Times New Roman" w:hAnsi="Consolas" w:cs="Consolas"/>
@@ -1313,9 +1262,9 @@
           <w:szCs w:val="18"/>
           <w:bdr w:val="none" w:sz="0" w:space="0" w:color="auto" w:frame="1"/>
         </w:rPr>
-        <w:t>”:</w:t>
-      </w:r>
-      <w:proofErr w:type="gramEnd"/>
+        <w:t>: "</w:t>
+      </w:r>
+      <w:proofErr w:type="spellStart"/>
       <w:r>
         <w:rPr>
           <w:rFonts w:ascii="Consolas" w:eastAsia="Times New Roman" w:hAnsi="Consolas" w:cs="Consolas"/>
@@ -1324,9 +1273,9 @@
           <w:szCs w:val="18"/>
           <w:bdr w:val="none" w:sz="0" w:space="0" w:color="auto" w:frame="1"/>
         </w:rPr>
-        <w:t>{</w:t>
-      </w:r>
-      <w:proofErr w:type="spellStart"/>
+        <w:t>encrypt_image</w:t>
+      </w:r>
+      <w:proofErr w:type="spellEnd"/>
       <w:r>
         <w:rPr>
           <w:rFonts w:ascii="Consolas" w:eastAsia="Times New Roman" w:hAnsi="Consolas" w:cs="Consolas"/>
@@ -1335,79 +1284,7 @@
           <w:szCs w:val="18"/>
           <w:bdr w:val="none" w:sz="0" w:space="0" w:color="auto" w:frame="1"/>
         </w:rPr>
-        <w:t>status:”completed</w:t>
-      </w:r>
-      <w:proofErr w:type="spellEnd"/>
-      <w:r>
-        <w:rPr>
-          <w:rFonts w:ascii="Consolas" w:eastAsia="Times New Roman" w:hAnsi="Consolas" w:cs="Consolas"/>
-          <w:color w:val="393939"/>
-          <w:sz w:val="18"/>
-          <w:szCs w:val="18"/>
-          <w:bdr w:val="none" w:sz="0" w:space="0" w:color="auto" w:frame="1"/>
-        </w:rPr>
-        <w:t>”</w:t>
-      </w:r>
-      <w:r>
-        <w:rPr>
-          <w:rFonts w:ascii="Consolas" w:eastAsia="Times New Roman" w:hAnsi="Consolas" w:cs="Consolas"/>
-          <w:color w:val="393939"/>
-          <w:sz w:val="18"/>
-          <w:szCs w:val="18"/>
-          <w:bdr w:val="none" w:sz="0" w:space="0" w:color="auto" w:frame="1"/>
-        </w:rPr>
-        <w:t>}</w:t>
-      </w:r>
-      <w:r>
-        <w:rPr>
-          <w:rFonts w:ascii="Consolas" w:eastAsia="Times New Roman" w:hAnsi="Consolas" w:cs="Consolas"/>
-          <w:color w:val="393939"/>
-          <w:sz w:val="18"/>
-          <w:szCs w:val="18"/>
-          <w:bdr w:val="none" w:sz="0" w:space="0" w:color="auto" w:frame="1"/>
-        </w:rPr>
-        <w:t>}</w:t>
-      </w:r>
-      <w:r>
-        <w:rPr>
-          <w:rFonts w:ascii="Consolas" w:eastAsia="Times New Roman" w:hAnsi="Consolas" w:cs="Consolas"/>
-          <w:color w:val="393939"/>
-          <w:sz w:val="18"/>
-          <w:szCs w:val="18"/>
-          <w:bdr w:val="none" w:sz="0" w:space="0" w:color="auto" w:frame="1"/>
-        </w:rPr>
-        <w:t>}</w:t>
-      </w:r>
-      <w:r>
-        <w:rPr>
-          <w:rFonts w:ascii="Consolas" w:eastAsia="Times New Roman" w:hAnsi="Consolas" w:cs="Consolas"/>
-          <w:color w:val="393939"/>
-          <w:sz w:val="18"/>
-          <w:szCs w:val="18"/>
-          <w:bdr w:val="none" w:sz="0" w:space="0" w:color="auto" w:frame="1"/>
-        </w:rPr>
-        <w:t>,</w:t>
-      </w:r>
-      <w:r>
-        <w:rPr>
-          <w:rFonts w:ascii="Consolas" w:eastAsia="Times New Roman" w:hAnsi="Consolas" w:cs="Consolas"/>
-          <w:color w:val="393939"/>
-          <w:sz w:val="18"/>
-          <w:szCs w:val="18"/>
-          <w:bdr w:val="none" w:sz="0" w:space="0" w:color="auto" w:frame="1"/>
-        </w:rPr>
-        <w:br/>
-        <w:t xml:space="preserve">    </w:t>
-      </w:r>
-      <w:r>
-        <w:rPr>
-          <w:rFonts w:ascii="Consolas" w:eastAsia="Times New Roman" w:hAnsi="Consolas" w:cs="Consolas"/>
-          <w:color w:val="393939"/>
-          <w:sz w:val="18"/>
-          <w:szCs w:val="18"/>
-          <w:bdr w:val="none" w:sz="0" w:space="0" w:color="auto" w:frame="1"/>
-        </w:rPr>
-        <w:t>“upload”:{</w:t>
+        <w:t>" },</w:t>
       </w:r>
     </w:p>
     <w:p>
@@ -1457,6 +1334,7 @@
         </w:rPr>
         <w:tab/>
       </w:r>
+      <w:proofErr w:type="gramStart"/>
       <w:r>
         <w:rPr>
           <w:rFonts w:ascii="Consolas" w:eastAsia="Times New Roman" w:hAnsi="Consolas" w:cs="Consolas"/>
@@ -1465,8 +1343,9 @@
           <w:szCs w:val="18"/>
           <w:bdr w:val="none" w:sz="0" w:space="0" w:color="auto" w:frame="1"/>
         </w:rPr>
-        <w:tab/>
-      </w:r>
+        <w:t xml:space="preserve">{ </w:t>
+      </w:r>
+      <w:proofErr w:type="spellStart"/>
       <w:r>
         <w:rPr>
           <w:rFonts w:ascii="Consolas" w:eastAsia="Times New Roman" w:hAnsi="Consolas" w:cs="Consolas"/>
@@ -1475,8 +1354,9 @@
           <w:szCs w:val="18"/>
           <w:bdr w:val="none" w:sz="0" w:space="0" w:color="auto" w:frame="1"/>
         </w:rPr>
-        <w:t>{“</w:t>
-      </w:r>
+        <w:t>task</w:t>
+      </w:r>
+      <w:proofErr w:type="gramEnd"/>
       <w:r>
         <w:rPr>
           <w:rFonts w:ascii="Consolas" w:eastAsia="Times New Roman" w:hAnsi="Consolas" w:cs="Consolas"/>
@@ -1485,9 +1365,9 @@
           <w:szCs w:val="18"/>
           <w:bdr w:val="none" w:sz="0" w:space="0" w:color="auto" w:frame="1"/>
         </w:rPr>
-        <w:t>tar</w:t>
-      </w:r>
-      <w:proofErr w:type="gramStart"/>
+        <w:t>_name</w:t>
+      </w:r>
+      <w:proofErr w:type="spellEnd"/>
       <w:r>
         <w:rPr>
           <w:rFonts w:ascii="Consolas" w:eastAsia="Times New Roman" w:hAnsi="Consolas" w:cs="Consolas"/>
@@ -1496,9 +1376,9 @@
           <w:szCs w:val="18"/>
           <w:bdr w:val="none" w:sz="0" w:space="0" w:color="auto" w:frame="1"/>
         </w:rPr>
-        <w:t>”:</w:t>
-      </w:r>
-      <w:proofErr w:type="gramEnd"/>
+        <w:t>: "</w:t>
+      </w:r>
+      <w:proofErr w:type="spellStart"/>
       <w:r>
         <w:rPr>
           <w:rFonts w:ascii="Consolas" w:eastAsia="Times New Roman" w:hAnsi="Consolas" w:cs="Consolas"/>
@@ -1507,9 +1387,9 @@
           <w:szCs w:val="18"/>
           <w:bdr w:val="none" w:sz="0" w:space="0" w:color="auto" w:frame="1"/>
         </w:rPr>
-        <w:t>{</w:t>
-      </w:r>
-      <w:proofErr w:type="spellStart"/>
+        <w:t>create_tar</w:t>
+      </w:r>
+      <w:proofErr w:type="spellEnd"/>
       <w:r>
         <w:rPr>
           <w:rFonts w:ascii="Consolas" w:eastAsia="Times New Roman" w:hAnsi="Consolas" w:cs="Consolas"/>
@@ -1518,38 +1398,7 @@
           <w:szCs w:val="18"/>
           <w:bdr w:val="none" w:sz="0" w:space="0" w:color="auto" w:frame="1"/>
         </w:rPr>
-        <w:t>status:”completed</w:t>
-      </w:r>
-      <w:proofErr w:type="spellEnd"/>
-      <w:r>
-        <w:rPr>
-          <w:rFonts w:ascii="Consolas" w:eastAsia="Times New Roman" w:hAnsi="Consolas" w:cs="Consolas"/>
-          <w:color w:val="393939"/>
-          <w:sz w:val="18"/>
-          <w:szCs w:val="18"/>
-          <w:bdr w:val="none" w:sz="0" w:space="0" w:color="auto" w:frame="1"/>
-        </w:rPr>
-        <w:t>”</w:t>
-      </w:r>
-      <w:r>
-        <w:rPr>
-          <w:rFonts w:ascii="Consolas" w:eastAsia="Times New Roman" w:hAnsi="Consolas" w:cs="Consolas"/>
-          <w:color w:val="393939"/>
-          <w:sz w:val="18"/>
-          <w:szCs w:val="18"/>
-          <w:bdr w:val="none" w:sz="0" w:space="0" w:color="auto" w:frame="1"/>
-        </w:rPr>
-        <w:t>}</w:t>
-      </w:r>
-      <w:r>
-        <w:rPr>
-          <w:rFonts w:ascii="Consolas" w:eastAsia="Times New Roman" w:hAnsi="Consolas" w:cs="Consolas"/>
-          <w:color w:val="393939"/>
-          <w:sz w:val="18"/>
-          <w:szCs w:val="18"/>
-          <w:bdr w:val="none" w:sz="0" w:space="0" w:color="auto" w:frame="1"/>
-        </w:rPr>
-        <w:t>},</w:t>
+        <w:t>", location: "/path/to/tar" },</w:t>
       </w:r>
     </w:p>
     <w:p>
@@ -1597,8 +1446,9 @@
           <w:szCs w:val="18"/>
           <w:bdr w:val="none" w:sz="0" w:space="0" w:color="auto" w:frame="1"/>
         </w:rPr>
-        <w:t xml:space="preserve">    </w:t>
-      </w:r>
+        <w:tab/>
+      </w:r>
+      <w:proofErr w:type="gramStart"/>
       <w:r>
         <w:rPr>
           <w:rFonts w:ascii="Consolas" w:eastAsia="Times New Roman" w:hAnsi="Consolas" w:cs="Consolas"/>
@@ -1607,8 +1457,9 @@
           <w:szCs w:val="18"/>
           <w:bdr w:val="none" w:sz="0" w:space="0" w:color="auto" w:frame="1"/>
         </w:rPr>
-        <w:tab/>
-      </w:r>
+        <w:t xml:space="preserve">{ </w:t>
+      </w:r>
+      <w:proofErr w:type="spellStart"/>
       <w:r>
         <w:rPr>
           <w:rFonts w:ascii="Consolas" w:eastAsia="Times New Roman" w:hAnsi="Consolas" w:cs="Consolas"/>
@@ -1617,8 +1468,9 @@
           <w:szCs w:val="18"/>
           <w:bdr w:val="none" w:sz="0" w:space="0" w:color="auto" w:frame="1"/>
         </w:rPr>
-        <w:t>{“</w:t>
-      </w:r>
+        <w:t>task</w:t>
+      </w:r>
+      <w:proofErr w:type="gramEnd"/>
       <w:r>
         <w:rPr>
           <w:rFonts w:ascii="Consolas" w:eastAsia="Times New Roman" w:hAnsi="Consolas" w:cs="Consolas"/>
@@ -1627,8 +1479,9 @@
           <w:szCs w:val="18"/>
           <w:bdr w:val="none" w:sz="0" w:space="0" w:color="auto" w:frame="1"/>
         </w:rPr>
-        <w:t>up</w:t>
-      </w:r>
+        <w:t>_name</w:t>
+      </w:r>
+      <w:proofErr w:type="spellEnd"/>
       <w:r>
         <w:rPr>
           <w:rFonts w:ascii="Consolas" w:eastAsia="Times New Roman" w:hAnsi="Consolas" w:cs="Consolas"/>
@@ -1637,9 +1490,9 @@
           <w:szCs w:val="18"/>
           <w:bdr w:val="none" w:sz="0" w:space="0" w:color="auto" w:frame="1"/>
         </w:rPr>
-        <w:t>load</w:t>
-      </w:r>
-      <w:proofErr w:type="gramStart"/>
+        <w:t>: "</w:t>
+      </w:r>
+      <w:proofErr w:type="spellStart"/>
       <w:r>
         <w:rPr>
           <w:rFonts w:ascii="Consolas" w:eastAsia="Times New Roman" w:hAnsi="Consolas" w:cs="Consolas"/>
@@ -1648,9 +1501,9 @@
           <w:szCs w:val="18"/>
           <w:bdr w:val="none" w:sz="0" w:space="0" w:color="auto" w:frame="1"/>
         </w:rPr>
-        <w:t>”:</w:t>
-      </w:r>
-      <w:proofErr w:type="gramEnd"/>
+        <w:t>upload_image</w:t>
+      </w:r>
+      <w:proofErr w:type="spellEnd"/>
       <w:r>
         <w:rPr>
           <w:rFonts w:ascii="Consolas" w:eastAsia="Times New Roman" w:hAnsi="Consolas" w:cs="Consolas"/>
@@ -1659,8 +1512,9 @@
           <w:szCs w:val="18"/>
           <w:bdr w:val="none" w:sz="0" w:space="0" w:color="auto" w:frame="1"/>
         </w:rPr>
-        <w:t>{“content_length”:1323332333, “content_sent”</w:t>
-      </w:r>
+        <w:t xml:space="preserve">", </w:t>
+      </w:r>
+      <w:proofErr w:type="spellStart"/>
       <w:r>
         <w:rPr>
           <w:rFonts w:ascii="Consolas" w:eastAsia="Times New Roman" w:hAnsi="Consolas" w:cs="Consolas"/>
@@ -1669,8 +1523,9 @@
           <w:szCs w:val="18"/>
           <w:bdr w:val="none" w:sz="0" w:space="0" w:color="auto" w:frame="1"/>
         </w:rPr>
-        <w:t>:43244</w:t>
-      </w:r>
+        <w:t>repository_type</w:t>
+      </w:r>
+      <w:proofErr w:type="spellEnd"/>
       <w:r>
         <w:rPr>
           <w:rFonts w:ascii="Consolas" w:eastAsia="Times New Roman" w:hAnsi="Consolas" w:cs="Consolas"/>
@@ -1679,8 +1534,9 @@
           <w:szCs w:val="18"/>
           <w:bdr w:val="none" w:sz="0" w:space="0" w:color="auto" w:frame="1"/>
         </w:rPr>
-        <w:t>}</w:t>
-      </w:r>
+        <w:t xml:space="preserve">: "glance", </w:t>
+      </w:r>
+      <w:proofErr w:type="spellStart"/>
       <w:r>
         <w:rPr>
           <w:rFonts w:ascii="Consolas" w:eastAsia="Times New Roman" w:hAnsi="Consolas" w:cs="Consolas"/>
@@ -1689,8 +1545,9 @@
           <w:szCs w:val="18"/>
           <w:bdr w:val="none" w:sz="0" w:space="0" w:color="auto" w:frame="1"/>
         </w:rPr>
-        <w:t>}</w:t>
-      </w:r>
+        <w:t>repository_id</w:t>
+      </w:r>
+      <w:proofErr w:type="spellEnd"/>
       <w:r>
         <w:rPr>
           <w:rFonts w:ascii="Consolas" w:eastAsia="Times New Roman" w:hAnsi="Consolas" w:cs="Consolas"/>
@@ -1699,8 +1556,9 @@
           <w:szCs w:val="18"/>
           <w:bdr w:val="none" w:sz="0" w:space="0" w:color="auto" w:frame="1"/>
         </w:rPr>
-        <w:t>}   </w:t>
-      </w:r>
+        <w:t>: "</w:t>
+      </w:r>
+      <w:proofErr w:type="spellStart"/>
       <w:r>
         <w:rPr>
           <w:rFonts w:ascii="Consolas" w:eastAsia="Times New Roman" w:hAnsi="Consolas" w:cs="Consolas"/>
@@ -1709,9 +1567,9 @@
           <w:szCs w:val="18"/>
           <w:bdr w:val="none" w:sz="0" w:space="0" w:color="auto" w:frame="1"/>
         </w:rPr>
-        <w:br/>
-        <w:t>}</w:t>
-      </w:r>
+        <w:t>uuid</w:t>
+      </w:r>
+      <w:proofErr w:type="spellEnd"/>
       <w:r>
         <w:rPr>
           <w:rFonts w:ascii="Consolas" w:eastAsia="Times New Roman" w:hAnsi="Consolas" w:cs="Consolas"/>
@@ -1720,7 +1578,65 @@
           <w:szCs w:val="18"/>
           <w:bdr w:val="none" w:sz="0" w:space="0" w:color="auto" w:frame="1"/>
         </w:rPr>
-        <w:t>}</w:t>
+        <w:t xml:space="preserve"> here" }</w:t>
+      </w:r>
+    </w:p>
+    <w:p>
+      <w:pPr>
+        <w:pStyle w:val="ListParagraph"/>
+        <w:pBdr>
+          <w:top w:val="single" w:sz="6" w:space="8" w:color="CACACA"/>
+          <w:left w:val="single" w:sz="6" w:space="8" w:color="CACACA"/>
+          <w:bottom w:val="single" w:sz="6" w:space="8" w:color="CACACA"/>
+          <w:right w:val="single" w:sz="6" w:space="8" w:color="CACACA"/>
+        </w:pBdr>
+        <w:shd w:val="clear" w:color="auto" w:fill="FAFAFB"/>
+        <w:tabs>
+          <w:tab w:val="left" w:pos="916"/>
+          <w:tab w:val="left" w:pos="1832"/>
+          <w:tab w:val="left" w:pos="2748"/>
+          <w:tab w:val="left" w:pos="3664"/>
+          <w:tab w:val="left" w:pos="4580"/>
+          <w:tab w:val="left" w:pos="5496"/>
+          <w:tab w:val="left" w:pos="6412"/>
+          <w:tab w:val="left" w:pos="7328"/>
+          <w:tab w:val="left" w:pos="8244"/>
+          <w:tab w:val="left" w:pos="9160"/>
+          <w:tab w:val="left" w:pos="10076"/>
+          <w:tab w:val="left" w:pos="10992"/>
+          <w:tab w:val="left" w:pos="11908"/>
+          <w:tab w:val="left" w:pos="12824"/>
+          <w:tab w:val="left" w:pos="13740"/>
+          <w:tab w:val="left" w:pos="14656"/>
+        </w:tabs>
+        <w:spacing w:after="0" w:line="240" w:lineRule="auto"/>
+        <w:rPr>
+          <w:rFonts w:ascii="Consolas" w:eastAsia="Times New Roman" w:hAnsi="Consolas" w:cs="Consolas"/>
+          <w:color w:val="393939"/>
+          <w:sz w:val="18"/>
+          <w:szCs w:val="18"/>
+          <w:bdr w:val="none" w:sz="0" w:space="0" w:color="auto" w:frame="1"/>
+        </w:rPr>
+      </w:pPr>
+      <w:r>
+        <w:rPr>
+          <w:rFonts w:ascii="Consolas" w:eastAsia="Times New Roman" w:hAnsi="Consolas" w:cs="Consolas"/>
+          <w:color w:val="393939"/>
+          <w:sz w:val="18"/>
+          <w:szCs w:val="18"/>
+          <w:bdr w:val="none" w:sz="0" w:space="0" w:color="auto" w:frame="1"/>
+        </w:rPr>
+        <w:t>]}</w:t>
+      </w:r>
+      <w:r>
+        <w:rPr>
+          <w:rFonts w:ascii="Consolas" w:eastAsia="Times New Roman" w:hAnsi="Consolas" w:cs="Consolas"/>
+          <w:color w:val="393939"/>
+          <w:sz w:val="18"/>
+          <w:szCs w:val="18"/>
+          <w:bdr w:val="none" w:sz="0" w:space="0" w:color="auto" w:frame="1"/>
+        </w:rPr>
+        <w:t xml:space="preserve"> </w:t>
       </w:r>
     </w:p>
     <w:p>
@@ -1744,13 +1660,174 @@
           <w:szCs w:val="24"/>
         </w:rPr>
       </w:pPr>
-      <w:r>
-        <w:rPr>
-          <w:sz w:val="24"/>
-          <w:szCs w:val="24"/>
-        </w:rPr>
-        <w:t>action</w:t>
-      </w:r>
+      <w:proofErr w:type="spellStart"/>
+      <w:r>
+        <w:rPr>
+          <w:sz w:val="24"/>
+          <w:szCs w:val="24"/>
+        </w:rPr>
+        <w:t>contnt_etag</w:t>
+      </w:r>
+      <w:proofErr w:type="spellEnd"/>
+      <w:r>
+        <w:rPr>
+          <w:sz w:val="24"/>
+          <w:szCs w:val="24"/>
+        </w:rPr>
+        <w:t xml:space="preserve"> – md5 of content, used </w:t>
+      </w:r>
+      <w:r>
+        <w:rPr>
+          <w:sz w:val="24"/>
+          <w:szCs w:val="24"/>
+        </w:rPr>
+        <w:t xml:space="preserve">to make sure multiple processes are not updating the </w:t>
+      </w:r>
+      <w:proofErr w:type="spellStart"/>
+      <w:r>
+        <w:rPr>
+          <w:sz w:val="24"/>
+          <w:szCs w:val="24"/>
+        </w:rPr>
+        <w:t>json</w:t>
+      </w:r>
+      <w:proofErr w:type="spellEnd"/>
+      <w:r>
+        <w:rPr>
+          <w:sz w:val="24"/>
+          <w:szCs w:val="24"/>
+        </w:rPr>
+        <w:t xml:space="preserve"> content at the same time and clobbering </w:t>
+      </w:r>
+      <w:proofErr w:type="spellStart"/>
+      <w:r>
+        <w:rPr>
+          <w:sz w:val="24"/>
+          <w:szCs w:val="24"/>
+        </w:rPr>
+        <w:t>each others</w:t>
+      </w:r>
+      <w:proofErr w:type="spellEnd"/>
+      <w:r>
+        <w:rPr>
+          <w:sz w:val="24"/>
+          <w:szCs w:val="24"/>
+        </w:rPr>
+        <w:t xml:space="preserve"> changes.</w:t>
+      </w:r>
+    </w:p>
+    <w:p>
+      <w:pPr>
+        <w:pStyle w:val="ListParagraph"/>
+        <w:ind w:firstLine="720"/>
+        <w:rPr>
+          <w:sz w:val="24"/>
+          <w:szCs w:val="24"/>
+        </w:rPr>
+      </w:pPr>
+      <w:r>
+        <w:rPr>
+          <w:sz w:val="24"/>
+          <w:szCs w:val="24"/>
+        </w:rPr>
+        <w:t>A</w:t>
+      </w:r>
+      <w:r>
+        <w:rPr>
+          <w:sz w:val="24"/>
+          <w:szCs w:val="24"/>
+        </w:rPr>
+        <w:t xml:space="preserve">nytime we update content we also update </w:t>
+      </w:r>
+      <w:proofErr w:type="spellStart"/>
+      <w:r>
+        <w:rPr>
+          <w:sz w:val="24"/>
+          <w:szCs w:val="24"/>
+        </w:rPr>
+        <w:t>content_etag</w:t>
+      </w:r>
+      <w:proofErr w:type="spellEnd"/>
+      <w:r>
+        <w:rPr>
+          <w:sz w:val="24"/>
+          <w:szCs w:val="24"/>
+        </w:rPr>
+        <w:t xml:space="preserve">. Adding </w:t>
+      </w:r>
+      <w:proofErr w:type="spellStart"/>
+      <w:r>
+        <w:rPr>
+          <w:sz w:val="24"/>
+          <w:szCs w:val="24"/>
+        </w:rPr>
+        <w:t>content_etag</w:t>
+      </w:r>
+      <w:proofErr w:type="spellEnd"/>
+      <w:r>
+        <w:rPr>
+          <w:sz w:val="24"/>
+          <w:szCs w:val="24"/>
+        </w:rPr>
+        <w:t xml:space="preserve"> to where clause of update </w:t>
+      </w:r>
+      <w:proofErr w:type="spellStart"/>
+      <w:r>
+        <w:rPr>
+          <w:sz w:val="24"/>
+          <w:szCs w:val="24"/>
+        </w:rPr>
+        <w:t>sql</w:t>
+      </w:r>
+      <w:proofErr w:type="spellEnd"/>
+      <w:r>
+        <w:rPr>
+          <w:sz w:val="24"/>
+          <w:szCs w:val="24"/>
+        </w:rPr>
+        <w:t xml:space="preserve"> query will prevent from updating record if </w:t>
+      </w:r>
+      <w:proofErr w:type="spellStart"/>
+      <w:r>
+        <w:rPr>
+          <w:sz w:val="24"/>
+          <w:szCs w:val="24"/>
+        </w:rPr>
+        <w:t>content_etag</w:t>
+      </w:r>
+      <w:proofErr w:type="spellEnd"/>
+      <w:r>
+        <w:rPr>
+          <w:sz w:val="24"/>
+          <w:szCs w:val="24"/>
+        </w:rPr>
+        <w:t xml:space="preserve"> has changed since we read it. If update fails to find record (because </w:t>
+      </w:r>
+      <w:proofErr w:type="spellStart"/>
+      <w:r>
+        <w:rPr>
+          <w:sz w:val="24"/>
+          <w:szCs w:val="24"/>
+        </w:rPr>
+        <w:t>etag</w:t>
+      </w:r>
+      <w:proofErr w:type="spellEnd"/>
+      <w:r>
+        <w:rPr>
+          <w:sz w:val="24"/>
+          <w:szCs w:val="24"/>
+        </w:rPr>
+        <w:t xml:space="preserve"> changed) query record again, merge desired changes into that </w:t>
+      </w:r>
+      <w:proofErr w:type="spellStart"/>
+      <w:r>
+        <w:rPr>
+          <w:sz w:val="24"/>
+          <w:szCs w:val="24"/>
+        </w:rPr>
+        <w:t>json</w:t>
+      </w:r>
+      <w:proofErr w:type="spellEnd"/>
       <w:r>
         <w:rPr>
           <w:sz w:val="24"/>
@@ -1758,61 +1835,21 @@
         </w:rPr>
         <w:t xml:space="preserve"> </w:t>
       </w:r>
-      <w:r>
-        <w:rPr>
-          <w:sz w:val="24"/>
-          <w:szCs w:val="24"/>
-        </w:rPr>
-        <w:t xml:space="preserve">_count </w:t>
-      </w:r>
-      <w:r>
-        <w:rPr>
-          <w:sz w:val="24"/>
-          <w:szCs w:val="24"/>
-        </w:rPr>
-        <w:t>–</w:t>
-      </w:r>
-      <w:r>
-        <w:rPr>
-          <w:sz w:val="24"/>
-          <w:szCs w:val="24"/>
-        </w:rPr>
-        <w:t xml:space="preserve"> </w:t>
-      </w:r>
-      <w:r>
-        <w:rPr>
-          <w:sz w:val="24"/>
-          <w:szCs w:val="24"/>
-        </w:rPr>
-        <w:t>number of</w:t>
-      </w:r>
-      <w:r>
-        <w:rPr>
-          <w:sz w:val="24"/>
-          <w:szCs w:val="24"/>
-        </w:rPr>
-        <w:t xml:space="preserve"> </w:t>
-      </w:r>
-      <w:r>
-        <w:rPr>
-          <w:sz w:val="24"/>
-          <w:szCs w:val="24"/>
-        </w:rPr>
-        <w:t>actions</w:t>
-      </w:r>
-      <w:r>
-        <w:rPr>
-          <w:sz w:val="24"/>
-          <w:szCs w:val="24"/>
-        </w:rPr>
-        <w:t xml:space="preserve"> to be completed </w:t>
-      </w:r>
-      <w:r>
-        <w:rPr>
-          <w:sz w:val="24"/>
-          <w:szCs w:val="24"/>
-        </w:rPr>
-        <w:t>at a given time</w:t>
+      <w:proofErr w:type="gramStart"/>
+      <w:r>
+        <w:rPr>
+          <w:sz w:val="24"/>
+          <w:szCs w:val="24"/>
+        </w:rPr>
+        <w:t>content ,</w:t>
+      </w:r>
+      <w:proofErr w:type="gramEnd"/>
+      <w:r>
+        <w:rPr>
+          <w:sz w:val="24"/>
+          <w:szCs w:val="24"/>
+        </w:rPr>
+        <w:t xml:space="preserve"> then try update again.</w:t>
       </w:r>
     </w:p>
     <w:p>
@@ -1833,6 +1870,809 @@
           <w:sz w:val="24"/>
           <w:szCs w:val="24"/>
         </w:rPr>
+        <w:t>task_name</w:t>
+      </w:r>
+      <w:proofErr w:type="spellEnd"/>
+      <w:r>
+        <w:rPr>
+          <w:sz w:val="24"/>
+          <w:szCs w:val="24"/>
+        </w:rPr>
+        <w:t xml:space="preserve"> – </w:t>
+      </w:r>
+      <w:r>
+        <w:rPr>
+          <w:sz w:val="24"/>
+          <w:szCs w:val="24"/>
+        </w:rPr>
+        <w:t>name of task</w:t>
+      </w:r>
+      <w:r>
+        <w:rPr>
+          <w:sz w:val="24"/>
+          <w:szCs w:val="24"/>
+        </w:rPr>
+        <w:t xml:space="preserve"> in progress</w:t>
+      </w:r>
+      <w:r>
+        <w:rPr>
+          <w:sz w:val="24"/>
+          <w:szCs w:val="24"/>
+        </w:rPr>
+        <w:t xml:space="preserve">, </w:t>
+      </w:r>
+      <w:r>
+        <w:rPr>
+          <w:sz w:val="24"/>
+          <w:szCs w:val="24"/>
+        </w:rPr>
+        <w:t>ex.</w:t>
+      </w:r>
+      <w:r>
+        <w:rPr>
+          <w:sz w:val="24"/>
+          <w:szCs w:val="24"/>
+        </w:rPr>
+        <w:t xml:space="preserve"> </w:t>
+      </w:r>
+      <w:proofErr w:type="spellStart"/>
+      <w:r>
+        <w:rPr>
+          <w:sz w:val="24"/>
+          <w:szCs w:val="24"/>
+        </w:rPr>
+        <w:t>upload_image</w:t>
+      </w:r>
+      <w:proofErr w:type="spellEnd"/>
+      <w:r>
+        <w:rPr>
+          <w:sz w:val="24"/>
+          <w:szCs w:val="24"/>
+        </w:rPr>
+        <w:t xml:space="preserve">, </w:t>
+      </w:r>
+      <w:proofErr w:type="spellStart"/>
+      <w:r>
+        <w:rPr>
+          <w:sz w:val="24"/>
+          <w:szCs w:val="24"/>
+        </w:rPr>
+        <w:t>upload_policy</w:t>
+      </w:r>
+      <w:proofErr w:type="spellEnd"/>
+      <w:r>
+        <w:rPr>
+          <w:sz w:val="24"/>
+          <w:szCs w:val="24"/>
+        </w:rPr>
+        <w:t xml:space="preserve">, </w:t>
+      </w:r>
+      <w:proofErr w:type="spellStart"/>
+      <w:r>
+        <w:rPr>
+          <w:sz w:val="24"/>
+          <w:szCs w:val="24"/>
+        </w:rPr>
+        <w:t>encrypt_image</w:t>
+      </w:r>
+      <w:proofErr w:type="spellEnd"/>
+      <w:r>
+        <w:rPr>
+          <w:sz w:val="24"/>
+          <w:szCs w:val="24"/>
+        </w:rPr>
+        <w:t xml:space="preserve">, </w:t>
+      </w:r>
+      <w:proofErr w:type="spellStart"/>
+      <w:r>
+        <w:rPr>
+          <w:sz w:val="24"/>
+          <w:szCs w:val="24"/>
+        </w:rPr>
+        <w:t>create_tar</w:t>
+      </w:r>
+      <w:proofErr w:type="spellEnd"/>
+      <w:r>
+        <w:rPr>
+          <w:sz w:val="24"/>
+          <w:szCs w:val="24"/>
+        </w:rPr>
+        <w:t>, etc.</w:t>
+      </w:r>
+    </w:p>
+    <w:p>
+      <w:pPr>
+        <w:pStyle w:val="ListParagraph"/>
+        <w:numPr>
+          <w:ilvl w:val="0"/>
+          <w:numId w:val="2"/>
+        </w:numPr>
+        <w:rPr>
+          <w:sz w:val="24"/>
+          <w:szCs w:val="24"/>
+        </w:rPr>
+      </w:pPr>
+      <w:r>
+        <w:rPr>
+          <w:sz w:val="24"/>
+          <w:szCs w:val="24"/>
+        </w:rPr>
+        <w:t xml:space="preserve">status – status of a </w:t>
+      </w:r>
+      <w:proofErr w:type="spellStart"/>
+      <w:r>
+        <w:rPr>
+          <w:sz w:val="24"/>
+          <w:szCs w:val="24"/>
+        </w:rPr>
+        <w:t>task_name</w:t>
+      </w:r>
+      <w:proofErr w:type="spellEnd"/>
+      <w:r>
+        <w:rPr>
+          <w:sz w:val="24"/>
+          <w:szCs w:val="24"/>
+        </w:rPr>
+        <w:t xml:space="preserve"> </w:t>
+      </w:r>
+      <w:r>
+        <w:rPr>
+          <w:sz w:val="24"/>
+          <w:szCs w:val="24"/>
+        </w:rPr>
+        <w:t>pending, in progress, done, cancelled</w:t>
+      </w:r>
+      <w:r>
+        <w:rPr>
+          <w:sz w:val="24"/>
+          <w:szCs w:val="24"/>
+        </w:rPr>
+        <w:t xml:space="preserve">, error </w:t>
+      </w:r>
+      <w:proofErr w:type="spellStart"/>
+      <w:r>
+        <w:rPr>
+          <w:sz w:val="24"/>
+          <w:szCs w:val="24"/>
+        </w:rPr>
+        <w:t>etc</w:t>
+      </w:r>
+      <w:proofErr w:type="spellEnd"/>
+    </w:p>
+    <w:p>
+      <w:pPr>
+        <w:pStyle w:val="ListParagraph"/>
+        <w:numPr>
+          <w:ilvl w:val="0"/>
+          <w:numId w:val="2"/>
+        </w:numPr>
+        <w:rPr>
+          <w:sz w:val="24"/>
+          <w:szCs w:val="24"/>
+        </w:rPr>
+      </w:pPr>
+      <w:proofErr w:type="spellStart"/>
+      <w:r>
+        <w:rPr>
+          <w:sz w:val="24"/>
+          <w:szCs w:val="24"/>
+        </w:rPr>
+        <w:t>task_complete</w:t>
+      </w:r>
+      <w:proofErr w:type="spellEnd"/>
+      <w:r>
+        <w:rPr>
+          <w:sz w:val="24"/>
+          <w:szCs w:val="24"/>
+        </w:rPr>
+        <w:t xml:space="preserve"> – number of completed tasks</w:t>
+      </w:r>
+    </w:p>
+    <w:p>
+      <w:pPr>
+        <w:pStyle w:val="ListParagraph"/>
+        <w:numPr>
+          <w:ilvl w:val="0"/>
+          <w:numId w:val="2"/>
+        </w:numPr>
+        <w:rPr>
+          <w:sz w:val="24"/>
+          <w:szCs w:val="24"/>
+        </w:rPr>
+      </w:pPr>
+      <w:proofErr w:type="spellStart"/>
+      <w:r>
+        <w:rPr>
+          <w:sz w:val="24"/>
+          <w:szCs w:val="24"/>
+        </w:rPr>
+        <w:t>task_complete</w:t>
+      </w:r>
+      <w:r>
+        <w:rPr>
+          <w:sz w:val="24"/>
+          <w:szCs w:val="24"/>
+        </w:rPr>
+        <w:t>_max</w:t>
+      </w:r>
+      <w:proofErr w:type="spellEnd"/>
+      <w:r>
+        <w:rPr>
+          <w:sz w:val="24"/>
+          <w:szCs w:val="24"/>
+        </w:rPr>
+        <w:t xml:space="preserve"> – number of </w:t>
+      </w:r>
+      <w:r>
+        <w:rPr>
+          <w:sz w:val="24"/>
+          <w:szCs w:val="24"/>
+        </w:rPr>
+        <w:t xml:space="preserve">tasks to be </w:t>
+      </w:r>
+      <w:r>
+        <w:rPr>
+          <w:sz w:val="24"/>
+          <w:szCs w:val="24"/>
+        </w:rPr>
+        <w:t>completed</w:t>
+      </w:r>
+    </w:p>
+    <w:p>
+      <w:pPr>
+        <w:pStyle w:val="ListParagraph"/>
+        <w:numPr>
+          <w:ilvl w:val="0"/>
+          <w:numId w:val="2"/>
+        </w:numPr>
+        <w:rPr>
+          <w:sz w:val="24"/>
+          <w:szCs w:val="24"/>
+        </w:rPr>
+      </w:pPr>
+      <w:proofErr w:type="spellStart"/>
+      <w:r>
+        <w:rPr>
+          <w:sz w:val="24"/>
+          <w:szCs w:val="24"/>
+        </w:rPr>
+        <w:t>task_progress</w:t>
+      </w:r>
+      <w:proofErr w:type="spellEnd"/>
+      <w:r>
+        <w:rPr>
+          <w:sz w:val="24"/>
+          <w:szCs w:val="24"/>
+        </w:rPr>
+        <w:t xml:space="preserve"> – </w:t>
+      </w:r>
+      <w:r>
+        <w:rPr>
+          <w:sz w:val="24"/>
+          <w:szCs w:val="24"/>
+        </w:rPr>
+        <w:t>progress of a current</w:t>
+      </w:r>
+      <w:r>
+        <w:rPr>
+          <w:sz w:val="24"/>
+          <w:szCs w:val="24"/>
+        </w:rPr>
+        <w:t xml:space="preserve"> </w:t>
+      </w:r>
+      <w:r>
+        <w:rPr>
+          <w:sz w:val="24"/>
+          <w:szCs w:val="24"/>
+        </w:rPr>
+        <w:t>task</w:t>
+      </w:r>
+    </w:p>
+    <w:p>
+      <w:pPr>
+        <w:pStyle w:val="ListParagraph"/>
+        <w:numPr>
+          <w:ilvl w:val="0"/>
+          <w:numId w:val="2"/>
+        </w:numPr>
+        <w:rPr>
+          <w:sz w:val="24"/>
+          <w:szCs w:val="24"/>
+        </w:rPr>
+      </w:pPr>
+      <w:proofErr w:type="spellStart"/>
+      <w:r>
+        <w:rPr>
+          <w:sz w:val="24"/>
+          <w:szCs w:val="24"/>
+        </w:rPr>
+        <w:t>task_progress</w:t>
+      </w:r>
+      <w:r>
+        <w:rPr>
+          <w:sz w:val="24"/>
+          <w:szCs w:val="24"/>
+        </w:rPr>
+        <w:t>_max</w:t>
+      </w:r>
+      <w:proofErr w:type="spellEnd"/>
+      <w:r>
+        <w:rPr>
+          <w:sz w:val="24"/>
+          <w:szCs w:val="24"/>
+        </w:rPr>
+        <w:t xml:space="preserve"> – </w:t>
+      </w:r>
+      <w:r>
+        <w:rPr>
+          <w:sz w:val="24"/>
+          <w:szCs w:val="24"/>
+        </w:rPr>
+        <w:t>represents status when</w:t>
+      </w:r>
+      <w:r>
+        <w:rPr>
+          <w:sz w:val="24"/>
+          <w:szCs w:val="24"/>
+        </w:rPr>
+        <w:t xml:space="preserve"> current task</w:t>
+      </w:r>
+      <w:r>
+        <w:rPr>
+          <w:sz w:val="24"/>
+          <w:szCs w:val="24"/>
+        </w:rPr>
+        <w:t xml:space="preserve"> is 100% completed </w:t>
+      </w:r>
+    </w:p>
+    <w:p>
+      <w:pPr>
+        <w:pStyle w:val="ListParagraph"/>
+        <w:numPr>
+          <w:ilvl w:val="0"/>
+          <w:numId w:val="2"/>
+        </w:numPr>
+        <w:rPr>
+          <w:sz w:val="24"/>
+          <w:szCs w:val="24"/>
+        </w:rPr>
+      </w:pPr>
+      <w:proofErr w:type="spellStart"/>
+      <w:r>
+        <w:rPr>
+          <w:sz w:val="24"/>
+          <w:szCs w:val="24"/>
+        </w:rPr>
+        <w:t>is_archive</w:t>
+      </w:r>
+      <w:r>
+        <w:rPr>
+          <w:sz w:val="24"/>
+          <w:szCs w:val="24"/>
+        </w:rPr>
+        <w:t>d</w:t>
+      </w:r>
+      <w:proofErr w:type="spellEnd"/>
+      <w:r>
+        <w:rPr>
+          <w:sz w:val="24"/>
+          <w:szCs w:val="24"/>
+        </w:rPr>
+        <w:t xml:space="preserve">  - Boolean value represents if current </w:t>
+      </w:r>
+      <w:proofErr w:type="spellStart"/>
+      <w:r>
+        <w:rPr>
+          <w:sz w:val="24"/>
+          <w:szCs w:val="24"/>
+        </w:rPr>
+        <w:t>image_action</w:t>
+      </w:r>
+      <w:proofErr w:type="spellEnd"/>
+      <w:r>
+        <w:rPr>
+          <w:sz w:val="24"/>
+          <w:szCs w:val="24"/>
+        </w:rPr>
+        <w:t xml:space="preserve"> is archived or not</w:t>
+      </w:r>
+    </w:p>
+    <w:p>
+      <w:pPr>
+        <w:pStyle w:val="ListParagraph"/>
+        <w:rPr>
+          <w:sz w:val="24"/>
+          <w:szCs w:val="24"/>
+        </w:rPr>
+      </w:pPr>
+    </w:p>
+    <w:p>
+      <w:pPr>
+        <w:rPr>
+          <w:sz w:val="24"/>
+          <w:szCs w:val="24"/>
+        </w:rPr>
+      </w:pPr>
+    </w:p>
+    <w:p>
+      <w:pPr>
+        <w:rPr>
+          <w:b/>
+          <w:sz w:val="24"/>
+          <w:szCs w:val="24"/>
+        </w:rPr>
+      </w:pPr>
+      <w:r>
+        <w:rPr>
+          <w:b/>
+          <w:sz w:val="24"/>
+          <w:szCs w:val="24"/>
+        </w:rPr>
+        <w:t>Policy creation work flow:</w:t>
+      </w:r>
+    </w:p>
+    <w:p>
+      <w:pPr>
+        <w:rPr>
+          <w:sz w:val="24"/>
+          <w:szCs w:val="24"/>
+        </w:rPr>
+      </w:pPr>
+      <w:r>
+        <w:rPr>
+          <w:sz w:val="24"/>
+          <w:szCs w:val="24"/>
+        </w:rPr>
+        <w:t>Once user complete</w:t>
+      </w:r>
+      <w:r>
+        <w:rPr>
+          <w:sz w:val="24"/>
+          <w:szCs w:val="24"/>
+        </w:rPr>
+        <w:t>s</w:t>
+      </w:r>
+      <w:r>
+        <w:rPr>
+          <w:sz w:val="24"/>
+          <w:szCs w:val="24"/>
+        </w:rPr>
+        <w:t xml:space="preserve"> creating policy, policy will be moved to </w:t>
+      </w:r>
+      <w:proofErr w:type="spellStart"/>
+      <w:r>
+        <w:rPr>
+          <w:sz w:val="24"/>
+          <w:szCs w:val="24"/>
+        </w:rPr>
+        <w:t>mw_trust_policy</w:t>
+      </w:r>
+      <w:proofErr w:type="spellEnd"/>
+      <w:r>
+        <w:rPr>
+          <w:sz w:val="24"/>
+          <w:szCs w:val="24"/>
+        </w:rPr>
+        <w:t xml:space="preserve"> table</w:t>
+      </w:r>
+      <w:r>
+        <w:rPr>
+          <w:sz w:val="24"/>
+          <w:szCs w:val="24"/>
+        </w:rPr>
+        <w:t xml:space="preserve"> and new </w:t>
+      </w:r>
+      <w:proofErr w:type="spellStart"/>
+      <w:r>
+        <w:rPr>
+          <w:sz w:val="24"/>
+          <w:szCs w:val="24"/>
+        </w:rPr>
+        <w:t>policy_id</w:t>
+      </w:r>
+      <w:proofErr w:type="spellEnd"/>
+      <w:r>
+        <w:rPr>
+          <w:sz w:val="24"/>
+          <w:szCs w:val="24"/>
+        </w:rPr>
+        <w:t xml:space="preserve"> should updated in </w:t>
+      </w:r>
+      <w:proofErr w:type="spellStart"/>
+      <w:r>
+        <w:rPr>
+          <w:sz w:val="24"/>
+          <w:szCs w:val="24"/>
+        </w:rPr>
+        <w:t>mw_image</w:t>
+      </w:r>
+      <w:proofErr w:type="spellEnd"/>
+      <w:r>
+        <w:rPr>
+          <w:sz w:val="24"/>
+          <w:szCs w:val="24"/>
+        </w:rPr>
+        <w:t xml:space="preserve"> table</w:t>
+      </w:r>
+      <w:r>
+        <w:rPr>
+          <w:sz w:val="24"/>
+          <w:szCs w:val="24"/>
+        </w:rPr>
+        <w:t xml:space="preserve">. </w:t>
+      </w:r>
+    </w:p>
+    <w:p>
+      <w:pPr>
+        <w:rPr>
+          <w:sz w:val="24"/>
+          <w:szCs w:val="24"/>
+        </w:rPr>
+      </w:pPr>
+      <w:r>
+        <w:rPr>
+          <w:sz w:val="24"/>
+          <w:szCs w:val="24"/>
+        </w:rPr>
+        <w:t>Now, i</w:t>
+      </w:r>
+      <w:r>
+        <w:rPr>
+          <w:sz w:val="24"/>
+          <w:szCs w:val="24"/>
+        </w:rPr>
+        <w:t>f policy already exist</w:t>
+      </w:r>
+      <w:r>
+        <w:rPr>
+          <w:sz w:val="24"/>
+          <w:szCs w:val="24"/>
+        </w:rPr>
+        <w:t xml:space="preserve"> </w:t>
+      </w:r>
+      <w:r>
+        <w:rPr>
+          <w:sz w:val="24"/>
+          <w:szCs w:val="24"/>
+        </w:rPr>
+        <w:t xml:space="preserve">in </w:t>
+      </w:r>
+      <w:proofErr w:type="spellStart"/>
+      <w:r>
+        <w:rPr>
+          <w:sz w:val="24"/>
+          <w:szCs w:val="24"/>
+        </w:rPr>
+        <w:t>mw_trust_policy</w:t>
+      </w:r>
+      <w:proofErr w:type="spellEnd"/>
+      <w:r>
+        <w:rPr>
+          <w:sz w:val="24"/>
+          <w:szCs w:val="24"/>
+        </w:rPr>
+        <w:t xml:space="preserve"> tabl</w:t>
+      </w:r>
+      <w:r>
+        <w:rPr>
+          <w:sz w:val="24"/>
+          <w:szCs w:val="24"/>
+        </w:rPr>
+        <w:t>e</w:t>
+      </w:r>
+      <w:r>
+        <w:rPr>
+          <w:sz w:val="24"/>
+          <w:szCs w:val="24"/>
+        </w:rPr>
+        <w:t xml:space="preserve"> </w:t>
+      </w:r>
+      <w:r>
+        <w:rPr>
+          <w:sz w:val="24"/>
+          <w:szCs w:val="24"/>
+        </w:rPr>
+        <w:t>director</w:t>
+      </w:r>
+      <w:r>
+        <w:rPr>
+          <w:sz w:val="24"/>
+          <w:szCs w:val="24"/>
+        </w:rPr>
+        <w:t xml:space="preserve"> would move that policy to </w:t>
+      </w:r>
+      <w:proofErr w:type="gramStart"/>
+      <w:r>
+        <w:rPr>
+          <w:sz w:val="24"/>
+          <w:szCs w:val="24"/>
+        </w:rPr>
+        <w:t>archive</w:t>
+      </w:r>
+      <w:r>
+        <w:rPr>
+          <w:sz w:val="24"/>
+          <w:szCs w:val="24"/>
+        </w:rPr>
+        <w:t>,</w:t>
+      </w:r>
+      <w:r>
+        <w:rPr>
+          <w:sz w:val="24"/>
+          <w:szCs w:val="24"/>
+        </w:rPr>
+        <w:t xml:space="preserve"> that</w:t>
+      </w:r>
+      <w:proofErr w:type="gramEnd"/>
+      <w:r>
+        <w:rPr>
+          <w:sz w:val="24"/>
+          <w:szCs w:val="24"/>
+        </w:rPr>
+        <w:t xml:space="preserve"> means </w:t>
+      </w:r>
+      <w:r>
+        <w:rPr>
+          <w:sz w:val="24"/>
+          <w:szCs w:val="24"/>
+        </w:rPr>
+        <w:t>director</w:t>
+      </w:r>
+      <w:r>
+        <w:rPr>
+          <w:sz w:val="24"/>
+          <w:szCs w:val="24"/>
+        </w:rPr>
+        <w:t xml:space="preserve"> </w:t>
+      </w:r>
+      <w:r>
+        <w:rPr>
+          <w:sz w:val="24"/>
+          <w:szCs w:val="24"/>
+        </w:rPr>
+        <w:t xml:space="preserve">would set </w:t>
+      </w:r>
+      <w:proofErr w:type="spellStart"/>
+      <w:r>
+        <w:rPr>
+          <w:sz w:val="24"/>
+          <w:szCs w:val="24"/>
+        </w:rPr>
+        <w:t>is_</w:t>
+      </w:r>
+      <w:r>
+        <w:rPr>
+          <w:sz w:val="24"/>
+          <w:szCs w:val="24"/>
+        </w:rPr>
+        <w:t>archive</w:t>
+      </w:r>
+      <w:r>
+        <w:rPr>
+          <w:sz w:val="24"/>
+          <w:szCs w:val="24"/>
+        </w:rPr>
+        <w:t>d</w:t>
+      </w:r>
+      <w:proofErr w:type="spellEnd"/>
+      <w:r>
+        <w:rPr>
+          <w:sz w:val="24"/>
+          <w:szCs w:val="24"/>
+        </w:rPr>
+        <w:t xml:space="preserve"> to true and create new entry in </w:t>
+      </w:r>
+      <w:proofErr w:type="spellStart"/>
+      <w:r>
+        <w:rPr>
+          <w:sz w:val="24"/>
+          <w:szCs w:val="24"/>
+        </w:rPr>
+        <w:t>mw_trust_policy</w:t>
+      </w:r>
+      <w:proofErr w:type="spellEnd"/>
+      <w:r>
+        <w:rPr>
+          <w:sz w:val="24"/>
+          <w:szCs w:val="24"/>
+        </w:rPr>
+        <w:t xml:space="preserve"> table.</w:t>
+      </w:r>
+    </w:p>
+    <w:p>
+      <w:pPr>
+        <w:rPr>
+          <w:sz w:val="24"/>
+          <w:szCs w:val="24"/>
+        </w:rPr>
+      </w:pPr>
+      <w:r>
+        <w:rPr>
+          <w:sz w:val="24"/>
+          <w:szCs w:val="24"/>
+        </w:rPr>
+        <w:t xml:space="preserve">Before replacing policy, director must make sure that there is no pending action in the </w:t>
+      </w:r>
+      <w:proofErr w:type="spellStart"/>
+      <w:r>
+        <w:rPr>
+          <w:sz w:val="24"/>
+          <w:szCs w:val="24"/>
+        </w:rPr>
+        <w:t>image_action</w:t>
+      </w:r>
+      <w:proofErr w:type="spellEnd"/>
+      <w:r>
+        <w:rPr>
+          <w:sz w:val="24"/>
+          <w:szCs w:val="24"/>
+        </w:rPr>
+        <w:t xml:space="preserve"> table </w:t>
+      </w:r>
+      <w:r>
+        <w:rPr>
+          <w:sz w:val="24"/>
+          <w:szCs w:val="24"/>
+        </w:rPr>
+        <w:t xml:space="preserve">associated with </w:t>
+      </w:r>
+      <w:r>
+        <w:rPr>
+          <w:sz w:val="24"/>
+          <w:szCs w:val="24"/>
+        </w:rPr>
+        <w:t>an image</w:t>
+      </w:r>
+      <w:r>
+        <w:rPr>
+          <w:sz w:val="24"/>
+          <w:szCs w:val="24"/>
+        </w:rPr>
+        <w:t xml:space="preserve"> </w:t>
+      </w:r>
+      <w:r>
+        <w:rPr>
+          <w:sz w:val="24"/>
+          <w:szCs w:val="24"/>
+        </w:rPr>
+        <w:t xml:space="preserve">id </w:t>
+      </w:r>
+      <w:r>
+        <w:rPr>
+          <w:sz w:val="24"/>
+          <w:szCs w:val="24"/>
+        </w:rPr>
+        <w:t>(</w:t>
+      </w:r>
+      <w:proofErr w:type="spellStart"/>
+      <w:r>
+        <w:rPr>
+          <w:sz w:val="24"/>
+          <w:szCs w:val="24"/>
+        </w:rPr>
+        <w:t>action_count</w:t>
+      </w:r>
+      <w:proofErr w:type="spellEnd"/>
+      <w:r>
+        <w:rPr>
+          <w:sz w:val="24"/>
+          <w:szCs w:val="24"/>
+        </w:rPr>
+        <w:t xml:space="preserve"> =</w:t>
+      </w:r>
+      <w:r>
+        <w:rPr>
+          <w:sz w:val="24"/>
+          <w:szCs w:val="24"/>
+        </w:rPr>
+        <w:t xml:space="preserve">= </w:t>
+      </w:r>
+      <w:proofErr w:type="spellStart"/>
+      <w:r>
+        <w:rPr>
+          <w:sz w:val="24"/>
+          <w:szCs w:val="24"/>
+        </w:rPr>
         <w:t>action_completed</w:t>
       </w:r>
       <w:proofErr w:type="spellEnd"/>
@@ -1841,30 +2681,456 @@
           <w:sz w:val="24"/>
           <w:szCs w:val="24"/>
         </w:rPr>
-        <w:t xml:space="preserve"> – number of completed </w:t>
-      </w:r>
-      <w:r>
-        <w:rPr>
-          <w:sz w:val="24"/>
-          <w:szCs w:val="24"/>
-        </w:rPr>
-        <w:t>actions</w:t>
-      </w:r>
-      <w:r>
-        <w:rPr>
-          <w:sz w:val="24"/>
-          <w:szCs w:val="24"/>
-        </w:rPr>
-        <w:t xml:space="preserve"> at a given time</w:t>
-      </w:r>
-    </w:p>
-    <w:p>
-      <w:pPr>
-        <w:rPr>
-          <w:sz w:val="24"/>
-          <w:szCs w:val="24"/>
-        </w:rPr>
-      </w:pPr>
+        <w:t>)</w:t>
+      </w:r>
+      <w:r>
+        <w:rPr>
+          <w:sz w:val="24"/>
+          <w:szCs w:val="24"/>
+        </w:rPr>
+        <w:t xml:space="preserve">. If </w:t>
+      </w:r>
+      <w:r>
+        <w:rPr>
+          <w:sz w:val="24"/>
+          <w:szCs w:val="24"/>
+        </w:rPr>
+        <w:t>there is any pending action</w:t>
+      </w:r>
+      <w:r>
+        <w:rPr>
+          <w:sz w:val="24"/>
+          <w:szCs w:val="24"/>
+        </w:rPr>
+        <w:t xml:space="preserve">, director should show warning to the user that old policy is in use so </w:t>
+      </w:r>
+      <w:proofErr w:type="spellStart"/>
+      <w:r>
+        <w:rPr>
+          <w:sz w:val="24"/>
+          <w:szCs w:val="24"/>
+        </w:rPr>
+        <w:t>can not</w:t>
+      </w:r>
+      <w:proofErr w:type="spellEnd"/>
+      <w:r>
+        <w:rPr>
+          <w:sz w:val="24"/>
+          <w:szCs w:val="24"/>
+        </w:rPr>
+        <w:t xml:space="preserve"> replace new policy at this time. User may try after some time or we can </w:t>
+      </w:r>
+      <w:r>
+        <w:rPr>
+          <w:sz w:val="24"/>
+          <w:szCs w:val="24"/>
+        </w:rPr>
+        <w:t>create feature in</w:t>
+      </w:r>
+      <w:r>
+        <w:rPr>
+          <w:sz w:val="24"/>
+          <w:szCs w:val="24"/>
+        </w:rPr>
+        <w:t xml:space="preserve"> director to do it automatically. </w:t>
+      </w:r>
+    </w:p>
+    <w:p>
+      <w:pPr>
+        <w:rPr>
+          <w:sz w:val="24"/>
+          <w:szCs w:val="24"/>
+        </w:rPr>
+      </w:pPr>
+      <w:r>
+        <w:rPr>
+          <w:sz w:val="24"/>
+          <w:szCs w:val="24"/>
+        </w:rPr>
+        <w:t>When</w:t>
+      </w:r>
+      <w:r>
+        <w:rPr>
+          <w:sz w:val="24"/>
+          <w:szCs w:val="24"/>
+        </w:rPr>
+        <w:t xml:space="preserve"> </w:t>
+      </w:r>
+      <w:r>
+        <w:rPr>
+          <w:sz w:val="24"/>
+          <w:szCs w:val="24"/>
+        </w:rPr>
+        <w:t>director</w:t>
+      </w:r>
+      <w:r>
+        <w:rPr>
+          <w:sz w:val="24"/>
+          <w:szCs w:val="24"/>
+        </w:rPr>
+        <w:t xml:space="preserve"> </w:t>
+      </w:r>
+      <w:r>
+        <w:rPr>
+          <w:sz w:val="24"/>
+          <w:szCs w:val="24"/>
+        </w:rPr>
+        <w:t>create</w:t>
+      </w:r>
+      <w:r>
+        <w:rPr>
+          <w:sz w:val="24"/>
+          <w:szCs w:val="24"/>
+        </w:rPr>
+        <w:t>s</w:t>
+      </w:r>
+      <w:r>
+        <w:rPr>
+          <w:sz w:val="24"/>
+          <w:szCs w:val="24"/>
+        </w:rPr>
+        <w:t xml:space="preserve"> new entry in </w:t>
+      </w:r>
+      <w:proofErr w:type="spellStart"/>
+      <w:r>
+        <w:rPr>
+          <w:sz w:val="24"/>
+          <w:szCs w:val="24"/>
+        </w:rPr>
+        <w:t>mw_trust_policy</w:t>
+      </w:r>
+      <w:proofErr w:type="spellEnd"/>
+      <w:r>
+        <w:rPr>
+          <w:sz w:val="24"/>
+          <w:szCs w:val="24"/>
+        </w:rPr>
+        <w:t xml:space="preserve"> table</w:t>
+      </w:r>
+      <w:r>
+        <w:rPr>
+          <w:sz w:val="24"/>
+          <w:szCs w:val="24"/>
+        </w:rPr>
+        <w:t xml:space="preserve"> if </w:t>
+      </w:r>
+      <w:r>
+        <w:rPr>
+          <w:sz w:val="24"/>
+          <w:szCs w:val="24"/>
+        </w:rPr>
+        <w:t xml:space="preserve">image_update_md5 </w:t>
+      </w:r>
+      <w:r>
+        <w:rPr>
+          <w:sz w:val="24"/>
+          <w:szCs w:val="24"/>
+        </w:rPr>
+        <w:t xml:space="preserve">is different from previous </w:t>
+      </w:r>
+      <w:r>
+        <w:rPr>
+          <w:sz w:val="24"/>
+          <w:szCs w:val="24"/>
+        </w:rPr>
+        <w:t xml:space="preserve">policy </w:t>
+      </w:r>
+      <w:r>
+        <w:rPr>
+          <w:sz w:val="24"/>
+          <w:szCs w:val="24"/>
+        </w:rPr>
+        <w:t>value,</w:t>
+      </w:r>
+      <w:r>
+        <w:rPr>
+          <w:sz w:val="24"/>
+          <w:szCs w:val="24"/>
+        </w:rPr>
+        <w:t xml:space="preserve"> director should create new entry in</w:t>
+      </w:r>
+      <w:r>
+        <w:rPr>
+          <w:sz w:val="24"/>
+          <w:szCs w:val="24"/>
+        </w:rPr>
+        <w:t xml:space="preserve"> </w:t>
+      </w:r>
+      <w:proofErr w:type="spellStart"/>
+      <w:r>
+        <w:rPr>
+          <w:sz w:val="24"/>
+          <w:szCs w:val="24"/>
+        </w:rPr>
+        <w:t>image_action</w:t>
+      </w:r>
+      <w:proofErr w:type="spellEnd"/>
+      <w:r>
+        <w:rPr>
+          <w:sz w:val="24"/>
+          <w:szCs w:val="24"/>
+        </w:rPr>
+        <w:t xml:space="preserve"> table and define action, </w:t>
+      </w:r>
+      <w:proofErr w:type="spellStart"/>
+      <w:r>
+        <w:rPr>
+          <w:sz w:val="24"/>
+          <w:szCs w:val="24"/>
+        </w:rPr>
+        <w:t>action_total_count</w:t>
+      </w:r>
+      <w:proofErr w:type="spellEnd"/>
+      <w:r>
+        <w:rPr>
+          <w:sz w:val="24"/>
+          <w:szCs w:val="24"/>
+        </w:rPr>
+        <w:t xml:space="preserve"> and </w:t>
+      </w:r>
+      <w:proofErr w:type="spellStart"/>
+      <w:r>
+        <w:rPr>
+          <w:sz w:val="24"/>
+          <w:szCs w:val="24"/>
+        </w:rPr>
+        <w:t>action_completed</w:t>
+      </w:r>
+      <w:proofErr w:type="spellEnd"/>
+      <w:r>
+        <w:rPr>
+          <w:sz w:val="24"/>
+          <w:szCs w:val="24"/>
+        </w:rPr>
+        <w:t xml:space="preserve">. </w:t>
+      </w:r>
+      <w:r>
+        <w:rPr>
+          <w:sz w:val="24"/>
+          <w:szCs w:val="24"/>
+        </w:rPr>
+        <w:t xml:space="preserve">If there already exist </w:t>
+      </w:r>
+      <w:proofErr w:type="spellStart"/>
+      <w:r>
+        <w:rPr>
+          <w:sz w:val="24"/>
+          <w:szCs w:val="24"/>
+        </w:rPr>
+        <w:t>image_action</w:t>
+      </w:r>
+      <w:proofErr w:type="spellEnd"/>
+      <w:r>
+        <w:rPr>
+          <w:sz w:val="24"/>
+          <w:szCs w:val="24"/>
+        </w:rPr>
+        <w:t xml:space="preserve"> related to the </w:t>
+      </w:r>
+      <w:proofErr w:type="spellStart"/>
+      <w:r>
+        <w:rPr>
+          <w:sz w:val="24"/>
+          <w:szCs w:val="24"/>
+        </w:rPr>
+        <w:t>image_</w:t>
+      </w:r>
+      <w:r>
+        <w:rPr>
+          <w:sz w:val="24"/>
+          <w:szCs w:val="24"/>
+        </w:rPr>
+        <w:t>action</w:t>
+      </w:r>
+      <w:proofErr w:type="spellEnd"/>
+      <w:r>
+        <w:rPr>
+          <w:sz w:val="24"/>
+          <w:szCs w:val="24"/>
+        </w:rPr>
+        <w:t xml:space="preserve"> </w:t>
+      </w:r>
+      <w:r>
+        <w:rPr>
+          <w:sz w:val="24"/>
+          <w:szCs w:val="24"/>
+        </w:rPr>
+        <w:t xml:space="preserve">director should archive that action and create new one. </w:t>
+      </w:r>
+      <w:r>
+        <w:rPr>
+          <w:sz w:val="24"/>
+          <w:szCs w:val="24"/>
+        </w:rPr>
+        <w:t>At this point</w:t>
+      </w:r>
+      <w:r>
+        <w:rPr>
+          <w:sz w:val="24"/>
+          <w:szCs w:val="24"/>
+        </w:rPr>
+        <w:t>,</w:t>
+      </w:r>
+      <w:r>
+        <w:rPr>
+          <w:sz w:val="24"/>
+          <w:szCs w:val="24"/>
+        </w:rPr>
+        <w:t xml:space="preserve"> there would be just one action at max which can be ‘encrypt’. </w:t>
+      </w:r>
+      <w:r>
+        <w:rPr>
+          <w:sz w:val="24"/>
+          <w:szCs w:val="24"/>
+        </w:rPr>
+        <w:t>If encryption policy is not set</w:t>
+      </w:r>
+      <w:r>
+        <w:rPr>
+          <w:sz w:val="24"/>
+          <w:szCs w:val="24"/>
+        </w:rPr>
+        <w:t>,</w:t>
+      </w:r>
+      <w:r>
+        <w:rPr>
+          <w:sz w:val="24"/>
+          <w:szCs w:val="24"/>
+        </w:rPr>
+        <w:t xml:space="preserve"> </w:t>
+      </w:r>
+      <w:proofErr w:type="spellStart"/>
+      <w:r>
+        <w:rPr>
+          <w:sz w:val="24"/>
+          <w:szCs w:val="24"/>
+        </w:rPr>
+        <w:t>action_total_count</w:t>
+      </w:r>
+      <w:proofErr w:type="spellEnd"/>
+      <w:r>
+        <w:rPr>
+          <w:sz w:val="24"/>
+          <w:szCs w:val="24"/>
+        </w:rPr>
+        <w:t xml:space="preserve"> </w:t>
+      </w:r>
+      <w:r>
+        <w:rPr>
+          <w:sz w:val="24"/>
+          <w:szCs w:val="24"/>
+        </w:rPr>
+        <w:t xml:space="preserve">would be zero but it is important to create entry in the </w:t>
+      </w:r>
+      <w:proofErr w:type="spellStart"/>
+      <w:r>
+        <w:rPr>
+          <w:sz w:val="24"/>
+          <w:szCs w:val="24"/>
+        </w:rPr>
+        <w:t>image_act</w:t>
+      </w:r>
+      <w:r>
+        <w:rPr>
+          <w:sz w:val="24"/>
+          <w:szCs w:val="24"/>
+        </w:rPr>
+        <w:t>ion</w:t>
+      </w:r>
+      <w:proofErr w:type="spellEnd"/>
+      <w:r>
+        <w:rPr>
+          <w:sz w:val="24"/>
+          <w:szCs w:val="24"/>
+        </w:rPr>
+        <w:t xml:space="preserve"> table to assure that pre</w:t>
+      </w:r>
+      <w:r>
+        <w:rPr>
+          <w:sz w:val="24"/>
+          <w:szCs w:val="24"/>
+        </w:rPr>
+        <w:t xml:space="preserve">process </w:t>
+      </w:r>
+      <w:r>
+        <w:rPr>
+          <w:sz w:val="24"/>
+          <w:szCs w:val="24"/>
+        </w:rPr>
+        <w:t>actions are taken into account</w:t>
+      </w:r>
+      <w:r>
+        <w:rPr>
+          <w:sz w:val="24"/>
+          <w:szCs w:val="24"/>
+        </w:rPr>
+        <w:t>.</w:t>
+      </w:r>
+      <w:r>
+        <w:rPr>
+          <w:sz w:val="24"/>
+          <w:szCs w:val="24"/>
+        </w:rPr>
+        <w:t xml:space="preserve"> Director should start </w:t>
+      </w:r>
+      <w:r>
+        <w:rPr>
+          <w:sz w:val="24"/>
+          <w:szCs w:val="24"/>
+        </w:rPr>
+        <w:t>pre</w:t>
+      </w:r>
+      <w:r>
+        <w:rPr>
+          <w:sz w:val="24"/>
+          <w:szCs w:val="24"/>
+        </w:rPr>
+        <w:t xml:space="preserve">processing actions in background and update </w:t>
+      </w:r>
+      <w:proofErr w:type="spellStart"/>
+      <w:r>
+        <w:rPr>
+          <w:sz w:val="24"/>
+          <w:szCs w:val="24"/>
+        </w:rPr>
+        <w:t>total_count</w:t>
+      </w:r>
+      <w:proofErr w:type="spellEnd"/>
+      <w:r>
+        <w:rPr>
+          <w:sz w:val="24"/>
+          <w:szCs w:val="24"/>
+        </w:rPr>
+        <w:t xml:space="preserve"> </w:t>
+      </w:r>
+      <w:r>
+        <w:rPr>
+          <w:sz w:val="24"/>
+          <w:szCs w:val="24"/>
+        </w:rPr>
+        <w:t>as</w:t>
+      </w:r>
+      <w:r>
+        <w:rPr>
+          <w:sz w:val="24"/>
+          <w:szCs w:val="24"/>
+        </w:rPr>
+        <w:t xml:space="preserve"> </w:t>
+      </w:r>
+      <w:r>
+        <w:rPr>
+          <w:sz w:val="24"/>
+          <w:szCs w:val="24"/>
+        </w:rPr>
+        <w:t xml:space="preserve">each </w:t>
+      </w:r>
+      <w:r>
+        <w:rPr>
+          <w:sz w:val="24"/>
+          <w:szCs w:val="24"/>
+        </w:rPr>
+        <w:t xml:space="preserve">action is completed. </w:t>
+      </w:r>
     </w:p>
     <w:p>
       <w:pPr>
@@ -1880,22 +3146,113 @@
           <w:sz w:val="24"/>
           <w:szCs w:val="24"/>
         </w:rPr>
-        <w:t>Policy creation work flow:</w:t>
-      </w:r>
-    </w:p>
-    <w:p>
-      <w:pPr>
-        <w:rPr>
-          <w:sz w:val="24"/>
-          <w:szCs w:val="24"/>
-        </w:rPr>
-      </w:pPr>
-      <w:r>
-        <w:rPr>
-          <w:sz w:val="24"/>
-          <w:szCs w:val="24"/>
-        </w:rPr>
-        <w:t>Once user complete</w:t>
+        <w:t>Policy Upload work flow:</w:t>
+      </w:r>
+    </w:p>
+    <w:p>
+      <w:pPr>
+        <w:rPr>
+          <w:sz w:val="24"/>
+          <w:szCs w:val="24"/>
+        </w:rPr>
+      </w:pPr>
+      <w:r>
+        <w:rPr>
+          <w:sz w:val="24"/>
+          <w:szCs w:val="24"/>
+        </w:rPr>
+        <w:t>When use</w:t>
+      </w:r>
+      <w:r>
+        <w:rPr>
+          <w:sz w:val="24"/>
+          <w:szCs w:val="24"/>
+        </w:rPr>
+        <w:t>r</w:t>
+      </w:r>
+      <w:r>
+        <w:rPr>
+          <w:sz w:val="24"/>
+          <w:szCs w:val="24"/>
+        </w:rPr>
+        <w:t xml:space="preserve"> uploads just image without policy</w:t>
+      </w:r>
+      <w:r>
+        <w:rPr>
+          <w:sz w:val="24"/>
+          <w:szCs w:val="24"/>
+        </w:rPr>
+        <w:t>,</w:t>
+      </w:r>
+      <w:r>
+        <w:rPr>
+          <w:sz w:val="24"/>
+          <w:szCs w:val="24"/>
+        </w:rPr>
+        <w:t xml:space="preserve"> no </w:t>
+      </w:r>
+      <w:r>
+        <w:rPr>
+          <w:sz w:val="24"/>
+          <w:szCs w:val="24"/>
+        </w:rPr>
+        <w:t xml:space="preserve">extra image </w:t>
+      </w:r>
+      <w:r>
+        <w:rPr>
+          <w:sz w:val="24"/>
+          <w:szCs w:val="24"/>
+        </w:rPr>
+        <w:t xml:space="preserve">processing is required from director end. </w:t>
+      </w:r>
+      <w:r>
+        <w:rPr>
+          <w:sz w:val="24"/>
+          <w:szCs w:val="24"/>
+        </w:rPr>
+        <w:t>When user uploads image and policy both</w:t>
+      </w:r>
+      <w:r>
+        <w:rPr>
+          <w:sz w:val="24"/>
+          <w:szCs w:val="24"/>
+        </w:rPr>
+        <w:t>,</w:t>
+      </w:r>
+      <w:r>
+        <w:rPr>
+          <w:sz w:val="24"/>
+          <w:szCs w:val="24"/>
+        </w:rPr>
+        <w:t xml:space="preserve"> director should add </w:t>
+      </w:r>
+      <w:r>
+        <w:rPr>
+          <w:sz w:val="24"/>
+          <w:szCs w:val="24"/>
+        </w:rPr>
+        <w:t xml:space="preserve">image </w:t>
+      </w:r>
+      <w:r>
+        <w:rPr>
+          <w:sz w:val="24"/>
+          <w:szCs w:val="24"/>
+        </w:rPr>
+        <w:t>u</w:t>
+      </w:r>
+      <w:r>
+        <w:rPr>
+          <w:sz w:val="24"/>
+          <w:szCs w:val="24"/>
+        </w:rPr>
+        <w:t>p</w:t>
+      </w:r>
+      <w:r>
+        <w:rPr>
+          <w:sz w:val="24"/>
+          <w:szCs w:val="24"/>
+        </w:rPr>
+        <w:t>load related task</w:t>
       </w:r>
       <w:r>
         <w:rPr>
@@ -1909,52 +3266,30 @@
           <w:sz w:val="24"/>
           <w:szCs w:val="24"/>
         </w:rPr>
-        <w:t xml:space="preserve"> creating policy, policy will be moved to </w:t>
-      </w:r>
-      <w:proofErr w:type="spellStart"/>
-      <w:r>
-        <w:rPr>
-          <w:sz w:val="24"/>
-          <w:szCs w:val="24"/>
-        </w:rPr>
-        <w:t>mw_trust_policy</w:t>
-      </w:r>
-      <w:proofErr w:type="spellEnd"/>
-      <w:r>
-        <w:rPr>
-          <w:sz w:val="24"/>
-          <w:szCs w:val="24"/>
-        </w:rPr>
-        <w:t xml:space="preserve"> table</w:t>
-      </w:r>
-      <w:r>
-        <w:rPr>
-          <w:sz w:val="24"/>
-          <w:szCs w:val="24"/>
-        </w:rPr>
-        <w:t xml:space="preserve">. </w:t>
-      </w:r>
-    </w:p>
-    <w:p>
-      <w:pPr>
-        <w:rPr>
-          <w:sz w:val="24"/>
-          <w:szCs w:val="24"/>
-        </w:rPr>
-      </w:pPr>
-      <w:r>
-        <w:rPr>
-          <w:sz w:val="24"/>
-          <w:szCs w:val="24"/>
-        </w:rPr>
-        <w:t>Now, i</w:t>
-      </w:r>
-      <w:r>
-        <w:rPr>
-          <w:sz w:val="24"/>
-          <w:szCs w:val="24"/>
-        </w:rPr>
-        <w:t>f policy already exist</w:t>
+        <w:t xml:space="preserve"> in the </w:t>
+      </w:r>
+      <w:proofErr w:type="spellStart"/>
+      <w:r>
+        <w:rPr>
+          <w:sz w:val="24"/>
+          <w:szCs w:val="24"/>
+        </w:rPr>
+        <w:t>image_action</w:t>
+      </w:r>
+      <w:proofErr w:type="spellEnd"/>
+      <w:r>
+        <w:rPr>
+          <w:sz w:val="24"/>
+          <w:szCs w:val="24"/>
+        </w:rPr>
+        <w:t xml:space="preserve"> table ex</w:t>
+      </w:r>
+      <w:r>
+        <w:rPr>
+          <w:sz w:val="24"/>
+          <w:szCs w:val="24"/>
+        </w:rPr>
+        <w:t>.</w:t>
       </w:r>
       <w:r>
         <w:rPr>
@@ -1968,30 +3303,37 @@
           <w:sz w:val="24"/>
           <w:szCs w:val="24"/>
         </w:rPr>
-        <w:t xml:space="preserve">in </w:t>
-      </w:r>
-      <w:proofErr w:type="spellStart"/>
-      <w:r>
-        <w:rPr>
-          <w:sz w:val="24"/>
-          <w:szCs w:val="24"/>
-        </w:rPr>
-        <w:t>mw_trust_policy</w:t>
-      </w:r>
-      <w:proofErr w:type="spellEnd"/>
-      <w:r>
-        <w:rPr>
-          <w:sz w:val="24"/>
-          <w:szCs w:val="24"/>
-        </w:rPr>
-        <w:t xml:space="preserve"> tabl</w:t>
-      </w:r>
-      <w:r>
-        <w:rPr>
-          <w:sz w:val="24"/>
-          <w:szCs w:val="24"/>
-        </w:rPr>
-        <w:t>e</w:t>
+        <w:t>‘</w:t>
+      </w:r>
+      <w:proofErr w:type="spellStart"/>
+      <w:r>
+        <w:rPr>
+          <w:sz w:val="24"/>
+          <w:szCs w:val="24"/>
+        </w:rPr>
+        <w:t>image_</w:t>
+      </w:r>
+      <w:r>
+        <w:rPr>
+          <w:sz w:val="24"/>
+          <w:szCs w:val="24"/>
+        </w:rPr>
+        <w:t>tar</w:t>
+      </w:r>
+      <w:proofErr w:type="spellEnd"/>
+      <w:r>
+        <w:rPr>
+          <w:sz w:val="24"/>
+          <w:szCs w:val="24"/>
+        </w:rPr>
+        <w:t>’</w:t>
+      </w:r>
+      <w:r>
+        <w:rPr>
+          <w:sz w:val="24"/>
+          <w:szCs w:val="24"/>
+        </w:rPr>
+        <w:t>,</w:t>
       </w:r>
       <w:r>
         <w:rPr>
@@ -2005,743 +3347,24 @@
           <w:sz w:val="24"/>
           <w:szCs w:val="24"/>
         </w:rPr>
-        <w:t>director</w:t>
-      </w:r>
-      <w:r>
-        <w:rPr>
-          <w:sz w:val="24"/>
-          <w:szCs w:val="24"/>
-        </w:rPr>
-        <w:t xml:space="preserve"> would move that policy to </w:t>
-      </w:r>
-      <w:proofErr w:type="gramStart"/>
-      <w:r>
-        <w:rPr>
-          <w:sz w:val="24"/>
-          <w:szCs w:val="24"/>
-        </w:rPr>
-        <w:t>archive</w:t>
-      </w:r>
-      <w:r>
-        <w:rPr>
-          <w:sz w:val="24"/>
-          <w:szCs w:val="24"/>
-        </w:rPr>
-        <w:t>,</w:t>
-      </w:r>
-      <w:r>
-        <w:rPr>
-          <w:sz w:val="24"/>
-          <w:szCs w:val="24"/>
-        </w:rPr>
-        <w:t xml:space="preserve"> that</w:t>
-      </w:r>
-      <w:proofErr w:type="gramEnd"/>
-      <w:r>
-        <w:rPr>
-          <w:sz w:val="24"/>
-          <w:szCs w:val="24"/>
-        </w:rPr>
-        <w:t xml:space="preserve"> means </w:t>
-      </w:r>
-      <w:r>
-        <w:rPr>
-          <w:sz w:val="24"/>
-          <w:szCs w:val="24"/>
-        </w:rPr>
-        <w:t>director</w:t>
-      </w:r>
-      <w:r>
-        <w:rPr>
-          <w:sz w:val="24"/>
-          <w:szCs w:val="24"/>
-        </w:rPr>
-        <w:t xml:space="preserve"> </w:t>
-      </w:r>
-      <w:r>
-        <w:rPr>
-          <w:sz w:val="24"/>
-          <w:szCs w:val="24"/>
-        </w:rPr>
-        <w:t xml:space="preserve">would set archive to true and create new entry in </w:t>
-      </w:r>
-      <w:proofErr w:type="spellStart"/>
-      <w:r>
-        <w:rPr>
-          <w:sz w:val="24"/>
-          <w:szCs w:val="24"/>
-        </w:rPr>
-        <w:t>mw_trust_policy</w:t>
-      </w:r>
-      <w:proofErr w:type="spellEnd"/>
-      <w:r>
-        <w:rPr>
-          <w:sz w:val="24"/>
-          <w:szCs w:val="24"/>
-        </w:rPr>
-        <w:t xml:space="preserve"> table.</w:t>
-      </w:r>
-    </w:p>
-    <w:p>
-      <w:pPr>
-        <w:rPr>
-          <w:sz w:val="24"/>
-          <w:szCs w:val="24"/>
-        </w:rPr>
-      </w:pPr>
-      <w:r>
-        <w:rPr>
-          <w:sz w:val="24"/>
-          <w:szCs w:val="24"/>
-        </w:rPr>
-        <w:t xml:space="preserve">Before replacing policy, director must make sure that there is no pending action in the </w:t>
-      </w:r>
-      <w:proofErr w:type="spellStart"/>
-      <w:r>
-        <w:rPr>
-          <w:sz w:val="24"/>
-          <w:szCs w:val="24"/>
-        </w:rPr>
-        <w:t>image_action</w:t>
-      </w:r>
-      <w:proofErr w:type="spellEnd"/>
-      <w:r>
-        <w:rPr>
-          <w:sz w:val="24"/>
-          <w:szCs w:val="24"/>
-        </w:rPr>
-        <w:t xml:space="preserve"> table </w:t>
-      </w:r>
-      <w:r>
-        <w:rPr>
-          <w:sz w:val="24"/>
-          <w:szCs w:val="24"/>
-        </w:rPr>
-        <w:t xml:space="preserve">associated with </w:t>
-      </w:r>
-      <w:r>
-        <w:rPr>
-          <w:sz w:val="24"/>
-          <w:szCs w:val="24"/>
-        </w:rPr>
-        <w:t>an image</w:t>
-      </w:r>
-      <w:r>
-        <w:rPr>
-          <w:sz w:val="24"/>
-          <w:szCs w:val="24"/>
-        </w:rPr>
-        <w:t xml:space="preserve"> </w:t>
-      </w:r>
-      <w:r>
-        <w:rPr>
-          <w:sz w:val="24"/>
-          <w:szCs w:val="24"/>
-        </w:rPr>
-        <w:t xml:space="preserve">id </w:t>
-      </w:r>
-      <w:r>
-        <w:rPr>
-          <w:sz w:val="24"/>
-          <w:szCs w:val="24"/>
-        </w:rPr>
-        <w:t>(</w:t>
-      </w:r>
-      <w:proofErr w:type="spellStart"/>
-      <w:r>
-        <w:rPr>
-          <w:sz w:val="24"/>
-          <w:szCs w:val="24"/>
-        </w:rPr>
-        <w:t>action_count</w:t>
-      </w:r>
-      <w:proofErr w:type="spellEnd"/>
-      <w:r>
-        <w:rPr>
-          <w:sz w:val="24"/>
-          <w:szCs w:val="24"/>
-        </w:rPr>
-        <w:t xml:space="preserve"> =</w:t>
-      </w:r>
-      <w:r>
-        <w:rPr>
-          <w:sz w:val="24"/>
-          <w:szCs w:val="24"/>
-        </w:rPr>
-        <w:t xml:space="preserve">= </w:t>
-      </w:r>
-      <w:proofErr w:type="spellStart"/>
-      <w:r>
-        <w:rPr>
-          <w:sz w:val="24"/>
-          <w:szCs w:val="24"/>
-        </w:rPr>
-        <w:t>action_completed</w:t>
-      </w:r>
-      <w:proofErr w:type="spellEnd"/>
-      <w:r>
-        <w:rPr>
-          <w:sz w:val="24"/>
-          <w:szCs w:val="24"/>
-        </w:rPr>
-        <w:t>)</w:t>
-      </w:r>
-      <w:r>
-        <w:rPr>
-          <w:sz w:val="24"/>
-          <w:szCs w:val="24"/>
-        </w:rPr>
-        <w:t xml:space="preserve">. If </w:t>
-      </w:r>
-      <w:r>
-        <w:rPr>
-          <w:sz w:val="24"/>
-          <w:szCs w:val="24"/>
-        </w:rPr>
-        <w:t>there is any pending action</w:t>
-      </w:r>
-      <w:r>
-        <w:rPr>
-          <w:sz w:val="24"/>
-          <w:szCs w:val="24"/>
-        </w:rPr>
-        <w:t xml:space="preserve">, director should show warning to the user that old policy is in use so </w:t>
-      </w:r>
-      <w:proofErr w:type="spellStart"/>
-      <w:r>
-        <w:rPr>
-          <w:sz w:val="24"/>
-          <w:szCs w:val="24"/>
-        </w:rPr>
-        <w:t>can not</w:t>
-      </w:r>
-      <w:proofErr w:type="spellEnd"/>
-      <w:r>
-        <w:rPr>
-          <w:sz w:val="24"/>
-          <w:szCs w:val="24"/>
-        </w:rPr>
-        <w:t xml:space="preserve"> </w:t>
-      </w:r>
-      <w:r>
-        <w:rPr>
-          <w:sz w:val="24"/>
-          <w:szCs w:val="24"/>
-        </w:rPr>
-        <w:lastRenderedPageBreak/>
-        <w:t xml:space="preserve">replace new policy at this time. User may try after some time or we can </w:t>
-      </w:r>
-      <w:r>
-        <w:rPr>
-          <w:sz w:val="24"/>
-          <w:szCs w:val="24"/>
-        </w:rPr>
-        <w:t>create feature in</w:t>
-      </w:r>
-      <w:r>
-        <w:rPr>
-          <w:sz w:val="24"/>
-          <w:szCs w:val="24"/>
-        </w:rPr>
-        <w:t xml:space="preserve"> director to do it automatically. </w:t>
-      </w:r>
-    </w:p>
-    <w:p>
-      <w:pPr>
-        <w:rPr>
-          <w:sz w:val="24"/>
-          <w:szCs w:val="24"/>
-        </w:rPr>
-      </w:pPr>
-      <w:r>
-        <w:rPr>
-          <w:sz w:val="24"/>
-          <w:szCs w:val="24"/>
-        </w:rPr>
-        <w:t>When</w:t>
-      </w:r>
-      <w:r>
-        <w:rPr>
-          <w:sz w:val="24"/>
-          <w:szCs w:val="24"/>
-        </w:rPr>
-        <w:t xml:space="preserve"> </w:t>
-      </w:r>
-      <w:r>
-        <w:rPr>
-          <w:sz w:val="24"/>
-          <w:szCs w:val="24"/>
-        </w:rPr>
-        <w:t>director</w:t>
-      </w:r>
-      <w:r>
-        <w:rPr>
-          <w:sz w:val="24"/>
-          <w:szCs w:val="24"/>
-        </w:rPr>
-        <w:t xml:space="preserve"> </w:t>
-      </w:r>
-      <w:r>
-        <w:rPr>
-          <w:sz w:val="24"/>
-          <w:szCs w:val="24"/>
-        </w:rPr>
-        <w:t>create</w:t>
-      </w:r>
-      <w:r>
-        <w:rPr>
-          <w:sz w:val="24"/>
-          <w:szCs w:val="24"/>
-        </w:rPr>
-        <w:t>s</w:t>
-      </w:r>
-      <w:r>
-        <w:rPr>
-          <w:sz w:val="24"/>
-          <w:szCs w:val="24"/>
-        </w:rPr>
-        <w:t xml:space="preserve"> new entry in </w:t>
-      </w:r>
-      <w:proofErr w:type="spellStart"/>
-      <w:r>
-        <w:rPr>
-          <w:sz w:val="24"/>
-          <w:szCs w:val="24"/>
-        </w:rPr>
-        <w:t>mw_trust_policy</w:t>
-      </w:r>
-      <w:proofErr w:type="spellEnd"/>
-      <w:r>
-        <w:rPr>
-          <w:sz w:val="24"/>
-          <w:szCs w:val="24"/>
-        </w:rPr>
-        <w:t xml:space="preserve"> table</w:t>
-      </w:r>
-      <w:r>
-        <w:rPr>
-          <w:sz w:val="24"/>
-          <w:szCs w:val="24"/>
-        </w:rPr>
-        <w:t>,</w:t>
-      </w:r>
-      <w:r>
-        <w:rPr>
-          <w:sz w:val="24"/>
-          <w:szCs w:val="24"/>
-        </w:rPr>
-        <w:t xml:space="preserve"> </w:t>
-      </w:r>
-      <w:r>
-        <w:rPr>
-          <w:sz w:val="24"/>
-          <w:szCs w:val="24"/>
-        </w:rPr>
-        <w:t>director</w:t>
-      </w:r>
-      <w:r>
-        <w:rPr>
-          <w:sz w:val="24"/>
-          <w:szCs w:val="24"/>
-        </w:rPr>
-        <w:t xml:space="preserve"> </w:t>
-      </w:r>
-      <w:r>
-        <w:rPr>
-          <w:sz w:val="24"/>
-          <w:szCs w:val="24"/>
-        </w:rPr>
-        <w:t xml:space="preserve">should generate upload_variables_md5 and verify against </w:t>
-      </w:r>
-      <w:r>
-        <w:rPr>
-          <w:sz w:val="24"/>
-          <w:szCs w:val="24"/>
-        </w:rPr>
-        <w:t xml:space="preserve">its </w:t>
-      </w:r>
-      <w:r>
-        <w:rPr>
-          <w:sz w:val="24"/>
-          <w:szCs w:val="24"/>
-        </w:rPr>
-        <w:t xml:space="preserve">previous value. If new value is different then we should </w:t>
-      </w:r>
-      <w:r>
-        <w:rPr>
-          <w:sz w:val="24"/>
-          <w:szCs w:val="24"/>
-        </w:rPr>
-        <w:t xml:space="preserve">update </w:t>
-      </w:r>
-      <w:proofErr w:type="spellStart"/>
-      <w:r>
-        <w:rPr>
-          <w:sz w:val="24"/>
-          <w:szCs w:val="24"/>
-        </w:rPr>
-        <w:t>image_action</w:t>
-      </w:r>
-      <w:proofErr w:type="spellEnd"/>
-      <w:r>
-        <w:rPr>
-          <w:sz w:val="24"/>
-          <w:szCs w:val="24"/>
-        </w:rPr>
-        <w:t xml:space="preserve"> table and define action, </w:t>
-      </w:r>
-      <w:proofErr w:type="spellStart"/>
-      <w:r>
-        <w:rPr>
-          <w:sz w:val="24"/>
-          <w:szCs w:val="24"/>
-        </w:rPr>
-        <w:t>action_total_count</w:t>
-      </w:r>
-      <w:proofErr w:type="spellEnd"/>
-      <w:r>
-        <w:rPr>
-          <w:sz w:val="24"/>
-          <w:szCs w:val="24"/>
-        </w:rPr>
-        <w:t xml:space="preserve"> and </w:t>
-      </w:r>
-      <w:proofErr w:type="spellStart"/>
-      <w:r>
-        <w:rPr>
-          <w:sz w:val="24"/>
-          <w:szCs w:val="24"/>
-        </w:rPr>
-        <w:t>action_completed</w:t>
-      </w:r>
-      <w:proofErr w:type="spellEnd"/>
-      <w:r>
-        <w:rPr>
-          <w:sz w:val="24"/>
-          <w:szCs w:val="24"/>
-        </w:rPr>
-        <w:t xml:space="preserve">. At this point there would be just one action at max which can be ‘encrypt’. </w:t>
-      </w:r>
-      <w:r>
-        <w:rPr>
-          <w:sz w:val="24"/>
-          <w:szCs w:val="24"/>
-        </w:rPr>
-        <w:t xml:space="preserve">If encryption policy is not set </w:t>
-      </w:r>
-      <w:proofErr w:type="spellStart"/>
-      <w:r>
-        <w:rPr>
-          <w:sz w:val="24"/>
-          <w:szCs w:val="24"/>
-        </w:rPr>
-        <w:t>action_total_count</w:t>
-      </w:r>
-      <w:proofErr w:type="spellEnd"/>
-      <w:r>
-        <w:rPr>
-          <w:sz w:val="24"/>
-          <w:szCs w:val="24"/>
-        </w:rPr>
-        <w:t xml:space="preserve"> </w:t>
-      </w:r>
-      <w:r>
-        <w:rPr>
-          <w:sz w:val="24"/>
-          <w:szCs w:val="24"/>
-        </w:rPr>
-        <w:t xml:space="preserve">would be zero but it is important to create entry in the </w:t>
-      </w:r>
-      <w:proofErr w:type="spellStart"/>
-      <w:r>
-        <w:rPr>
-          <w:sz w:val="24"/>
-          <w:szCs w:val="24"/>
-        </w:rPr>
-        <w:t>image_act</w:t>
-      </w:r>
-      <w:r>
-        <w:rPr>
-          <w:sz w:val="24"/>
-          <w:szCs w:val="24"/>
-        </w:rPr>
-        <w:t>ion</w:t>
-      </w:r>
-      <w:proofErr w:type="spellEnd"/>
-      <w:r>
-        <w:rPr>
-          <w:sz w:val="24"/>
-          <w:szCs w:val="24"/>
-        </w:rPr>
-        <w:t xml:space="preserve"> table to assure that pre</w:t>
-      </w:r>
-      <w:r>
-        <w:rPr>
-          <w:sz w:val="24"/>
-          <w:szCs w:val="24"/>
-        </w:rPr>
-        <w:t xml:space="preserve">process </w:t>
-      </w:r>
-      <w:r>
-        <w:rPr>
-          <w:sz w:val="24"/>
-          <w:szCs w:val="24"/>
-        </w:rPr>
-        <w:t>actions are taken into account</w:t>
-      </w:r>
-      <w:r>
-        <w:rPr>
-          <w:sz w:val="24"/>
-          <w:szCs w:val="24"/>
-        </w:rPr>
-        <w:t>.</w:t>
-      </w:r>
-      <w:r>
-        <w:rPr>
-          <w:sz w:val="24"/>
-          <w:szCs w:val="24"/>
-        </w:rPr>
-        <w:t xml:space="preserve"> Director should start </w:t>
-      </w:r>
-      <w:r>
-        <w:rPr>
-          <w:sz w:val="24"/>
-          <w:szCs w:val="24"/>
-        </w:rPr>
-        <w:t>pre</w:t>
-      </w:r>
-      <w:r>
-        <w:rPr>
-          <w:sz w:val="24"/>
-          <w:szCs w:val="24"/>
-        </w:rPr>
-        <w:t xml:space="preserve">processing actions in background and update </w:t>
-      </w:r>
-      <w:proofErr w:type="spellStart"/>
-      <w:r>
-        <w:rPr>
-          <w:sz w:val="24"/>
-          <w:szCs w:val="24"/>
-        </w:rPr>
-        <w:t>total_count</w:t>
-      </w:r>
-      <w:proofErr w:type="spellEnd"/>
-      <w:r>
-        <w:rPr>
-          <w:sz w:val="24"/>
-          <w:szCs w:val="24"/>
-        </w:rPr>
-        <w:t xml:space="preserve"> </w:t>
-      </w:r>
-      <w:r>
-        <w:rPr>
-          <w:sz w:val="24"/>
-          <w:szCs w:val="24"/>
-        </w:rPr>
-        <w:t>as</w:t>
-      </w:r>
-      <w:r>
-        <w:rPr>
-          <w:sz w:val="24"/>
-          <w:szCs w:val="24"/>
-        </w:rPr>
-        <w:t xml:space="preserve"> </w:t>
-      </w:r>
-      <w:r>
-        <w:rPr>
-          <w:sz w:val="24"/>
-          <w:szCs w:val="24"/>
-        </w:rPr>
-        <w:t xml:space="preserve">each </w:t>
-      </w:r>
-      <w:r>
-        <w:rPr>
-          <w:sz w:val="24"/>
-          <w:szCs w:val="24"/>
-        </w:rPr>
-        <w:t xml:space="preserve">action is completed. </w:t>
-      </w:r>
-    </w:p>
-    <w:p>
-      <w:pPr>
-        <w:rPr>
-          <w:b/>
-          <w:sz w:val="24"/>
-          <w:szCs w:val="24"/>
-        </w:rPr>
-      </w:pPr>
-      <w:r>
-        <w:rPr>
-          <w:b/>
-          <w:sz w:val="24"/>
-          <w:szCs w:val="24"/>
-        </w:rPr>
-        <w:t>Policy Upload work flow:</w:t>
-      </w:r>
-    </w:p>
-    <w:p>
-      <w:pPr>
-        <w:rPr>
-          <w:sz w:val="24"/>
-          <w:szCs w:val="24"/>
-        </w:rPr>
-      </w:pPr>
-      <w:r>
-        <w:rPr>
-          <w:sz w:val="24"/>
-          <w:szCs w:val="24"/>
-        </w:rPr>
-        <w:t>When use</w:t>
-      </w:r>
-      <w:r>
-        <w:rPr>
-          <w:sz w:val="24"/>
-          <w:szCs w:val="24"/>
-        </w:rPr>
-        <w:t>r</w:t>
-      </w:r>
-      <w:r>
-        <w:rPr>
-          <w:sz w:val="24"/>
-          <w:szCs w:val="24"/>
-        </w:rPr>
-        <w:t xml:space="preserve"> uploads just image without policy</w:t>
-      </w:r>
-      <w:r>
-        <w:rPr>
-          <w:sz w:val="24"/>
-          <w:szCs w:val="24"/>
-        </w:rPr>
-        <w:t>,</w:t>
-      </w:r>
-      <w:r>
-        <w:rPr>
-          <w:sz w:val="24"/>
-          <w:szCs w:val="24"/>
-        </w:rPr>
-        <w:t xml:space="preserve"> no </w:t>
-      </w:r>
-      <w:r>
-        <w:rPr>
-          <w:sz w:val="24"/>
-          <w:szCs w:val="24"/>
-        </w:rPr>
-        <w:t xml:space="preserve">extra image </w:t>
-      </w:r>
-      <w:r>
-        <w:rPr>
-          <w:sz w:val="24"/>
-          <w:szCs w:val="24"/>
-        </w:rPr>
-        <w:t xml:space="preserve">processing is required from director end. </w:t>
-      </w:r>
-      <w:r>
-        <w:rPr>
-          <w:sz w:val="24"/>
-          <w:szCs w:val="24"/>
-        </w:rPr>
-        <w:t>When user uploads image and policy both</w:t>
-      </w:r>
-      <w:r>
-        <w:rPr>
-          <w:sz w:val="24"/>
-          <w:szCs w:val="24"/>
-        </w:rPr>
-        <w:t>,</w:t>
-      </w:r>
-      <w:r>
-        <w:rPr>
-          <w:sz w:val="24"/>
-          <w:szCs w:val="24"/>
-        </w:rPr>
-        <w:t xml:space="preserve"> director should add </w:t>
-      </w:r>
-      <w:r>
-        <w:rPr>
-          <w:sz w:val="24"/>
-          <w:szCs w:val="24"/>
-        </w:rPr>
-        <w:t xml:space="preserve">image </w:t>
-      </w:r>
-      <w:r>
-        <w:rPr>
-          <w:sz w:val="24"/>
-          <w:szCs w:val="24"/>
-        </w:rPr>
-        <w:t>u</w:t>
-      </w:r>
-      <w:r>
-        <w:rPr>
-          <w:sz w:val="24"/>
-          <w:szCs w:val="24"/>
-        </w:rPr>
-        <w:t>p</w:t>
-      </w:r>
-      <w:r>
-        <w:rPr>
-          <w:sz w:val="24"/>
-          <w:szCs w:val="24"/>
-        </w:rPr>
-        <w:t>load related task</w:t>
-      </w:r>
-      <w:r>
-        <w:rPr>
-          <w:sz w:val="24"/>
-          <w:szCs w:val="24"/>
-        </w:rPr>
-        <w:t>s</w:t>
-      </w:r>
-      <w:r>
-        <w:rPr>
-          <w:sz w:val="24"/>
-          <w:szCs w:val="24"/>
-        </w:rPr>
-        <w:t xml:space="preserve"> in the </w:t>
-      </w:r>
-      <w:proofErr w:type="spellStart"/>
-      <w:r>
-        <w:rPr>
-          <w:sz w:val="24"/>
-          <w:szCs w:val="24"/>
-        </w:rPr>
-        <w:t>image_action</w:t>
-      </w:r>
-      <w:proofErr w:type="spellEnd"/>
-      <w:r>
-        <w:rPr>
-          <w:sz w:val="24"/>
-          <w:szCs w:val="24"/>
-        </w:rPr>
-        <w:t xml:space="preserve"> table ex</w:t>
-      </w:r>
-      <w:r>
-        <w:rPr>
-          <w:sz w:val="24"/>
-          <w:szCs w:val="24"/>
-        </w:rPr>
-        <w:t>.</w:t>
-      </w:r>
-      <w:r>
-        <w:rPr>
-          <w:sz w:val="24"/>
-          <w:szCs w:val="24"/>
-        </w:rPr>
-        <w:t xml:space="preserve"> </w:t>
-      </w:r>
-      <w:r>
-        <w:rPr>
-          <w:sz w:val="24"/>
-          <w:szCs w:val="24"/>
-        </w:rPr>
         <w:t>‘</w:t>
       </w:r>
-      <w:r>
-        <w:rPr>
-          <w:sz w:val="24"/>
-          <w:szCs w:val="24"/>
-        </w:rPr>
-        <w:t>tar</w:t>
-      </w:r>
+      <w:proofErr w:type="spellStart"/>
+      <w:r>
+        <w:rPr>
+          <w:sz w:val="24"/>
+          <w:szCs w:val="24"/>
+        </w:rPr>
+        <w:t>image_</w:t>
+      </w:r>
+      <w:r>
+        <w:rPr>
+          <w:sz w:val="24"/>
+          <w:szCs w:val="24"/>
+        </w:rPr>
+        <w:t>upload</w:t>
+      </w:r>
+      <w:proofErr w:type="spellEnd"/>
       <w:r>
         <w:rPr>
           <w:sz w:val="24"/>
@@ -2754,29 +3377,17 @@
           <w:sz w:val="24"/>
           <w:szCs w:val="24"/>
         </w:rPr>
-        <w:t xml:space="preserve"> and </w:t>
-      </w:r>
-      <w:r>
-        <w:rPr>
-          <w:sz w:val="24"/>
-          <w:szCs w:val="24"/>
-        </w:rPr>
-        <w:t>‘</w:t>
-      </w:r>
-      <w:r>
-        <w:rPr>
-          <w:sz w:val="24"/>
-          <w:szCs w:val="24"/>
-        </w:rPr>
-        <w:t>upload</w:t>
-      </w:r>
-      <w:r>
-        <w:rPr>
-          <w:sz w:val="24"/>
-          <w:szCs w:val="24"/>
-        </w:rPr>
-        <w:t>’</w:t>
-      </w:r>
+        <w:t xml:space="preserve"> and/or </w:t>
+      </w:r>
+      <w:proofErr w:type="spellStart"/>
+      <w:r>
+        <w:rPr>
+          <w:sz w:val="24"/>
+          <w:szCs w:val="24"/>
+        </w:rPr>
+        <w:t>policy_upload</w:t>
+      </w:r>
+      <w:proofErr w:type="spellEnd"/>
       <w:r>
         <w:rPr>
           <w:sz w:val="24"/>
@@ -2868,14 +3479,14 @@
           <w:sz w:val="24"/>
           <w:szCs w:val="24"/>
         </w:rPr>
-        <w:t>upload_variables_md5</w:t>
-      </w:r>
-      <w:r>
-        <w:rPr>
-          <w:sz w:val="24"/>
-          <w:szCs w:val="24"/>
-        </w:rPr>
-        <w:t xml:space="preserve"> is different from previous value,</w:t>
+        <w:t xml:space="preserve">image_update_md5 </w:t>
+      </w:r>
+      <w:r>
+        <w:rPr>
+          <w:sz w:val="24"/>
+          <w:szCs w:val="24"/>
+        </w:rPr>
+        <w:t>is different from previous value,</w:t>
       </w:r>
       <w:r>
         <w:rPr>
@@ -3267,7 +3878,21 @@
           <w:sz w:val="24"/>
           <w:szCs w:val="24"/>
         </w:rPr>
-        <w:t>Replace existing policy from the given list</w:t>
+        <w:t xml:space="preserve">Replace existing policy </w:t>
+      </w:r>
+      <w:r>
+        <w:rPr>
+          <w:sz w:val="24"/>
+          <w:szCs w:val="24"/>
+        </w:rPr>
+        <w:t xml:space="preserve">in image store </w:t>
+      </w:r>
+      <w:r>
+        <w:rPr>
+          <w:sz w:val="24"/>
+          <w:szCs w:val="24"/>
+        </w:rPr>
+        <w:t>from the given list</w:t>
       </w:r>
       <w:r>
         <w:rPr>
@@ -3340,7 +3965,15 @@
           <w:sz w:val="24"/>
           <w:szCs w:val="24"/>
         </w:rPr>
-        <w:t xml:space="preserve"> replace</w:t>
+        <w:t xml:space="preserve"> </w:t>
+      </w:r>
+      <w:r>
+        <w:rPr>
+          <w:sz w:val="24"/>
+          <w:szCs w:val="24"/>
+        </w:rPr>
+        <w:lastRenderedPageBreak/>
+        <w:t>replace</w:t>
       </w:r>
       <w:r>
         <w:rPr>
@@ -3377,14 +4010,21 @@
           <w:sz w:val="24"/>
           <w:szCs w:val="24"/>
         </w:rPr>
-        <w:t>ld find respective upload_variables_md5</w:t>
-      </w:r>
-      <w:r>
-        <w:rPr>
-          <w:sz w:val="24"/>
-          <w:szCs w:val="24"/>
-        </w:rPr>
-        <w:t xml:space="preserve"> from </w:t>
+        <w:t xml:space="preserve">ld find respective </w:t>
+      </w:r>
+      <w:r>
+        <w:rPr>
+          <w:sz w:val="24"/>
+          <w:szCs w:val="24"/>
+        </w:rPr>
+        <w:t xml:space="preserve">image_update_md5 </w:t>
+      </w:r>
+      <w:r>
+        <w:rPr>
+          <w:sz w:val="24"/>
+          <w:szCs w:val="24"/>
+        </w:rPr>
+        <w:t xml:space="preserve">from </w:t>
       </w:r>
       <w:proofErr w:type="spellStart"/>
       <w:r>
@@ -3394,8 +4034,6 @@
         </w:rPr>
         <w:t>trust_policy</w:t>
       </w:r>
-      <w:bookmarkStart w:id="0" w:name="_GoBack"/>
-      <w:bookmarkEnd w:id="0"/>
       <w:proofErr w:type="spellEnd"/>
       <w:r>
         <w:rPr>
@@ -3648,7 +4286,6 @@
           <w:sz w:val="24"/>
           <w:szCs w:val="24"/>
         </w:rPr>
-        <w:lastRenderedPageBreak/>
         <w:t>When user creates policy, action</w:t>
       </w:r>
       <w:r>
@@ -3820,6 +4457,54 @@
           <w:szCs w:val="24"/>
         </w:rPr>
         <w:t xml:space="preserve">_completed and director would not allow to replace policy. </w:t>
+      </w:r>
+    </w:p>
+    <w:p>
+      <w:pPr>
+        <w:rPr>
+          <w:b/>
+          <w:sz w:val="24"/>
+          <w:szCs w:val="24"/>
+        </w:rPr>
+      </w:pPr>
+      <w:r>
+        <w:rPr>
+          <w:b/>
+          <w:sz w:val="24"/>
+          <w:szCs w:val="24"/>
+        </w:rPr>
+        <w:t>Progress bar</w:t>
+      </w:r>
+    </w:p>
+    <w:p>
+      <w:pPr>
+        <w:rPr>
+          <w:sz w:val="24"/>
+          <w:szCs w:val="24"/>
+        </w:rPr>
+      </w:pPr>
+      <w:r>
+        <w:rPr>
+          <w:sz w:val="24"/>
+          <w:szCs w:val="24"/>
+        </w:rPr>
+        <w:t xml:space="preserve">The dashboard widget will search for non-archived actions to display progress. Once a progress bar is </w:t>
+      </w:r>
+      <w:proofErr w:type="gramStart"/>
+      <w:r>
+        <w:rPr>
+          <w:sz w:val="24"/>
+          <w:szCs w:val="24"/>
+        </w:rPr>
+        <w:t>displayed ,</w:t>
+      </w:r>
+      <w:proofErr w:type="gramEnd"/>
+      <w:r>
+        <w:rPr>
+          <w:sz w:val="24"/>
+          <w:szCs w:val="24"/>
+        </w:rPr>
+        <w:t xml:space="preserve"> it should be initialized with specific image action id. Then it can display status all the way until the action is complete or cancelled even if it's archived. When status is final progress bar will stop queries and display final status until user closes it. </w:t>
       </w:r>
     </w:p>
     <w:p>
@@ -5264,7 +5949,7 @@
 </file>
 
 <file path=customXml/itemProps1.xml><?xml version="1.0" encoding="utf-8"?>
-<ds:datastoreItem xmlns:ds="http://schemas.openxmlformats.org/officeDocument/2006/customXml" ds:itemID="{1C9492F7-B8BE-48D8-BCF4-BD53FC7FD09C}">
+<ds:datastoreItem xmlns:ds="http://schemas.openxmlformats.org/officeDocument/2006/customXml" ds:itemID="{3C6FC33C-A3F5-424A-8691-CEEC9E06E62B}">
   <ds:schemaRefs>
     <ds:schemaRef ds:uri="http://schemas.openxmlformats.org/officeDocument/2006/bibliography"/>
   </ds:schemaRefs>

</xml_diff>

<commit_message>
dev-1.x-feature-4361-server-edition: Updated swift integration docs
</commit_message>
<xml_diff>
--- a/blueprints/Swift Integration.docx
+++ b/blueprints/Swift Integration.docx
@@ -316,7 +316,7 @@
             <v:path o:extrusionok="f" gradientshapeok="t" o:connecttype="rect"/>
             <o:lock v:ext="edit" aspectratio="t"/>
           </v:shapetype>
-          <v:shape id="_x0000_i1025" type="#_x0000_t75" style="width:467.3pt;height:311.75pt">
+          <v:shape id="_x0000_i1025" type="#_x0000_t75" style="width:468pt;height:311.1pt">
             <v:imagedata r:id="rId6" o:title="ERD"/>
           </v:shape>
         </w:pict>
@@ -5949,7 +5949,7 @@
 </file>
 
 <file path=customXml/itemProps1.xml><?xml version="1.0" encoding="utf-8"?>
-<ds:datastoreItem xmlns:ds="http://schemas.openxmlformats.org/officeDocument/2006/customXml" ds:itemID="{3C6FC33C-A3F5-424A-8691-CEEC9E06E62B}">
+<ds:datastoreItem xmlns:ds="http://schemas.openxmlformats.org/officeDocument/2006/customXml" ds:itemID="{7FE62E82-E5FD-48FB-9EB4-AD3A33E8901C}">
   <ds:schemaRefs>
     <ds:schemaRef ds:uri="http://schemas.openxmlformats.org/officeDocument/2006/bibliography"/>
   </ds:schemaRefs>

</xml_diff>